<commit_message>
get internal rev draft together
</commit_message>
<xml_diff>
--- a/text/iss_error.docx
+++ b/text/iss_error.docx
@@ -249,51 +249,43 @@
         <w:pStyle w:val="FirstParagraph"/>
       </w:pPr>
       <w:r>
-        <w:t xml:space="preserve">Input sample size is a quantity that is used to weight composition data in stock assessment models.</w:t>
-      </w:r>
-      <w:r>
-        <w:t xml:space="preserve"> </w:t>
-      </w:r>
-      <w:r>
-        <w:t xml:space="preserve">Both design-based bootstrap and model-based estimators have been proposed, however, these methods to determine input sample size do not explicitly include sources of uncertainty from ageing error and growth variability that are inherent to expanded age composition data.</w:t>
-      </w:r>
-      <w:r>
-        <w:t xml:space="preserve"> </w:t>
-      </w:r>
-      <w:r>
-        <w:t xml:space="preserve">In this study, we evaluate the impact of including ageing error and growth variability within bootstrap methods that estimate age composition input sample size.</w:t>
-      </w:r>
-      <w:r>
-        <w:t xml:space="preserve"> </w:t>
-      </w:r>
-      <w:r>
-        <w:t xml:space="preserve">We find that for all the stocks evaluated the input sample size determined from bootstrap methods decreased as these addition sources of uncertainty were included (</w:t>
-      </w:r>
-      <w:r>
-        <w:rPr>
-          <w:iCs/>
-          <w:i/>
-        </w:rPr>
-        <w:t xml:space="preserve">add %increase?</w:t>
-      </w:r>
-      <w:r>
-        <w:t xml:space="preserve">), indicating that there is more uncertainty within age composition data than would be accounted for with input sample size estimates that do not include these sources of uncertainty.</w:t>
-      </w:r>
-      <w:r>
-        <w:t xml:space="preserve"> </w:t>
-      </w:r>
-      <w:r>
-        <w:rPr>
-          <w:iCs/>
-          <w:i/>
-        </w:rPr>
-        <w:t xml:space="preserve">We argue that current methods to set input sample size at the number of hauls should be discontinued due to the lack of a statistically significant relationship between input sample size and the number of hauls.</w:t>
-      </w:r>
-      <w:r>
-        <w:t xml:space="preserve"> </w:t>
-      </w:r>
-      <w:r>
-        <w:t xml:space="preserve">The method and results provided here allow for assessment scientist to weight age composition with input sample size that takes into account ageing error and growth variability that are implicit to any expanded age composition from either fishery-independent or fishery-dependent sources; this has not previously been investigated.</w:t>
+        <w:t xml:space="preserve">Input sample size (ISS) is a quantity that is used to weight composition data in stock assessment models.</w:t>
+      </w:r>
+      <w:r>
+        <w:t xml:space="preserve"> </w:t>
+      </w:r>
+      <w:r>
+        <w:t xml:space="preserve">Both design-based bootstrap and model-based estimators have been proposed, however, these previous methods to determine ISS do not explicitly include sources of uncertainty from ageing error and growth variability that are inherent to expanded age composition data.</w:t>
+      </w:r>
+      <w:r>
+        <w:t xml:space="preserve"> </w:t>
+      </w:r>
+      <w:r>
+        <w:t xml:space="preserve">In this study, we evaluate the impact of including ageing error and growth variability within bootstrap methods that estimate age composition ISS.</w:t>
+      </w:r>
+      <w:r>
+        <w:t xml:space="preserve"> </w:t>
+      </w:r>
+      <w:r>
+        <w:t xml:space="preserve">We find that for all the stocks evaluated the ISS determined from bootstrap methods decreased as these addition sources of uncertainty were included.</w:t>
+      </w:r>
+      <w:r>
+        <w:t xml:space="preserve"> </w:t>
+      </w:r>
+      <w:r>
+        <w:t xml:space="preserve">The decrease in ISS was species type specific, but generally decreased up to 40% when ageing error was introduced, up to 50% when growth variability was included, and up to 60% when both sources of uncertainty were included.</w:t>
+      </w:r>
+      <w:r>
+        <w:t xml:space="preserve"> </w:t>
+      </w:r>
+      <w:r>
+        <w:t xml:space="preserve">These results indicate that there is more uncertainty within age composition data than would be accounted for with ISS estimates that do not include these sources of uncertainty.</w:t>
+      </w:r>
+      <w:r>
+        <w:t xml:space="preserve"> </w:t>
+      </w:r>
+      <w:r>
+        <w:t xml:space="preserve">The method and results provided here allow for assessment scientist to weight age composition with ISS that takes into account ageing error and growth variability that are implicit to any expanded age composition from either fishery-independent or fishery-dependent sources; this has not previously been investigated.</w:t>
       </w:r>
     </w:p>
     <w:p>
@@ -357,20 +349,7 @@
         <w:t xml:space="preserve"> </w:t>
       </w:r>
       <w:r>
-        <w:t xml:space="preserve">(e.g.,</w:t>
-      </w:r>
-      <w:r>
-        <w:t xml:space="preserve"> </w:t>
-      </w:r>
-      <w:r>
-        <w:rPr>
-          <w:bCs/>
-          <w:b/>
-        </w:rPr>
-        <w:t xml:space="preserve">Pennington2000?</w:t>
-      </w:r>
-      <w:r>
-        <w:t xml:space="preserve">)</w:t>
+        <w:t xml:space="preserve">(e.g., Pennington and Volstad 1994)</w:t>
       </w:r>
       <w:r>
         <w:t xml:space="preserve">, along with other multiple sources of error</w:t>
@@ -2038,31 +2017,37 @@
         <w:pStyle w:val="FirstParagraph"/>
       </w:pPr>
       <w:r>
-        <w:t xml:space="preserve">In this study we found that adding sources of uncertainty that account for ageing error and growth variability in bootstrap procedures decreased age composition ISS for all stocks included in this analysis.</w:t>
-      </w:r>
-      <w:r>
-        <w:t xml:space="preserve"> </w:t>
-      </w:r>
-      <w:r>
-        <w:t xml:space="preserve">The impact of the sources of uncertainty on resulting ISS was species type specific, where ageing error was more influential for rockfish than growth variability, and growth variability was more infleuntial than ageing error for flatfish and gadids.</w:t>
-      </w:r>
-      <w:r>
-        <w:t xml:space="preserve"> </w:t>
-      </w:r>
-      <w:r>
-        <w:t xml:space="preserve">We propose that these results are due to larger growth variability found in gadids and flatfish compared to rockfish.</w:t>
-      </w:r>
-      <w:r>
-        <w:t xml:space="preserve"> </w:t>
-      </w:r>
-      <w:r>
-        <w:t xml:space="preserve">Further, the effects of ageing error are not surprising for rockfish, since they are so long-lived, but the average CV for reader-tester agreement was much larger for some flatfish stocks as compared to the rockfish stocks evaluated, thus, there was some interaction between the number of age bins and ISS in this analysis.</w:t>
-      </w:r>
-      <w:r>
-        <w:t xml:space="preserve"> </w:t>
-      </w:r>
-      <w:r>
-        <w:t xml:space="preserve">Upon adding both sources of uncertainty, generally the largest effect on reduction in ISS magnitude resulted for gadids, was intermediate for flatfish, and had the least effect on rockfish, but was stock and region specific.</w:t>
+        <w:t xml:space="preserve">In this study we find that accounting for ageing error and growth variability using bootstrap procedures decreased age composition ISS for all stocks examined.</w:t>
+      </w:r>
+      <w:r>
+        <w:t xml:space="preserve"> </w:t>
+      </w:r>
+      <w:r>
+        <w:t xml:space="preserve">The impact of the sources of uncertainty on resulting ISS was species type specific, with ageing error being more influential for rockfish than growth variability, and growth variability more influential than ageing error for flatfish and gadids.</w:t>
+      </w:r>
+      <w:r>
+        <w:t xml:space="preserve"> </w:t>
+      </w:r>
+      <w:r>
+        <w:t xml:space="preserve">We propose that these results are due to larger growth variability observed in gadids and flatfish compared to rockfish.</w:t>
+      </w:r>
+      <w:r>
+        <w:t xml:space="preserve"> </w:t>
+      </w:r>
+      <w:r>
+        <w:t xml:space="preserve">Further, the effects of ageing error are not unexpected for rockfish, as they are so long-lived.</w:t>
+      </w:r>
+      <w:r>
+        <w:t xml:space="preserve"> </w:t>
+      </w:r>
+      <w:r>
+        <w:t xml:space="preserve">However, the average CV for reader-tester agreement was much larger for some flatfish stocks relative to the rockfish stocks evaluated, thus, there was some interaction between the number of age bins and ISS in this analysis.</w:t>
+      </w:r>
+      <w:r>
+        <w:t xml:space="preserve"> </w:t>
+      </w:r>
+      <w:r>
+        <w:t xml:space="preserve">When considering both ageing error and growth uncertainty the largest reduction in ISS magnitude was for gadids, followed by flatfish, with the least effect observed for rockfish, though results varies by stock and region.</w:t>
       </w:r>
     </w:p>
     <w:p>
@@ -2226,46 +2211,193 @@
       <w:r>
         <w:t xml:space="preserve">, who also suggested that increasing the number of hauls while decreasing the sampling effort on any given haul was preferable to increasing the sampling effort within any given haul at the expense of sampling from a greater number of hauls.</w:t>
       </w:r>
+      <w:r>
+        <w:t xml:space="preserve"> </w:t>
+      </w:r>
+      <w:r>
+        <w:t xml:space="preserve">Here we find that the age composition ISS per haul was dependent on the species type, had a large range depending on the type of error included in determining ISS, and was generally larger than one fish per haul.</w:t>
+      </w:r>
     </w:p>
     <w:p>
       <w:pPr>
         <w:pStyle w:val="BodyText"/>
       </w:pPr>
       <w:r>
-        <w:t xml:space="preserve">In this study, we find that the relationship between age composition ISS and the number of hauls to be extremely weak, if non-existent.</w:t>
-      </w:r>
-      <w:r>
-        <w:t xml:space="preserve"> </w:t>
-      </w:r>
-      <w:r>
-        <w:t xml:space="preserve">While the magnitude of ISS and the number of sampled hauls is on a similar relative magnitude scale, there was not a one-to-one relationship that resulted for any of the stocks or species types evaluated.</w:t>
-      </w:r>
-      <w:r>
-        <w:t xml:space="preserve"> </w:t>
-      </w:r>
-      <w:r>
-        <w:t xml:space="preserve">Further, we found that there was extreme variability when comparing between the number of sampled hauls and the resulting bootstrapped ISS for all of the uncertainty scenarios investigated here, and only became worse as the additional uncertainty sources were added to the bootstrap.</w:t>
-      </w:r>
-      <w:r>
-        <w:t xml:space="preserve"> </w:t>
-      </w:r>
-      <w:r>
-        <w:t xml:space="preserve">Compared to the bootstrap results, it was found that for all the species types evaluated, that if hauls were used as a proxy for ISS in an assessment model the ISS would be an underestimate for sampled hauls less than around 100, and an overestimate for hauls greater than around 100.</w:t>
-      </w:r>
-      <w:r>
-        <w:t xml:space="preserve"> </w:t>
-      </w:r>
-      <w:r>
-        <w:t xml:space="preserve">It is the case that, based on the results of</w:t>
-      </w:r>
-      <w:r>
-        <w:t xml:space="preserve"> </w:t>
-      </w:r>
-      <w:r>
-        <w:t xml:space="preserve">Pennington et al. (2002)</w:t>
-      </w:r>
-      <w:r>
-        <w:t xml:space="preserve">, that sampling effort at AFSC has transitioned to sampling an increased number of hauls rather than increasing sampling in any given haul, thus, in recent time-series using hauls as a proxy for ISS is likely an over-estimate of ISS as compared to the bootstrap results.</w:t>
+        <w:t xml:space="preserve">Previous work has investigated both the inclusion of ageing error</w:t>
+      </w:r>
+      <w:r>
+        <w:t xml:space="preserve"> </w:t>
+      </w:r>
+      <w:r>
+        <w:t xml:space="preserve">(Punt et al. 2008, Liao et al. 2013)</w:t>
+      </w:r>
+      <w:r>
+        <w:t xml:space="preserve"> </w:t>
+      </w:r>
+      <w:r>
+        <w:t xml:space="preserve">and growth</w:t>
+      </w:r>
+      <w:r>
+        <w:t xml:space="preserve"> </w:t>
+      </w:r>
+      <w:r>
+        <w:t xml:space="preserve">(Taylor and Methot 2013)</w:t>
+      </w:r>
+      <w:r>
+        <w:t xml:space="preserve"> </w:t>
+      </w:r>
+      <w:r>
+        <w:t xml:space="preserve">within stock assessment models, however, none have applied these additional sources of uncertainty in the context of estimating ISS.</w:t>
+      </w:r>
+      <w:r>
+        <w:t xml:space="preserve"> </w:t>
+      </w:r>
+      <w:r>
+        <w:t xml:space="preserve">As it pertains to ageing error, in many current assessments an ageing error matrix is implemented</w:t>
+      </w:r>
+      <w:r>
+        <w:t xml:space="preserve"> </w:t>
+      </w:r>
+      <w:r>
+        <w:t xml:space="preserve">(e.g., Williams et al. 2022)</w:t>
+      </w:r>
+      <w:r>
+        <w:t xml:space="preserve"> </w:t>
+      </w:r>
+      <w:r>
+        <w:t xml:space="preserve">in order to account for ageing error that is inherent to the age composition data.</w:t>
+      </w:r>
+      <w:r>
+        <w:t xml:space="preserve"> </w:t>
+      </w:r>
+      <w:r>
+        <w:t xml:space="preserve">Use of an ageing error matrix effectively</w:t>
+      </w:r>
+      <w:r>
+        <w:t xml:space="preserve"> </w:t>
+      </w:r>
+      <w:r>
+        <w:t xml:space="preserve">‘</w:t>
+      </w:r>
+      <w:r>
+        <w:t xml:space="preserve">smudges</w:t>
+      </w:r>
+      <w:r>
+        <w:t xml:space="preserve">’</w:t>
+      </w:r>
+      <w:r>
+        <w:t xml:space="preserve"> </w:t>
+      </w:r>
+      <w:r>
+        <w:t xml:space="preserve">assessment model estimates of population-at-age into adjacent age classes prior to fitting the</w:t>
+      </w:r>
+      <w:r>
+        <w:t xml:space="preserve"> </w:t>
+      </w:r>
+      <w:r>
+        <w:t xml:space="preserve">‘</w:t>
+      </w:r>
+      <w:r>
+        <w:t xml:space="preserve">observed</w:t>
+      </w:r>
+      <w:r>
+        <w:t xml:space="preserve">’</w:t>
+      </w:r>
+      <w:r>
+        <w:t xml:space="preserve"> </w:t>
+      </w:r>
+      <w:r>
+        <w:t xml:space="preserve">age composition input data from either fishery-independent or fishery-dependent sources.</w:t>
+      </w:r>
+      <w:r>
+        <w:t xml:space="preserve"> </w:t>
+      </w:r>
+      <w:r>
+        <w:t xml:space="preserve">Then, in the model fitting step, an ISS is used to fit the models</w:t>
+      </w:r>
+      <w:r>
+        <w:t xml:space="preserve"> </w:t>
+      </w:r>
+      <w:r>
+        <w:t xml:space="preserve">‘</w:t>
+      </w:r>
+      <w:r>
+        <w:t xml:space="preserve">smudged</w:t>
+      </w:r>
+      <w:r>
+        <w:t xml:space="preserve">’</w:t>
+      </w:r>
+      <w:r>
+        <w:t xml:space="preserve"> </w:t>
+      </w:r>
+      <w:r>
+        <w:t xml:space="preserve">estimates of age composition to the</w:t>
+      </w:r>
+      <w:r>
+        <w:t xml:space="preserve"> </w:t>
+      </w:r>
+      <w:r>
+        <w:t xml:space="preserve">‘</w:t>
+      </w:r>
+      <w:r>
+        <w:t xml:space="preserve">observed</w:t>
+      </w:r>
+      <w:r>
+        <w:t xml:space="preserve">’</w:t>
+      </w:r>
+      <w:r>
+        <w:t xml:space="preserve"> </w:t>
+      </w:r>
+      <w:r>
+        <w:t xml:space="preserve">age composition.</w:t>
+      </w:r>
+      <w:r>
+        <w:t xml:space="preserve"> </w:t>
+      </w:r>
+      <w:r>
+        <w:t xml:space="preserve">Here we argue that unless ageing error is accounted for in the age composition ISS used to fit these data then we are likely</w:t>
+      </w:r>
+      <w:r>
+        <w:t xml:space="preserve"> </w:t>
+      </w:r>
+      <w:r>
+        <w:t xml:space="preserve">‘</w:t>
+      </w:r>
+      <w:r>
+        <w:t xml:space="preserve">over-fitting</w:t>
+      </w:r>
+      <w:r>
+        <w:t xml:space="preserve">’</w:t>
+      </w:r>
+      <w:r>
+        <w:t xml:space="preserve"> </w:t>
+      </w:r>
+      <w:r>
+        <w:t xml:space="preserve">the model estimates to the</w:t>
+      </w:r>
+      <w:r>
+        <w:t xml:space="preserve"> </w:t>
+      </w:r>
+      <w:r>
+        <w:t xml:space="preserve">‘</w:t>
+      </w:r>
+      <w:r>
+        <w:t xml:space="preserve">observed</w:t>
+      </w:r>
+      <w:r>
+        <w:t xml:space="preserve">’</w:t>
+      </w:r>
+      <w:r>
+        <w:t xml:space="preserve"> </w:t>
+      </w:r>
+      <w:r>
+        <w:t xml:space="preserve">age composition and that the use of only an ageing error matrix half-way accounts for this source of uncertainty in the assessment modeling process.</w:t>
+      </w:r>
+      <w:r>
+        <w:t xml:space="preserve"> </w:t>
+      </w:r>
+      <w:r>
+        <w:t xml:space="preserve">The results from this study suggest that in some cases the addition of ageing error to the bootstrap method decreases the age composition ISS by 20-40%, thus, an ISS that does not take into account this source of uncertainty can be 125-165% too large.</w:t>
       </w:r>
     </w:p>
     <w:p>
@@ -2273,67 +2405,49 @@
         <w:pStyle w:val="BodyText"/>
       </w:pPr>
       <w:r>
-        <w:t xml:space="preserve">There are several advantages to using the bootstrap procedure introduced here, that follows from</w:t>
-      </w:r>
-      <w:r>
-        <w:t xml:space="preserve"> </w:t>
-      </w:r>
-      <w:r>
-        <w:t xml:space="preserve">Stewart and Hamel (2014)</w:t>
-      </w:r>
-      <w:r>
-        <w:t xml:space="preserve">, to determine ISS for composition data used in stock assessment models.</w:t>
-      </w:r>
-      <w:r>
-        <w:t xml:space="preserve"> </w:t>
-      </w:r>
-      <w:r>
-        <w:t xml:space="preserve">The primary advantage is that this procedure accounts for the sampling design employed to collect data, and thus, implicitly includes the inter annual heterogeneity in sampling effort.</w:t>
-      </w:r>
-      <w:r>
-        <w:t xml:space="preserve"> </w:t>
-      </w:r>
-      <w:r>
-        <w:t xml:space="preserve">One could argue that the number of sampled hauls can be used as a proxy for this heterogeneity in sampling effort, and we would agree, but also add that the number of hauls itself does not account for the inter annual heterogeneity in intra-haul correlation, which can be large and based on the changes in population demographics (i.e., large recruitment events or changes in composition structure from year to year).</w:t>
-      </w:r>
-      <w:r>
-        <w:t xml:space="preserve"> </w:t>
-      </w:r>
-      <w:r>
-        <w:t xml:space="preserve">Thus, we recommend that the use of hauls as a proxy for ISS be discontinued when using stock assessment models to fit age and length composition data, and rather, assessment scientists consider implementing a bootstrap procedure as shown here to use for setting ISS.</w:t>
-      </w:r>
-      <w:r>
-        <w:t xml:space="preserve"> </w:t>
-      </w:r>
-      <w:r>
-        <w:t xml:space="preserve">As suggested in</w:t>
-      </w:r>
-      <w:r>
-        <w:t xml:space="preserve"> </w:t>
-      </w:r>
-      <w:r>
-        <w:t xml:space="preserve">Stewart and Hamel (2014)</w:t>
-      </w:r>
-      <w:r>
-        <w:t xml:space="preserve">, we agree that the bootstrap ISS can be used in a stock assessment model as the</w:t>
-      </w:r>
-      <w:r>
-        <w:t xml:space="preserve"> </w:t>
-      </w:r>
-      <w:r>
-        <w:t xml:space="preserve">‘</w:t>
-      </w:r>
-      <w:r>
-        <w:t xml:space="preserve">maximum</w:t>
-      </w:r>
-      <w:r>
-        <w:t xml:space="preserve">’</w:t>
-      </w:r>
-      <w:r>
-        <w:t xml:space="preserve"> </w:t>
-      </w:r>
-      <w:r>
-        <w:t xml:space="preserve">sample size.</w:t>
+        <w:t xml:space="preserve">It is commonly the case that age composition is produced through a two-stage expansion process</w:t>
+      </w:r>
+      <w:r>
+        <w:t xml:space="preserve"> </w:t>
+      </w:r>
+      <w:r>
+        <w:t xml:space="preserve">(Quinn and Deriso 1999)</w:t>
+      </w:r>
+      <w:r>
+        <w:t xml:space="preserve">, in which length frequency data is expanded to population-at-length in the first stage, and an ALK is used to expand population-at-length to population-at-age in the second stage</w:t>
+      </w:r>
+      <w:r>
+        <w:t xml:space="preserve"> </w:t>
+      </w:r>
+      <w:r>
+        <w:t xml:space="preserve">(Ailloud and Hoenig 2019)</w:t>
+      </w:r>
+      <w:r>
+        <w:t xml:space="preserve">.</w:t>
+      </w:r>
+      <w:r>
+        <w:t xml:space="preserve"> </w:t>
+      </w:r>
+      <w:r>
+        <w:t xml:space="preserve">In the second-stage of this expansion process, the ALK is produced through the use of age-length paired data that are obtained in the age sampling collection, and within the ALK the variability in length-at-age is implicitly accounted for.</w:t>
+      </w:r>
+      <w:r>
+        <w:t xml:space="preserve"> </w:t>
+      </w:r>
+      <w:r>
+        <w:t xml:space="preserve">However, there have been no previous attempts to include this source of variability when considering the ISS that is used to fit the expanded age composition data.</w:t>
+      </w:r>
+      <w:r>
+        <w:t xml:space="preserve"> </w:t>
+      </w:r>
+      <w:r>
+        <w:t xml:space="preserve">We find that the magnitude of effect on age composition ISS is species type dependent, in which a larger effect results for species that exhibit larger variability in growth, for example, gadids and flatfish compared to rockfish.</w:t>
+      </w:r>
+      <w:r>
+        <w:t xml:space="preserve"> </w:t>
+      </w:r>
+      <w:r>
+        <w:t xml:space="preserve">When implementing growth variability there was a 10-50% decrease in the magnitude of bootstrapped age composition ISS, thus, if not taking this source of uncertainty into account the ISS can be up to 200% too large.</w:t>
       </w:r>
     </w:p>
     <w:p>
@@ -2341,272 +2455,31 @@
         <w:pStyle w:val="BodyText"/>
       </w:pPr>
       <w:r>
-        <w:t xml:space="preserve">Previous work has investigated both the inclusion of ageing error</w:t>
-      </w:r>
-      <w:r>
-        <w:t xml:space="preserve"> </w:t>
-      </w:r>
-      <w:r>
-        <w:t xml:space="preserve">(Punt et al. 2008, Liao et al. 2013)</w:t>
-      </w:r>
-      <w:r>
-        <w:t xml:space="preserve"> </w:t>
-      </w:r>
-      <w:r>
-        <w:t xml:space="preserve">and growth</w:t>
-      </w:r>
-      <w:r>
-        <w:t xml:space="preserve"> </w:t>
-      </w:r>
-      <w:r>
-        <w:t xml:space="preserve">(Taylor and Methot 2013)</w:t>
-      </w:r>
-      <w:r>
-        <w:t xml:space="preserve"> </w:t>
-      </w:r>
-      <w:r>
-        <w:t xml:space="preserve">within stock assessment models, however, none have applied these additional sources of uncertainty in the context of estimating ISS.</w:t>
-      </w:r>
-      <w:r>
-        <w:t xml:space="preserve"> </w:t>
-      </w:r>
-      <w:r>
-        <w:t xml:space="preserve">As it pertains to ageing error, in many current assessments an ageing error matrix is implemented</w:t>
-      </w:r>
-      <w:r>
-        <w:t xml:space="preserve"> </w:t>
-      </w:r>
-      <w:r>
-        <w:t xml:space="preserve">(e.g., Williams et al. 2022)</w:t>
-      </w:r>
-      <w:r>
-        <w:t xml:space="preserve"> </w:t>
-      </w:r>
-      <w:r>
-        <w:t xml:space="preserve">in order to account for ageing error that is inherent to the age composition data.</w:t>
-      </w:r>
-      <w:r>
-        <w:t xml:space="preserve"> </w:t>
-      </w:r>
-      <w:r>
-        <w:t xml:space="preserve">Use of an ageing error matrix effectively</w:t>
-      </w:r>
-      <w:r>
-        <w:t xml:space="preserve"> </w:t>
-      </w:r>
-      <w:r>
-        <w:t xml:space="preserve">‘</w:t>
-      </w:r>
-      <w:r>
-        <w:t xml:space="preserve">smudges</w:t>
-      </w:r>
-      <w:r>
-        <w:t xml:space="preserve">’</w:t>
-      </w:r>
-      <w:r>
-        <w:t xml:space="preserve"> </w:t>
-      </w:r>
-      <w:r>
-        <w:t xml:space="preserve">assessment model estimates of population-at-age into adjacent age classes prior to fitting the</w:t>
-      </w:r>
-      <w:r>
-        <w:t xml:space="preserve"> </w:t>
-      </w:r>
-      <w:r>
-        <w:t xml:space="preserve">‘</w:t>
-      </w:r>
-      <w:r>
-        <w:t xml:space="preserve">observed</w:t>
-      </w:r>
-      <w:r>
-        <w:t xml:space="preserve">’</w:t>
-      </w:r>
-      <w:r>
-        <w:t xml:space="preserve"> </w:t>
-      </w:r>
-      <w:r>
-        <w:t xml:space="preserve">age composition input data from either fishery-independent or fishery-dependent sources.</w:t>
-      </w:r>
-      <w:r>
-        <w:t xml:space="preserve"> </w:t>
-      </w:r>
-      <w:r>
-        <w:t xml:space="preserve">Then, in the model fitting step, an ISS is used to fit the models</w:t>
-      </w:r>
-      <w:r>
-        <w:t xml:space="preserve"> </w:t>
-      </w:r>
-      <w:r>
-        <w:t xml:space="preserve">‘</w:t>
-      </w:r>
-      <w:r>
-        <w:t xml:space="preserve">smudged</w:t>
-      </w:r>
-      <w:r>
-        <w:t xml:space="preserve">’</w:t>
-      </w:r>
-      <w:r>
-        <w:t xml:space="preserve"> </w:t>
-      </w:r>
-      <w:r>
-        <w:t xml:space="preserve">estimates of age composition to the</w:t>
-      </w:r>
-      <w:r>
-        <w:t xml:space="preserve"> </w:t>
-      </w:r>
-      <w:r>
-        <w:t xml:space="preserve">‘</w:t>
-      </w:r>
-      <w:r>
-        <w:t xml:space="preserve">observed</w:t>
-      </w:r>
-      <w:r>
-        <w:t xml:space="preserve">’</w:t>
-      </w:r>
-      <w:r>
-        <w:t xml:space="preserve"> </w:t>
-      </w:r>
-      <w:r>
-        <w:t xml:space="preserve">age composition.</w:t>
-      </w:r>
-      <w:r>
-        <w:t xml:space="preserve"> </w:t>
-      </w:r>
-      <w:r>
-        <w:t xml:space="preserve">Here we argue that unless ageing error is accounted for in the age composition ISS used to fit these data then we are likely</w:t>
-      </w:r>
-      <w:r>
-        <w:t xml:space="preserve"> </w:t>
-      </w:r>
-      <w:r>
-        <w:t xml:space="preserve">‘</w:t>
-      </w:r>
-      <w:r>
-        <w:t xml:space="preserve">over-fitting</w:t>
-      </w:r>
-      <w:r>
-        <w:t xml:space="preserve">’</w:t>
-      </w:r>
-      <w:r>
-        <w:t xml:space="preserve"> </w:t>
-      </w:r>
-      <w:r>
-        <w:t xml:space="preserve">the model estimates to the</w:t>
-      </w:r>
-      <w:r>
-        <w:t xml:space="preserve"> </w:t>
-      </w:r>
-      <w:r>
-        <w:t xml:space="preserve">‘</w:t>
-      </w:r>
-      <w:r>
-        <w:t xml:space="preserve">observed</w:t>
-      </w:r>
-      <w:r>
-        <w:t xml:space="preserve">’</w:t>
-      </w:r>
-      <w:r>
-        <w:t xml:space="preserve"> </w:t>
-      </w:r>
-      <w:r>
-        <w:t xml:space="preserve">age composition and that the use of only an ageing error matrix half-way accounts for this source of uncertainty in the assessment modeling process.</w:t>
-      </w:r>
-      <w:r>
-        <w:t xml:space="preserve"> </w:t>
-      </w:r>
-      <w:r>
-        <w:t xml:space="preserve">The results from this study suggest that in some cases the addition of ageing error to the bootstrap method decreases the age composition ISS by 20-40%, thus, an ISS that does not take into account this source of uncertainty can be 125-165% too large.</w:t>
-      </w:r>
-    </w:p>
-    <w:p>
-      <w:pPr>
-        <w:pStyle w:val="BodyText"/>
-      </w:pPr>
-      <w:r>
-        <w:t xml:space="preserve">It is commonly the case that age composition is produced through a two-stage expansion process</w:t>
-      </w:r>
-      <w:r>
-        <w:t xml:space="preserve"> </w:t>
-      </w:r>
-      <w:r>
-        <w:t xml:space="preserve">(Quinn and Deriso 1999)</w:t>
-      </w:r>
-      <w:r>
-        <w:t xml:space="preserve">, in which length frequency data is expanded to population-at-length in the first stage, and an ALK is used to expand population-at-length to population-at-age in the second stage</w:t>
-      </w:r>
-      <w:r>
-        <w:t xml:space="preserve"> </w:t>
-      </w:r>
-      <w:r>
-        <w:t xml:space="preserve">(Ailloud and Hoenig 2019)</w:t>
-      </w:r>
-      <w:r>
-        <w:t xml:space="preserve">.</w:t>
-      </w:r>
-      <w:r>
-        <w:t xml:space="preserve"> </w:t>
-      </w:r>
-      <w:r>
-        <w:t xml:space="preserve">In the second-stage of this expansion process, the ALK is produced through the use of age-length paired data that are obtained in the age sampling collection, and within the ALK the variability in length-at-age is implicitly accounted for.</w:t>
-      </w:r>
-      <w:r>
-        <w:t xml:space="preserve"> </w:t>
-      </w:r>
-      <w:r>
-        <w:t xml:space="preserve">However, there have been no previous attempts to include this source of variability when considering the ISS that is used to fit the expanded age composition data.</w:t>
-      </w:r>
-      <w:r>
-        <w:t xml:space="preserve"> </w:t>
-      </w:r>
-      <w:r>
-        <w:t xml:space="preserve">We find that the magnitude of effect on age composition ISS is species type dependent, in which a larger effect results for species that exhibit larger variability in growth, for example, gadids and flatfish compared to rockfish.</w:t>
-      </w:r>
-      <w:r>
-        <w:t xml:space="preserve"> </w:t>
-      </w:r>
-      <w:r>
-        <w:t xml:space="preserve">When implementing growth variability there was a 10-50% decrease in the magnitude of bootstrapped age composition ISS, thus, if not taking this source of uncertainty into account the ISS can be up to 200% too large.</w:t>
-      </w:r>
-    </w:p>
-    <w:p>
-      <w:pPr>
-        <w:pStyle w:val="BodyText"/>
-      </w:pPr>
-      <w:r>
-        <w:t xml:space="preserve">Overall, we find that including ageing error and growth variability into estimation of age composition ISS can have large effect in reducing the magnitude of ISS.</w:t>
-      </w:r>
-      <w:r>
-        <w:t xml:space="preserve"> </w:t>
-      </w:r>
-      <w:r>
-        <w:t xml:space="preserve">We provide three primary recommendations from this work.</w:t>
-      </w:r>
-      <w:r>
-        <w:t xml:space="preserve"> </w:t>
-      </w:r>
-      <w:r>
-        <w:t xml:space="preserve">First, we recommend that the use of hauls as a proxy for age or length composition ISS in stock assessment models be discontinued.</w:t>
-      </w:r>
-      <w:r>
-        <w:t xml:space="preserve"> </w:t>
-      </w:r>
-      <w:r>
-        <w:t xml:space="preserve">While we found that the scale of age composition ISS and hauls were similar, we did not find any relationship between the bootstrap ISS and hauls for any species that would suggest using hauls as a proxy, rather, we found that using hauls will likely lead to either an over- or under-estimation of ISS, with the former potentially having greater implications to model results</w:t>
-      </w:r>
-      <w:r>
-        <w:t xml:space="preserve"> </w:t>
-      </w:r>
-      <w:r>
-        <w:t xml:space="preserve">(Francis 2011)</w:t>
-      </w:r>
-      <w:r>
-        <w:t xml:space="preserve">.</w:t>
-      </w:r>
-      <w:r>
-        <w:t xml:space="preserve"> </w:t>
-      </w:r>
-      <w:r>
-        <w:t xml:space="preserve">Second, we recommend that stock assessment scientists consider the use of bootstrap methods like this one</w:t>
+        <w:t xml:space="preserve">Overall, we find that expanding upon the method introduced by</w:t>
+      </w:r>
+      <w:r>
+        <w:t xml:space="preserve"> </w:t>
+      </w:r>
+      <w:r>
+        <w:t xml:space="preserve">Stewart and Monnahan (2017)</w:t>
+      </w:r>
+      <w:r>
+        <w:t xml:space="preserve"> </w:t>
+      </w:r>
+      <w:r>
+        <w:t xml:space="preserve">by including ageing error and growth variability into estimation of age composition ISS can have large effect in reducing the magnitude of ISS.</w:t>
+      </w:r>
+      <w:r>
+        <w:t xml:space="preserve"> </w:t>
+      </w:r>
+      <w:r>
+        <w:t xml:space="preserve">We provide two primary recommendations from this work.</w:t>
+      </w:r>
+      <w:r>
+        <w:t xml:space="preserve"> </w:t>
+      </w:r>
+      <w:r>
+        <w:t xml:space="preserve">First, we recommend that stock assessment scientists consider the use of bootstrap methods like this one</w:t>
       </w:r>
       <w:r>
         <w:t xml:space="preserve"> </w:t>
@@ -2641,7 +2514,7 @@
         <w:t xml:space="preserve"> </w:t>
       </w:r>
       <w:r>
-        <w:t xml:space="preserve">Third, for all estimates of age composition ISS we recommend implementing ageing error and growth variability to more explicitly and thoroughly take these sources of uncertainty into account in stock assessment models.</w:t>
+        <w:t xml:space="preserve">Second, for all estimates of age composition ISS we recommend implementing ageing error and growth variability to more explicitly and thoroughly take these sources of uncertainty into account in stock assessment models.</w:t>
       </w:r>
       <w:r>
         <w:t xml:space="preserve"> </w:t>
@@ -2784,37 +2657,27 @@
       </w:r>
     </w:p>
     <w:bookmarkEnd w:id="34"/>
-    <w:bookmarkStart w:id="35" w:name="ref-Francis2011"/>
+    <w:bookmarkStart w:id="35" w:name="ref-Francis2017"/>
     <w:p>
       <w:pPr>
         <w:pStyle w:val="Bibliography"/>
       </w:pPr>
       <w:r>
-        <w:t xml:space="preserve">Francis, R.I.C.C. 2011. Data weighting in statistical fisheries stock assessment models. Canadian Journal of Fisheries and Aquatic Sciences 68: 1124–1138.</w:t>
+        <w:t xml:space="preserve">Francis, R.I.C.C. 2017. Revisting data weighting in fisheries stock assessment models. Fisheries Research 192: 5–15.</w:t>
       </w:r>
     </w:p>
     <w:bookmarkEnd w:id="35"/>
-    <w:bookmarkStart w:id="36" w:name="ref-Francis2017"/>
+    <w:bookmarkStart w:id="36" w:name="ref-Henriquez2016"/>
     <w:p>
       <w:pPr>
         <w:pStyle w:val="Bibliography"/>
       </w:pPr>
       <w:r>
-        <w:t xml:space="preserve">Francis, R.I.C.C. 2017. Revisting data weighting in fisheries stock assessment models. Fisheries Research 192: 5–15.</w:t>
+        <w:t xml:space="preserve">Henriquez, V., Licandeo, R., Cubillos, L.A., and Cox, S.P. 2016. Interactions between ageing error and selectivity in statistical catch-at-age models: Simulations and implications for assessment of the chilean patagonian toothfish fishery. ICES Journal of Marine Science 73(4): 1074–1090.</w:t>
       </w:r>
     </w:p>
     <w:bookmarkEnd w:id="36"/>
-    <w:bookmarkStart w:id="37" w:name="ref-Henriquez2016"/>
-    <w:p>
-      <w:pPr>
-        <w:pStyle w:val="Bibliography"/>
-      </w:pPr>
-      <w:r>
-        <w:t xml:space="preserve">Henriquez, V., Licandeo, R., Cubillos, L.A., and Cox, S.P. 2016. Interactions between ageing error and selectivity in statistical catch-at-age models: Simulations and implications for assessment of the chilean patagonian toothfish fishery. ICES Journal of Marine Science 73(4): 1074–1090.</w:t>
-      </w:r>
-    </w:p>
-    <w:bookmarkEnd w:id="37"/>
-    <w:bookmarkStart w:id="38" w:name="ref-Hulson2022"/>
+    <w:bookmarkStart w:id="37" w:name="ref-Hulson2022"/>
     <w:p>
       <w:pPr>
         <w:pStyle w:val="Bibliography"/>
@@ -2851,56 +2714,56 @@
         <w:t xml:space="preserve">. North Pacific Fishery Management Council, 1007 West 3rd Ave., Suite 400, L92 Building, 4th floor, Anchorage, AK 99501.</w:t>
       </w:r>
     </w:p>
+    <w:bookmarkEnd w:id="37"/>
+    <w:bookmarkStart w:id="38" w:name="ref-Hulson2011"/>
+    <w:p>
+      <w:pPr>
+        <w:pStyle w:val="Bibliography"/>
+      </w:pPr>
+      <w:r>
+        <w:t xml:space="preserve">Hulson, P.-J.F., Hanselman, D.H., and Quinn, I., Terrance J. 2011.</w:t>
+      </w:r>
+      <w:r>
+        <w:t xml:space="preserve"> </w:t>
+      </w:r>
+      <w:r>
+        <w:t xml:space="preserve">Effects of process and observation errors on effective sample size of fishery and survey age and length composition using variance ratio and likelihood methods</w:t>
+      </w:r>
+      <w:r>
+        <w:t xml:space="preserve">. ICES Journal of Marine Science 68(7): 1548–1557.</w:t>
+      </w:r>
+    </w:p>
     <w:bookmarkEnd w:id="38"/>
-    <w:bookmarkStart w:id="39" w:name="ref-Hulson2011"/>
+    <w:bookmarkStart w:id="39" w:name="ref-Hulson2012"/>
     <w:p>
       <w:pPr>
         <w:pStyle w:val="Bibliography"/>
       </w:pPr>
       <w:r>
-        <w:t xml:space="preserve">Hulson, P.-J.F., Hanselman, D.H., and Quinn, I., Terrance J. 2011.</w:t>
-      </w:r>
-      <w:r>
-        <w:t xml:space="preserve"> </w:t>
-      </w:r>
-      <w:r>
-        <w:t xml:space="preserve">Effects of process and observation errors on effective sample size of fishery and survey age and length composition using variance ratio and likelihood methods</w:t>
-      </w:r>
-      <w:r>
-        <w:t xml:space="preserve">. ICES Journal of Marine Science 68(7): 1548–1557.</w:t>
+        <w:t xml:space="preserve">Hulson, P.-J.F., Hanselman, D.H., and Quinn II, T.J. 2012. Determining effective sample size in integrated age-structured assessment models. ICES Journal of Marine Science 69: 281–292.</w:t>
       </w:r>
     </w:p>
     <w:bookmarkEnd w:id="39"/>
-    <w:bookmarkStart w:id="40" w:name="ref-Hulson2012"/>
+    <w:bookmarkStart w:id="40" w:name="ref-Hulson2023c"/>
     <w:p>
       <w:pPr>
         <w:pStyle w:val="Bibliography"/>
       </w:pPr>
       <w:r>
-        <w:t xml:space="preserve">Hulson, P.-J.F., Hanselman, D.H., and Quinn II, T.J. 2012. Determining effective sample size in integrated age-structured assessment models. ICES Journal of Marine Science 69: 281–292.</w:t>
+        <w:t xml:space="preserve">Hulson, P.-J.F., Williams, B., Bryan, M., Conner, J., and Siskey, M. in review.</w:t>
+      </w:r>
+      <w:r>
+        <w:t xml:space="preserve"> </w:t>
+      </w:r>
+      <w:r>
+        <w:t xml:space="preserve">Reductions in sampling effort for fishery-independent age and length composition: balancing stock assessment input data uncertainty and workforce health and efficiency</w:t>
+      </w:r>
+      <w:r>
+        <w:t xml:space="preserve">.</w:t>
       </w:r>
     </w:p>
     <w:bookmarkEnd w:id="40"/>
-    <w:bookmarkStart w:id="41" w:name="ref-Hulson2023c"/>
-    <w:p>
-      <w:pPr>
-        <w:pStyle w:val="Bibliography"/>
-      </w:pPr>
-      <w:r>
-        <w:t xml:space="preserve">Hulson, P.-J.F., Williams, B., Bryan, M., Conner, J., and Siskey, M. in review.</w:t>
-      </w:r>
-      <w:r>
-        <w:t xml:space="preserve"> </w:t>
-      </w:r>
-      <w:r>
-        <w:t xml:space="preserve">Reductions in sampling effort for fishery-independent age and length composition: balancing stock assessment input data uncertainty and workforce health and efficiency</w:t>
-      </w:r>
-      <w:r>
-        <w:t xml:space="preserve">.</w:t>
-      </w:r>
-    </w:p>
-    <w:bookmarkEnd w:id="41"/>
-    <w:bookmarkStart w:id="42" w:name="ref-Hulson2021"/>
+    <w:bookmarkStart w:id="41" w:name="ref-Hulson2021"/>
     <w:p>
       <w:pPr>
         <w:pStyle w:val="Bibliography"/>
@@ -2937,115 +2800,115 @@
         <w:t xml:space="preserve">. North Pacific Fishery Management Council, 1007 West 3rd Ave., Suite 400, L92 Building, 4th floor, Anchorage, AK 99501.</w:t>
       </w:r>
     </w:p>
+    <w:bookmarkEnd w:id="41"/>
+    <w:bookmarkStart w:id="42" w:name="ref-Hulson2023b"/>
+    <w:p>
+      <w:pPr>
+        <w:pStyle w:val="Bibliography"/>
+      </w:pPr>
+      <w:r>
+        <w:t xml:space="preserve">Hulson, P.-J.F., Williams, B., Siskey, M., Bryan, M., and Conner, J. in review.</w:t>
+      </w:r>
+      <w:r>
+        <w:t xml:space="preserve"> </w:t>
+      </w:r>
+      <w:r>
+        <w:t xml:space="preserve">Bottom trawl survey age and length composition input sample sizes for stocks assessed with statistical catch-at-age assessment models at the Alaska Fisheries Science Center</w:t>
+      </w:r>
+      <w:r>
+        <w:t xml:space="preserve">. U.S. Department of Commerce. NOAA Technical Memorandum.</w:t>
+      </w:r>
+    </w:p>
     <w:bookmarkEnd w:id="42"/>
-    <w:bookmarkStart w:id="43" w:name="ref-Hulson2023b"/>
+    <w:bookmarkStart w:id="43" w:name="ref-ICES2020"/>
     <w:p>
       <w:pPr>
         <w:pStyle w:val="Bibliography"/>
       </w:pPr>
       <w:r>
-        <w:t xml:space="preserve">Hulson, P.-J.F., Williams, B., Siskey, M., Bryan, M., and Conner, J. in review.</w:t>
-      </w:r>
-      <w:r>
-        <w:t xml:space="preserve"> </w:t>
-      </w:r>
-      <w:r>
-        <w:t xml:space="preserve">Bottom trawl survey age and length composition input sample sizes for stocks assessed with statistical catch-at-age assessment models at the Alaska Fisheries Science Center</w:t>
-      </w:r>
-      <w:r>
-        <w:t xml:space="preserve">. U.S. Department of Commerce. NOAA Technical Memorandum.</w:t>
+        <w:t xml:space="preserve">ICES. 2020. Workshop on unavoidable survey effort reduction (WKUSER). ICES Scientific Reports.</w:t>
       </w:r>
     </w:p>
     <w:bookmarkEnd w:id="43"/>
-    <w:bookmarkStart w:id="44" w:name="ref-ICES2020"/>
+    <w:bookmarkStart w:id="44" w:name="ref-ICES2023"/>
     <w:p>
       <w:pPr>
         <w:pStyle w:val="Bibliography"/>
       </w:pPr>
       <w:r>
-        <w:t xml:space="preserve">ICES. 2020. Workshop on unavoidable survey effort reduction (WKUSER). ICES Scientific Reports.</w:t>
+        <w:t xml:space="preserve">ICES. 2023. Workshop on unavoidable survey effort reduction 2 (WKUSER). ICES Scientific Reports.</w:t>
       </w:r>
     </w:p>
     <w:bookmarkEnd w:id="44"/>
-    <w:bookmarkStart w:id="45" w:name="ref-ICES2023"/>
+    <w:bookmarkStart w:id="45" w:name="ref-Kimura1991"/>
     <w:p>
       <w:pPr>
         <w:pStyle w:val="Bibliography"/>
       </w:pPr>
       <w:r>
-        <w:t xml:space="preserve">ICES. 2023. Workshop on unavoidable survey effort reduction 2 (WKUSER). ICES Scientific Reports.</w:t>
+        <w:t xml:space="preserve">Kimura, D.K., and Lyons, J.J. 1991.</w:t>
+      </w:r>
+      <w:r>
+        <w:t xml:space="preserve"> </w:t>
+      </w:r>
+      <w:r>
+        <w:t xml:space="preserve">Between-reader bias and variability in the age-determination process</w:t>
+      </w:r>
+      <w:r>
+        <w:t xml:space="preserve">. Fishery Bulletin 89: 53–60.</w:t>
       </w:r>
     </w:p>
     <w:bookmarkEnd w:id="45"/>
-    <w:bookmarkStart w:id="46" w:name="ref-Kimura1991"/>
+    <w:bookmarkStart w:id="46" w:name="ref-Lauth2019"/>
     <w:p>
       <w:pPr>
         <w:pStyle w:val="Bibliography"/>
       </w:pPr>
       <w:r>
-        <w:t xml:space="preserve">Kimura, D.K., and Lyons, J.J. 1991.</w:t>
-      </w:r>
-      <w:r>
-        <w:t xml:space="preserve"> </w:t>
-      </w:r>
-      <w:r>
-        <w:t xml:space="preserve">Between-reader bias and variability in the age-determination process</w:t>
-      </w:r>
-      <w:r>
-        <w:t xml:space="preserve">. Fishery Bulletin 89: 53–60.</w:t>
+        <w:t xml:space="preserve">Lauth, R.R., Dawson, E.J., and Conner, J. 2019.</w:t>
+      </w:r>
+      <w:r>
+        <w:t xml:space="preserve"> </w:t>
+      </w:r>
+      <w:r>
+        <w:t xml:space="preserve">Results of the 2017 eastern and northern Bering Sea continental shelf bottom trawl survey of groundfish and invertebrate fauna</w:t>
+      </w:r>
+      <w:r>
+        <w:t xml:space="preserve">. U.S. Department of Commerce. NOAA Technical Memorandum NMFS-AFSC-396: 260 p.</w:t>
       </w:r>
     </w:p>
     <w:bookmarkEnd w:id="46"/>
-    <w:bookmarkStart w:id="47" w:name="ref-Lauth2019"/>
+    <w:bookmarkStart w:id="47" w:name="ref-Lee2019"/>
     <w:p>
       <w:pPr>
         <w:pStyle w:val="Bibliography"/>
       </w:pPr>
       <w:r>
-        <w:t xml:space="preserve">Lauth, R.R., Dawson, E.J., and Conner, J. 2019.</w:t>
-      </w:r>
-      <w:r>
-        <w:t xml:space="preserve"> </w:t>
-      </w:r>
-      <w:r>
-        <w:t xml:space="preserve">Results of the 2017 eastern and northern Bering Sea continental shelf bottom trawl survey of groundfish and invertebrate fauna</w:t>
-      </w:r>
-      <w:r>
-        <w:t xml:space="preserve">. U.S. Department of Commerce. NOAA Technical Memorandum NMFS-AFSC-396: 260 p.</w:t>
+        <w:t xml:space="preserve">Lee, H., Piner, K.R., Taylor, I.G., and Kitakado, T. 2019. On the use of conditional age at length data as a likelihood component in integrated population dynamics models. Fisheries Research 216: 204–211.</w:t>
       </w:r>
     </w:p>
     <w:bookmarkEnd w:id="47"/>
-    <w:bookmarkStart w:id="48" w:name="ref-Lee2019"/>
+    <w:bookmarkStart w:id="48" w:name="ref-Liao2013"/>
     <w:p>
       <w:pPr>
         <w:pStyle w:val="Bibliography"/>
       </w:pPr>
       <w:r>
-        <w:t xml:space="preserve">Lee, H., Piner, K.R., Taylor, I.G., and Kitakado, T. 2019. On the use of conditional age at length data as a likelihood component in integrated population dynamics models. Fisheries Research 216: 204–211.</w:t>
+        <w:t xml:space="preserve">Liao, H., Sharov, A.F., Jones, C.M., and Nelson, G.A. 2013. Quantifying the effects of aging bias in atlantic striped bass stock assessment. Transactions of the American Fisheries Society 142(1): 193–207.</w:t>
       </w:r>
     </w:p>
     <w:bookmarkEnd w:id="48"/>
-    <w:bookmarkStart w:id="49" w:name="ref-Liao2013"/>
+    <w:bookmarkStart w:id="49" w:name="ref-Mcallister1997"/>
     <w:p>
       <w:pPr>
         <w:pStyle w:val="Bibliography"/>
       </w:pPr>
       <w:r>
-        <w:t xml:space="preserve">Liao, H., Sharov, A.F., Jones, C.M., and Nelson, G.A. 2013. Quantifying the effects of aging bias in atlantic striped bass stock assessment. Transactions of the American Fisheries Society 142(1): 193–207.</w:t>
+        <w:t xml:space="preserve">McAllister, M.K., and Ianelli, J.N. 1997. Bayesian stock assessment using catch-age data and the sampling-importance resampling algorithm. Canadian Journal of Fisheries and Aquatic Sciences 54(2): 284–300.</w:t>
       </w:r>
     </w:p>
     <w:bookmarkEnd w:id="49"/>
-    <w:bookmarkStart w:id="50" w:name="ref-Mcallister1997"/>
-    <w:p>
-      <w:pPr>
-        <w:pStyle w:val="Bibliography"/>
-      </w:pPr>
-      <w:r>
-        <w:t xml:space="preserve">McAllister, M.K., and Ianelli, J.N. 1997. Bayesian stock assessment using catch-age data and the sampling-importance resampling algorithm. Canadian Journal of Fisheries and Aquatic Sciences 54(2): 284–300.</w:t>
-      </w:r>
-    </w:p>
-    <w:bookmarkEnd w:id="50"/>
-    <w:bookmarkStart w:id="51" w:name="ref-Mcgilliard2019"/>
+    <w:bookmarkStart w:id="50" w:name="ref-Mcgilliard2019"/>
     <w:p>
       <w:pPr>
         <w:pStyle w:val="Bibliography"/>
@@ -3082,8 +2945,8 @@
         <w:t xml:space="preserve">. North Pacific Fishery Management Council, 1007 West 3rd Ave., Suite 400, L92 Building, 4th floor, Anchorage, AK 99501.</w:t>
       </w:r>
     </w:p>
-    <w:bookmarkEnd w:id="51"/>
-    <w:bookmarkStart w:id="52" w:name="ref-Monnahan2021"/>
+    <w:bookmarkEnd w:id="50"/>
+    <w:bookmarkStart w:id="51" w:name="ref-Monnahan2021"/>
     <w:p>
       <w:pPr>
         <w:pStyle w:val="Bibliography"/>
@@ -3120,34 +2983,44 @@
         <w:t xml:space="preserve">. North Pacific Fishery Management Council, 1007 West 3rd Ave., Suite 400, L92 Building, 4th floor, Anchorage, AK 99501.</w:t>
       </w:r>
     </w:p>
+    <w:bookmarkEnd w:id="51"/>
+    <w:bookmarkStart w:id="52" w:name="ref-Morison2005"/>
+    <w:p>
+      <w:pPr>
+        <w:pStyle w:val="Bibliography"/>
+      </w:pPr>
+      <w:r>
+        <w:t xml:space="preserve">Morison, A., Burnett, J., McCurdy, W., and Moksness, E. 2005. Quality issues in the use of otoliths for fish age estimation. Marine and Freshwater Research 56.</w:t>
+      </w:r>
+    </w:p>
     <w:bookmarkEnd w:id="52"/>
-    <w:bookmarkStart w:id="53" w:name="ref-Morison2005"/>
+    <w:bookmarkStart w:id="53" w:name="ref-Nesslage2022"/>
     <w:p>
       <w:pPr>
         <w:pStyle w:val="Bibliography"/>
       </w:pPr>
       <w:r>
-        <w:t xml:space="preserve">Morison, A., Burnett, J., McCurdy, W., and Moksness, E. 2005. Quality issues in the use of otoliths for fish age estimation. Marine and Freshwater Research 56.</w:t>
+        <w:t xml:space="preserve">Nesslage, G., Schueller, A.M., Rezek, A.R., and Mroch III, R.M. 2022. Influence of sample size and number of age classes on characterization of ageing error in paired-age comparisons. Fisheries Research 249: 106255.</w:t>
       </w:r>
     </w:p>
     <w:bookmarkEnd w:id="53"/>
-    <w:bookmarkStart w:id="54" w:name="ref-Nesslage2022"/>
+    <w:bookmarkStart w:id="54" w:name="ref-Pennington2002"/>
     <w:p>
       <w:pPr>
         <w:pStyle w:val="Bibliography"/>
       </w:pPr>
       <w:r>
-        <w:t xml:space="preserve">Nesslage, G., Schueller, A.M., Rezek, A.R., and Mroch III, R.M. 2022. Influence of sample size and number of age classes on characterization of ageing error in paired-age comparisons. Fisheries Research 249: 106255.</w:t>
+        <w:t xml:space="preserve">Pennington, M., Burmeister, L.M., and Hjellvik, V. 2002. Assessing the precision of frequency distributions estimated from trawl-survey samples. Fishery Bulletin 100(1): 74–80.</w:t>
       </w:r>
     </w:p>
     <w:bookmarkEnd w:id="54"/>
-    <w:bookmarkStart w:id="55" w:name="ref-Pennington2002"/>
+    <w:bookmarkStart w:id="55" w:name="ref-Pennington1994"/>
     <w:p>
       <w:pPr>
         <w:pStyle w:val="Bibliography"/>
       </w:pPr>
       <w:r>
-        <w:t xml:space="preserve">Pennington, M., Burmeister, L.M., and Hjellvik, V. 2002. Assessing the precision of frequency distributions estimated from trawl-survey samples. Fishery Bulletin 100(1): 74–80.</w:t>
+        <w:t xml:space="preserve">Pennington, M., and Volstad, J.H. 1994. Assessing the effect of intra-haul correlation and variable density on estimates of population characteristics from marine surveys. Biometrics 50(3): 725–732.</w:t>
       </w:r>
     </w:p>
     <w:bookmarkEnd w:id="55"/>
@@ -3366,7 +3239,7 @@
       </w:r>
     </w:p>
     <w:bookmarkEnd w:id="70"/>
-    <w:bookmarkStart w:id="71" w:name="tables"/>
+    <w:bookmarkStart w:id="72" w:name="tables"/>
     <w:p>
       <w:pPr>
         <w:pStyle w:val="Heading1"/>
@@ -3379,6 +3252,8 @@
       <w:pPr>
         <w:pStyle w:val="TableCaption"/>
       </w:pPr>
+      <w:bookmarkStart w:id="71" w:name="tab:species-sample"/>
+      <w:bookmarkEnd w:id="71"/>
       <w:r>
         <w:t xml:space="preserve">Table 1: Average age samples from the AFSC bottom trawl surveys by region (rounded to the nearest 10), and total reader-tester age pairs (rounded to the nearest 100) for the species evaluated in the bootstrap-simulation.</w:t>
       </w:r>
@@ -4147,8 +4022,8 @@
         <w:br w:type="page"/>
       </w:r>
     </w:p>
-    <w:bookmarkEnd w:id="71"/>
-    <w:bookmarkStart w:id="87" w:name="figures"/>
+    <w:bookmarkEnd w:id="72"/>
+    <w:bookmarkStart w:id="93" w:name="figures"/>
     <w:p>
       <w:pPr>
         <w:pStyle w:val="Heading1"/>
@@ -4166,18 +4041,18 @@
           <wp:inline>
             <wp:extent cx="5084064" cy="5216652"/>
             <wp:effectExtent b="0" l="0" r="0" t="0"/>
-            <wp:docPr descr="Figure 1: Bootstrap-simulation flow chart, the steps refer to the order of operations." title="" id="73" name="Picture"/>
+            <wp:docPr descr="Figure 1: Bootstrap-simulation flow chart, the steps refer to the order of operations." title="" id="74" name="Picture"/>
             <a:graphic>
               <a:graphicData uri="http://schemas.openxmlformats.org/drawingml/2006/picture">
                 <pic:pic>
                   <pic:nvPicPr>
-                    <pic:cNvPr descr="../figs/age_flowchart.png" id="74" name="Picture"/>
+                    <pic:cNvPr descr="../figs/age_flowchart.png" id="75" name="Picture"/>
                     <pic:cNvPicPr>
                       <a:picLocks noChangeArrowheads="1" noChangeAspect="1"/>
                     </pic:cNvPicPr>
                   </pic:nvPicPr>
                   <pic:blipFill>
-                    <a:blip r:embed="rId72"/>
+                    <a:blip r:embed="rId73"/>
                     <a:stretch>
                       <a:fillRect/>
                     </a:stretch>
@@ -4208,6 +4083,8 @@
       <w:pPr>
         <w:pStyle w:val="ImageCaption"/>
       </w:pPr>
+      <w:bookmarkStart w:id="76" w:name="fig:bs-flows"/>
+      <w:bookmarkEnd w:id="76"/>
       <w:r>
         <w:t xml:space="preserve">Figure 1: Bootstrap-simulation flow chart, the steps refer to the order of operations.</w:t>
       </w:r>
@@ -4221,18 +4098,18 @@
           <wp:inline>
             <wp:extent cx="5943600" cy="7315200"/>
             <wp:effectExtent b="0" l="0" r="0" t="0"/>
-            <wp:docPr descr="Figure 2: Age composition input sample size for the stocks and regions evaluated across uncertainty scenarios." title="" id="76" name="Picture"/>
+            <wp:docPr descr="Figure 2: Age composition input sample size for the stocks and regions evaluated across uncertainty scenarios." title="" id="78" name="Picture"/>
             <a:graphic>
               <a:graphicData uri="http://schemas.openxmlformats.org/drawingml/2006/picture">
                 <pic:pic>
                   <pic:nvPicPr>
-                    <pic:cNvPr descr="../figs/alt_iss.png" id="77" name="Picture"/>
+                    <pic:cNvPr descr="../figs/alt_iss.png" id="79" name="Picture"/>
                     <pic:cNvPicPr>
                       <a:picLocks noChangeArrowheads="1" noChangeAspect="1"/>
                     </pic:cNvPicPr>
                   </pic:nvPicPr>
                   <pic:blipFill>
-                    <a:blip r:embed="rId75"/>
+                    <a:blip r:embed="rId77"/>
                     <a:stretch>
                       <a:fillRect/>
                     </a:stretch>
@@ -4263,6 +4140,8 @@
       <w:pPr>
         <w:pStyle w:val="ImageCaption"/>
       </w:pPr>
+      <w:bookmarkStart w:id="80" w:name="fig:iss-plot"/>
+      <w:bookmarkEnd w:id="80"/>
       <w:r>
         <w:t xml:space="preserve">Figure 2: Age composition input sample size for the stocks and regions evaluated across uncertainty scenarios.</w:t>
       </w:r>
@@ -4276,18 +4155,18 @@
           <wp:inline>
             <wp:extent cx="5943600" cy="4572000"/>
             <wp:effectExtent b="0" l="0" r="0" t="0"/>
-            <wp:docPr descr="Figure 3: Age composition relative input sample size by species type across sex categories and uncertainty scenarios." title="" id="79" name="Picture"/>
+            <wp:docPr descr="Figure 3: Age composition relative input sample size by species type across sex categories and uncertainty scenarios." title="" id="82" name="Picture"/>
             <a:graphic>
               <a:graphicData uri="http://schemas.openxmlformats.org/drawingml/2006/picture">
                 <pic:pic>
                   <pic:nvPicPr>
-                    <pic:cNvPr descr="../figs/alt_prop-iss.png" id="80" name="Picture"/>
+                    <pic:cNvPr descr="../figs/alt_prop-iss.png" id="83" name="Picture"/>
                     <pic:cNvPicPr>
                       <a:picLocks noChangeArrowheads="1" noChangeAspect="1"/>
                     </pic:cNvPicPr>
                   </pic:nvPicPr>
                   <pic:blipFill>
-                    <a:blip r:embed="rId78"/>
+                    <a:blip r:embed="rId81"/>
                     <a:stretch>
                       <a:fillRect/>
                     </a:stretch>
@@ -4318,6 +4197,8 @@
       <w:pPr>
         <w:pStyle w:val="ImageCaption"/>
       </w:pPr>
+      <w:bookmarkStart w:id="84" w:name="fig:prop-iss"/>
+      <w:bookmarkEnd w:id="84"/>
       <w:r>
         <w:t xml:space="preserve">Figure 3: Age composition relative input sample size by species type across sex categories and uncertainty scenarios.</w:t>
       </w:r>
@@ -4331,18 +4212,18 @@
           <wp:inline>
             <wp:extent cx="5943600" cy="5943600"/>
             <wp:effectExtent b="0" l="0" r="0" t="0"/>
-            <wp:docPr descr="Figure 4: Age composition input sample size per sampled haul compared to number ages sampled within a haul (top panel) across uncertainty scenarios and species types (bottom panel)." title="" id="82" name="Picture"/>
+            <wp:docPr descr="Figure 4: Age composition input sample size per sampled haul compared to number ages sampled within a haul (top panel) across uncertainty scenarios and species types (bottom panel)." title="" id="86" name="Picture"/>
             <a:graphic>
               <a:graphicData uri="http://schemas.openxmlformats.org/drawingml/2006/picture">
                 <pic:pic>
                   <pic:nvPicPr>
-                    <pic:cNvPr descr="../figs/alt_hls-iss-nss.png" id="83" name="Picture"/>
+                    <pic:cNvPr descr="../figs/alt_hls-iss-nss.png" id="87" name="Picture"/>
                     <pic:cNvPicPr>
                       <a:picLocks noChangeArrowheads="1" noChangeAspect="1"/>
                     </pic:cNvPicPr>
                   </pic:nvPicPr>
                   <pic:blipFill>
-                    <a:blip r:embed="rId81"/>
+                    <a:blip r:embed="rId85"/>
                     <a:stretch>
                       <a:fillRect/>
                     </a:stretch>
@@ -4373,6 +4254,8 @@
       <w:pPr>
         <w:pStyle w:val="ImageCaption"/>
       </w:pPr>
+      <w:bookmarkStart w:id="88" w:name="fig:iss-nss-hls"/>
+      <w:bookmarkEnd w:id="88"/>
       <w:r>
         <w:t xml:space="preserve">Figure 4: Age composition input sample size per sampled haul compared to number ages sampled within a haul (top panel) across uncertainty scenarios and species types (bottom panel).</w:t>
       </w:r>
@@ -4386,18 +4269,18 @@
           <wp:inline>
             <wp:extent cx="5943600" cy="5943600"/>
             <wp:effectExtent b="0" l="0" r="0" t="0"/>
-            <wp:docPr descr="Figure 5: Age composition relative input sample size compared to age and growth statistics (top panel) and across stocks evaluated (bottom panel)." title="" id="85" name="Picture"/>
+            <wp:docPr descr="Figure 5: Age composition relative input sample size compared to age and growth statistics (top panel) and across stocks evaluated (bottom panel)." title="" id="90" name="Picture"/>
             <a:graphic>
               <a:graphicData uri="http://schemas.openxmlformats.org/drawingml/2006/picture">
                 <pic:pic>
                   <pic:nvPicPr>
-                    <pic:cNvPr descr="../figs/alt_ae-gv-stats.png" id="86" name="Picture"/>
+                    <pic:cNvPr descr="../figs/alt_ae-gv-stats.png" id="91" name="Picture"/>
                     <pic:cNvPicPr>
                       <a:picLocks noChangeArrowheads="1" noChangeAspect="1"/>
                     </pic:cNvPicPr>
                   </pic:nvPicPr>
                   <pic:blipFill>
-                    <a:blip r:embed="rId84"/>
+                    <a:blip r:embed="rId89"/>
                     <a:stretch>
                       <a:fillRect/>
                     </a:stretch>
@@ -4428,11 +4311,13 @@
       <w:pPr>
         <w:pStyle w:val="ImageCaption"/>
       </w:pPr>
+      <w:bookmarkStart w:id="92" w:name="fig:ae-gv-stats"/>
+      <w:bookmarkEnd w:id="92"/>
       <w:r>
         <w:t xml:space="preserve">Figure 5: Age composition relative input sample size compared to age and growth statistics (top panel) and across stocks evaluated (bottom panel).</w:t>
       </w:r>
     </w:p>
-    <w:bookmarkEnd w:id="87"/>
+    <w:bookmarkEnd w:id="93"/>
     <w:sectPr>
       <w:footerReference r:id="rId9" w:type="default"/>
       <w:pgSz w:h="15840" w:w="12240"/>

</xml_diff>

<commit_message>
finalize post internal review version
</commit_message>
<xml_diff>
--- a/text/iss_error.docx
+++ b/text/iss_error.docx
@@ -426,7 +426,7 @@
         <w:t xml:space="preserve"> </w:t>
       </w:r>
       <w:r>
-        <w:t xml:space="preserve">(e.g., Pennington and Volstad 1994, Pennington et al. 2002)</w:t>
+        <w:t xml:space="preserve">(e.g., Pennington and Volstad 1994, Pennington et al. 2000)</w:t>
       </w:r>
       <w:r>
         <w:t xml:space="preserve">.</w:t>
@@ -435,7 +435,7 @@
         <w:t xml:space="preserve"> </w:t>
       </w:r>
       <w:r>
-        <w:t xml:space="preserve">The concept of effective sample size [ESS; introduced by</w:t>
+        <w:t xml:space="preserve">The concept of effective sample size (ESS; introduced by</w:t>
       </w:r>
       <w:r>
         <w:t xml:space="preserve"> </w:t>
@@ -444,7 +444,7 @@
         <w:t xml:space="preserve">McAllister and Ianelli (1997)</w:t>
       </w:r>
       <w:r>
-        <w:t xml:space="preserve">], a reduced sample size from the actual number of fish measured or aged to account for this overdispersion, can be implemented within the likelihood function to statistically weight the age or length composition data.</w:t>
+        <w:t xml:space="preserve">), a reduced sample size from the actual number of fish measured or aged to account for this overdispersion, can be implemented within the likelihood function to statistically weight the age or length composition data.</w:t>
       </w:r>
       <w:r>
         <w:t xml:space="preserve"> </w:t>
@@ -565,33 +565,59 @@
       <w:r>
         <w:t xml:space="preserve">In order to provide consistency in the literature we propose the following usage of terms as it relates to this issue:</w:t>
       </w:r>
-      <w:r>
-        <w:t xml:space="preserve"> </w:t>
-      </w:r>
-      <w:r>
-        <w:t xml:space="preserve">* Nominal sample size: the actual sample size obtained for age or length composition data from fishery-independent or fishery-dependent sources.</w:t>
-      </w:r>
-      <w:r>
-        <w:t xml:space="preserve"> </w:t>
-      </w:r>
-      <w:r>
-        <w:t xml:space="preserve">* Input sample size: the reduced sample size that accounts for overdispersion of age or length composition data used to statistically weight the composition data in SCAA models.</w:t>
-      </w:r>
-      <w:r>
-        <w:t xml:space="preserve"> </w:t>
-      </w:r>
-      <w:r>
-        <w:t xml:space="preserve">* Effective sample size: the statistic used to measure the difference in fit between SCAA model estimates of age or length composition data and the observed composition data.</w:t>
-      </w:r>
-      <w:r>
-        <w:t xml:space="preserve"> </w:t>
-      </w:r>
-      <w:r>
-        <w:t xml:space="preserve">* Relative sample size: the sample size that measures the difference between bootstrap estimates of age or length composition and the observed composition for a given bootstrap iteration.</w:t>
-      </w:r>
-      <w:r>
-        <w:t xml:space="preserve"> </w:t>
-      </w:r>
+    </w:p>
+    <w:p>
+      <w:pPr>
+        <w:numPr>
+          <w:ilvl w:val="0"/>
+          <w:numId w:val="1001"/>
+        </w:numPr>
+        <w:pStyle w:val="Compact"/>
+      </w:pPr>
+      <w:r>
+        <w:t xml:space="preserve">Nominal sample size: the actual sample size obtained for age or length composition data from fishery-independent or fishery-dependent sources.</w:t>
+      </w:r>
+    </w:p>
+    <w:p>
+      <w:pPr>
+        <w:numPr>
+          <w:ilvl w:val="0"/>
+          <w:numId w:val="1001"/>
+        </w:numPr>
+        <w:pStyle w:val="Compact"/>
+      </w:pPr>
+      <w:r>
+        <w:t xml:space="preserve">Input sample size: the reduced sample size that accounts for overdispersion of age or length composition data used to statistically weight the composition data in SCAA models.</w:t>
+      </w:r>
+    </w:p>
+    <w:p>
+      <w:pPr>
+        <w:numPr>
+          <w:ilvl w:val="0"/>
+          <w:numId w:val="1001"/>
+        </w:numPr>
+        <w:pStyle w:val="Compact"/>
+      </w:pPr>
+      <w:r>
+        <w:t xml:space="preserve">Effective sample size: the statistic used to measure the difference in fit between SCAA model estimates of age or length composition data and the observed composition data.</w:t>
+      </w:r>
+    </w:p>
+    <w:p>
+      <w:pPr>
+        <w:numPr>
+          <w:ilvl w:val="0"/>
+          <w:numId w:val="1001"/>
+        </w:numPr>
+        <w:pStyle w:val="Compact"/>
+      </w:pPr>
+      <w:r>
+        <w:t xml:space="preserve">Relative sample size: the sample size that measures the difference between bootstrap estimates of age or length composition and the observed composition for a given bootstrap iteration.</w:t>
+      </w:r>
+    </w:p>
+    <w:p>
+      <w:pPr>
+        <w:pStyle w:val="FirstParagraph"/>
+      </w:pPr>
       <w:r>
         <w:t xml:space="preserve">Much of this terminology follows from</w:t>
       </w:r>
@@ -640,16 +666,16 @@
         <w:t xml:space="preserve"> </w:t>
       </w:r>
       <w:r>
-        <w:t xml:space="preserve">There are a number of factors that can influence the magnitude of ageing error [for example, the number of age classes or the sample size;</w:t>
-      </w:r>
-      <w:r>
-        <w:t xml:space="preserve"> </w:t>
-      </w:r>
-      <w:r>
-        <w:t xml:space="preserve">Nesslage et al. (2022)</w:t>
-      </w:r>
-      <w:r>
-        <w:t xml:space="preserve">], but inherent to obtaining ages from otoliths is variability in the age readings across the laboratory age readers.</w:t>
+        <w:t xml:space="preserve">There are a number of factors that can influence the magnitude of ageing error, for example, the number of age classes or the sample size</w:t>
+      </w:r>
+      <w:r>
+        <w:t xml:space="preserve"> </w:t>
+      </w:r>
+      <w:r>
+        <w:t xml:space="preserve">(Nesslage et al. 2022)</w:t>
+      </w:r>
+      <w:r>
+        <w:t xml:space="preserve">, but inherent to obtaining ages from otoliths is variability in the age readings across the laboratory age readers.</w:t>
       </w:r>
       <w:r>
         <w:t xml:space="preserve"> </w:t>
@@ -834,13 +860,6 @@
       </w:r>
       <w:r>
         <w:t xml:space="preserve"> </w:t>
-      </w:r>
-      <w:r>
-        <w:rPr>
-          <w:iCs/>
-          <w:i/>
-        </w:rPr>
-        <w:t xml:space="preserve">Through a case study involving several North Pacific SCAA models we also show the potential consequences of not including these sources of variability in the application of ISS to weight age composition data.</w:t>
       </w:r>
     </w:p>
     <w:bookmarkEnd w:id="22"/>
@@ -984,7 +1003,7 @@
         <w:t xml:space="preserve"> </w:t>
       </w:r>
       <w:r>
-        <w:t xml:space="preserve">Hulson et al. (in review)</w:t>
+        <w:t xml:space="preserve">Hulson et al. (2023)</w:t>
       </w:r>
       <w:r>
         <w:t xml:space="preserve">.</w:t>
@@ -1031,7 +1050,7 @@
         <w:t xml:space="preserve"> </w:t>
       </w:r>
       <w:r>
-        <w:t xml:space="preserve">(Miller and Skalski 2006, e.g., Ailloud and Hoenig 2019)</w:t>
+        <w:t xml:space="preserve">(e.g., Miller and Skalski 2006, Ailloud and Hoenig 2019)</w:t>
       </w:r>
       <w:r>
         <w:t xml:space="preserve">.</w:t>
@@ -2342,7 +2361,7 @@
         <w:pStyle w:val="BodyText"/>
       </w:pPr>
       <w:r>
-        <w:t xml:space="preserve">Finally, the expanded population abundance-at-length is obtained by multiplying the overall population numbers within the strata ((1)), the relative catch per unit effort of each haul ((2)), and the sex-specific relative length composition ((3)) with</w:t>
+        <w:t xml:space="preserve">Finally, the expanded population abundance-at-length is obtained by multiplying the overall population numbers within the strata (equation (1)), the relative catch per unit effort of each haul (equation (2)), and the sex-specific relative length composition (equation (3)) with</w:t>
       </w:r>
     </w:p>
     <w:p>
@@ -3201,7 +3220,7 @@
         <w:t xml:space="preserve"> </w:t>
       </w:r>
       <w:r>
-        <w:t xml:space="preserve">is the population abundance-at-length from (4) summed across strata.</w:t>
+        <w:t xml:space="preserve">is the population abundance-at-length from equation (4) summed across strata.</w:t>
       </w:r>
     </w:p>
     <w:bookmarkEnd w:id="24"/>
@@ -3219,13 +3238,13 @@
         <w:pStyle w:val="FirstParagraph"/>
       </w:pPr>
       <w:r>
-        <w:t xml:space="preserve">To evaluate the effect of the inclusion of ageing error and growth variability on uncertainty in age compostion datasets we modified a bootstrap-simulation framework</w:t>
-      </w:r>
-      <w:r>
-        <w:t xml:space="preserve"> </w:t>
-      </w:r>
-      <w:r>
-        <w:t xml:space="preserve">(Hulson et al. in review)</w:t>
+        <w:t xml:space="preserve">To evaluate the effect of the inclusion of ageing error and growth variability on uncertainty in age composition datasets we modified a bootstrap-simulation framework</w:t>
+      </w:r>
+      <w:r>
+        <w:t xml:space="preserve"> </w:t>
+      </w:r>
+      <w:r>
+        <w:t xml:space="preserve">(Hulson et al. 2023)</w:t>
       </w:r>
       <w:r>
         <w:t xml:space="preserve"> </w:t>
@@ -3258,7 +3277,7 @@
         <w:t xml:space="preserve"> </w:t>
       </w:r>
       <w:r>
-        <w:t xml:space="preserve">Growth variability was incorporated, for each species, by resampling fom all lengths associated with a given age and sex.</w:t>
+        <w:t xml:space="preserve">Growth variability was incorporated by resampling from all lengths associated with a given age and sex.</w:t>
       </w:r>
     </w:p>
     <w:p>
@@ -3275,94 +3294,91 @@
         <w:t xml:space="preserve">1</w:t>
       </w:r>
       <w:r>
-        <w:t xml:space="preserve"> </w:t>
-      </w:r>
-      <w:r>
-        <w:t xml:space="preserve">has the following schedule:</w:t>
+        <w:t xml:space="preserve">) has the following schedule:</w:t>
       </w:r>
     </w:p>
     <w:p>
       <w:pPr>
         <w:numPr>
           <w:ilvl w:val="0"/>
-          <w:numId w:val="1001"/>
+          <w:numId w:val="1002"/>
         </w:numPr>
         <w:pStyle w:val="Compact"/>
       </w:pPr>
       <w:r>
-        <w:t xml:space="preserve">Resample hauls from the set of hauls with associated catch per unit effort (in numbers)</w:t>
+        <w:t xml:space="preserve">Resample hauls from the set of hauls with associated catch per unit effort (in numbers).</w:t>
       </w:r>
     </w:p>
     <w:p>
       <w:pPr>
         <w:numPr>
           <w:ilvl w:val="0"/>
-          <w:numId w:val="1001"/>
+          <w:numId w:val="1002"/>
         </w:numPr>
         <w:pStyle w:val="Compact"/>
       </w:pPr>
       <w:r>
-        <w:t xml:space="preserve">Within the resampled hauls from step 1, resample the observed lengths</w:t>
+        <w:t xml:space="preserve">Within the resampled hauls from step 1, resample the observed lengths.</w:t>
       </w:r>
     </w:p>
     <w:p>
       <w:pPr>
         <w:numPr>
           <w:ilvl w:val="0"/>
-          <w:numId w:val="1001"/>
+          <w:numId w:val="1002"/>
         </w:numPr>
         <w:pStyle w:val="Compact"/>
       </w:pPr>
       <w:r>
-        <w:t xml:space="preserve">With the resampled length frequency data from step 2, calculate population abundance-at-length</w:t>
+        <w:t xml:space="preserve">With the resampled length frequency data from step 2, calculate population abundance-at-length (equations (1) - (4)).</w:t>
       </w:r>
     </w:p>
     <w:p>
       <w:pPr>
         <w:numPr>
           <w:ilvl w:val="0"/>
-          <w:numId w:val="1001"/>
+          <w:numId w:val="1002"/>
         </w:numPr>
         <w:pStyle w:val="Compact"/>
       </w:pPr>
       <w:r>
-        <w:t xml:space="preserve">Within the resampled hauls from step 1, resample the observed ages from the specimen data</w:t>
+        <w:t xml:space="preserve">Within the resampled hauls from step 1, resample the observed ages from the specimen data.</w:t>
       </w:r>
     </w:p>
     <w:p>
       <w:pPr>
         <w:numPr>
           <w:ilvl w:val="0"/>
-          <w:numId w:val="1001"/>
+          <w:numId w:val="1002"/>
         </w:numPr>
         <w:pStyle w:val="Compact"/>
       </w:pPr>
       <w:r>
-        <w:t xml:space="preserve">For the resampled ages in step 4, resample a length from the set of lengths observed for the given age</w:t>
+        <w:t xml:space="preserve">For the resampled ages in step 4, resample a length from the set of lengths observed for the given age.</w:t>
       </w:r>
     </w:p>
     <w:p>
       <w:pPr>
         <w:numPr>
           <w:ilvl w:val="0"/>
-          <w:numId w:val="1001"/>
+          <w:numId w:val="1002"/>
         </w:numPr>
         <w:pStyle w:val="Compact"/>
       </w:pPr>
       <w:r>
-        <w:t xml:space="preserve">For the resampled ages in step 4, resample an age from the set of tester ages for the given age</w:t>
+        <w:t xml:space="preserve">For the resampled ages in step 4, resample an age from the set of tester ages for the given age.</w:t>
       </w:r>
     </w:p>
     <w:p>
       <w:pPr>
         <w:numPr>
           <w:ilvl w:val="0"/>
-          <w:numId w:val="1001"/>
+          <w:numId w:val="1002"/>
         </w:numPr>
         <w:pStyle w:val="Compact"/>
       </w:pPr>
       <w:r>
-        <w:t xml:space="preserve">With the resampled age data in steps 4-6 and the population abundance-at-length in step 3, calculate the population abundance-at-age</w:t>
+        <w:t xml:space="preserve">With the resampled age data in steps 4-6 and the population abundance-at-length in step 3, calculate the population abundance-at-age (equations (5) - (6)).</w:t>
       </w:r>
     </w:p>
     <w:p>
@@ -3376,7 +3392,7 @@
         <w:t xml:space="preserve"> </w:t>
       </w:r>
       <w:r>
-        <w:t xml:space="preserve">The bootstrap-simulation repeats steps 1-7 iteratively providing iterated population abundance-at-age for comparison to the historical (the full sample without any resampling of data) population abundance-at-age.</w:t>
+        <w:t xml:space="preserve">The bootstrap-simulation repeats steps 1-7 providing iterated population abundance-at-age for comparison to the historical (the full sample without any resampling of data) population abundance-at-age.</w:t>
       </w:r>
     </w:p>
     <w:p>
@@ -3393,19 +3409,16 @@
         <w:t xml:space="preserve">‘</w:t>
       </w:r>
       <w:r>
-        <w:t xml:space="preserve">uncertainty scenarios</w:t>
+        <w:t xml:space="preserve">uncertainty scenarios.</w:t>
       </w:r>
       <w:r>
         <w:t xml:space="preserve">’</w:t>
       </w:r>
       <w:r>
-        <w:t xml:space="preserve">.</w:t>
-      </w:r>
-      <w:r>
-        <w:t xml:space="preserve"> </w:t>
-      </w:r>
-      <w:r>
-        <w:t xml:space="preserve">First, we ran the bootstrap-simulation with the historical data without adding any extra error, thus, omitting steps 5 and 6 above (</w:t>
+        <w:t xml:space="preserve"> </w:t>
+      </w:r>
+      <w:r>
+        <w:t xml:space="preserve">First, we ran the standard bootstrap-simulation omitting steps 5 and 6 above (</w:t>
       </w:r>
       <w:r>
         <w:t xml:space="preserve">‘</w:t>
@@ -3579,14 +3592,17 @@
               <m:r>
                 <m:t>i</m:t>
               </m:r>
+              <m:r>
+                <m:rPr>
+                  <m:sty m:val="p"/>
+                </m:rPr>
+                <m:t>,</m:t>
+              </m:r>
+              <m:r>
+                <m:t>y</m:t>
+              </m:r>
             </m:sub>
           </m:sSub>
-          <m:r>
-            <m:rPr>
-              <m:sty m:val="p"/>
-            </m:rPr>
-            <m:t>=</m:t>
-          </m:r>
           <m:f>
             <m:fPr>
               <m:type m:val="bar"/>
@@ -3622,7 +3638,7 @@
                   <m:sSub>
                     <m:e>
                       <m:r>
-                        <m:t>E</m:t>
+                        <m:t>O</m:t>
                       </m:r>
                     </m:e>
                     <m:sub>
@@ -3636,7 +3652,7 @@
                         <m:t>,</m:t>
                       </m:r>
                       <m:r>
-                        <m:t>i</m:t>
+                        <m:t>y</m:t>
                       </m:r>
                     </m:sub>
                   </m:sSub>
@@ -3662,7 +3678,7 @@
                   <m:sSub>
                     <m:e>
                       <m:r>
-                        <m:t>E</m:t>
+                        <m:t>O</m:t>
                       </m:r>
                     </m:e>
                     <m:sub>
@@ -3676,7 +3692,7 @@
                         <m:t>,</m:t>
                       </m:r>
                       <m:r>
-                        <m:t>i</m:t>
+                        <m:t>y</m:t>
                       </m:r>
                     </m:sub>
                   </m:sSub>
@@ -3740,6 +3756,15 @@
                               <m:r>
                                 <m:t>i</m:t>
                               </m:r>
+                              <m:r>
+                                <m:rPr>
+                                  <m:sty m:val="p"/>
+                                </m:rPr>
+                                <m:t>,</m:t>
+                              </m:r>
+                              <m:r>
+                                <m:t>y</m:t>
+                              </m:r>
                             </m:sub>
                           </m:sSub>
                           <m:r>
@@ -3757,6 +3782,15 @@
                             <m:sub>
                               <m:r>
                                 <m:t>c</m:t>
+                              </m:r>
+                              <m:r>
+                                <m:rPr>
+                                  <m:sty m:val="p"/>
+                                </m:rPr>
+                                <m:t>,</m:t>
+                              </m:r>
+                              <m:r>
+                                <m:t>y</m:t>
                               </m:r>
                             </m:sub>
                           </m:sSub>
@@ -3785,7 +3819,7 @@
             </m:dPr>
             <m:e>
               <m:r>
-                <m:t>1</m:t>
+                <m:t>7</m:t>
               </m:r>
             </m:e>
           </m:d>
@@ -3822,6 +3856,15 @@
             <m:r>
               <m:t>i</m:t>
             </m:r>
+            <m:r>
+              <m:rPr>
+                <m:sty m:val="p"/>
+              </m:rPr>
+              <m:t>,</m:t>
+            </m:r>
+            <m:r>
+              <m:t>y</m:t>
+            </m:r>
           </m:sub>
         </m:sSub>
       </m:oMath>
@@ -3842,7 +3885,33 @@
         <w:t xml:space="preserve"> </w:t>
       </w:r>
       <w:r>
-        <w:t xml:space="preserve">(which can be age or any other arbitrary category across which proportions are computed) and</w:t>
+        <w:t xml:space="preserve">(which can be age or any other arbitrary category across which proportions are computed) for iteration-</w:t>
+      </w:r>
+      <w:r>
+        <w:rPr>
+          <w:iCs/>
+          <w:i/>
+        </w:rPr>
+        <w:t xml:space="preserve">i</w:t>
+      </w:r>
+      <w:r>
+        <w:t xml:space="preserve"> </w:t>
+      </w:r>
+      <w:r>
+        <w:t xml:space="preserve">in year-</w:t>
+      </w:r>
+      <w:r>
+        <w:rPr>
+          <w:iCs/>
+          <w:i/>
+        </w:rPr>
+        <w:t xml:space="preserve">y</w:t>
+      </w:r>
+      <w:r>
+        <w:t xml:space="preserve"> </w:t>
+      </w:r>
+      <w:r>
+        <w:t xml:space="preserve">and</w:t>
       </w:r>
       <w:r>
         <w:t xml:space="preserve"> </w:t>
@@ -3858,6 +3927,15 @@
             <m:r>
               <m:t>c</m:t>
             </m:r>
+            <m:r>
+              <m:rPr>
+                <m:sty m:val="p"/>
+              </m:rPr>
+              <m:t>,</m:t>
+            </m:r>
+            <m:r>
+              <m:t>y</m:t>
+            </m:r>
           </m:sub>
         </m:sSub>
       </m:oMath>
@@ -3887,6 +3965,15 @@
             <m:r>
               <m:t>c</m:t>
             </m:r>
+            <m:r>
+              <m:rPr>
+                <m:sty m:val="p"/>
+              </m:rPr>
+              <m:t>,</m:t>
+            </m:r>
+            <m:r>
+              <m:t>y</m:t>
+            </m:r>
           </m:sub>
         </m:sSub>
       </m:oMath>
@@ -3894,7 +3981,7 @@
         <w:t xml:space="preserve"> </w:t>
       </w:r>
       <w:r>
-        <w:t xml:space="preserve">in equation (1).</w:t>
+        <w:t xml:space="preserve">in equation (7).</w:t>
       </w:r>
       <w:r>
         <w:t xml:space="preserve"> </w:t>
@@ -3935,11 +4022,20 @@
             <m:r>
               <m:t>i</m:t>
             </m:r>
+            <m:r>
+              <m:rPr>
+                <m:sty m:val="p"/>
+              </m:rPr>
+              <m:t>,</m:t>
+            </m:r>
+            <m:r>
+              <m:t>y</m:t>
+            </m:r>
           </m:sub>
         </m:sSub>
       </m:oMath>
       <w:r>
-        <w:t xml:space="preserve">) that was then compared to the underlying historical age composition (</w:t>
+        <w:t xml:space="preserve">) that was then compared to the observed age composition (</w:t>
       </w:r>
       <m:oMath>
         <m:sSub>
@@ -3952,6 +4048,15 @@
             <m:r>
               <m:t>c</m:t>
             </m:r>
+            <m:r>
+              <m:rPr>
+                <m:sty m:val="p"/>
+              </m:rPr>
+              <m:t>,</m:t>
+            </m:r>
+            <m:r>
+              <m:t>y</m:t>
+            </m:r>
           </m:sub>
         </m:sSub>
       </m:oMath>
@@ -3969,6 +4074,15 @@
             <m:r>
               <m:t>i</m:t>
             </m:r>
+            <m:r>
+              <m:rPr>
+                <m:sty m:val="p"/>
+              </m:rPr>
+              <m:t>,</m:t>
+            </m:r>
+            <m:r>
+              <m:t>y</m:t>
+            </m:r>
           </m:sub>
         </m:sSub>
       </m:oMath>
@@ -3993,7 +4107,7 @@
         <w:t xml:space="preserve"> </w:t>
       </w:r>
       <w:r>
-        <w:t xml:space="preserve">This has been shown to reduce bias in recovering the true sample size in simulations for a multinomial distribution and has also been recommended to determine the input sample size (ISS) that is used in stock assessment models to fit compositional data</w:t>
+        <w:t xml:space="preserve">This has been shown to reduce bias in recovering the true sample size in simulations for a multinomial distribution and has also been recommended to determine the ISS that is used in stock assessment models to fit compositional data</w:t>
       </w:r>
       <w:r>
         <w:t xml:space="preserve"> </w:t>
@@ -4086,7 +4200,7 @@
         <w:t xml:space="preserve"> </w:t>
       </w:r>
       <w:r>
-        <w:t xml:space="preserve">We computed this by computing the CV in the tester ages for a given reader age, then averaged these CVs across the reader ages.</w:t>
+        <w:t xml:space="preserve">We computed the CV in the tester ages for a given reader age, then averaged these CVs across the reader ages.</w:t>
       </w:r>
       <w:r>
         <w:t xml:space="preserve"> </w:t>
@@ -4117,7 +4231,7 @@
         <w:pStyle w:val="FirstParagraph"/>
       </w:pPr>
       <w:r>
-        <w:t xml:space="preserve">While the magnitude of age composition ISS was stock and region specific, the general result that was consistent across the stocks evaluated was a reduction in age composition ISS as additional sources of uncertainty were introduced in the bootstrap procedure (Figure</w:t>
+        <w:t xml:space="preserve">While the magnitude of age composition ISS was stock and region specific, there was a consistent reduction in age composition ISS as additional sources of uncertainty were introduced in the bootstrap procedure (Figure</w:t>
       </w:r>
       <w:r>
         <w:t xml:space="preserve"> </w:t>
@@ -4191,7 +4305,7 @@
         <w:t xml:space="preserve"> </w:t>
       </w:r>
       <w:r>
-        <w:t xml:space="preserve">For example, after adding ageing error and growth variability the relative ISS for gadid was 85-95% in the AI, 40-50% in the EBS, and 70-80% in the GOA (Figure</w:t>
+        <w:t xml:space="preserve">For example, after adding ageing error and growth variability, the relative ISS for gadid was 85-95% in the AI, 40-50% in the EBS, and 70-80% in the GOA (Figure</w:t>
       </w:r>
       <w:r>
         <w:t xml:space="preserve"> </w:t>
@@ -4235,7 +4349,7 @@
         <w:t xml:space="preserve"> </w:t>
       </w:r>
       <w:r>
-        <w:t xml:space="preserve">Across species types the age composition ISS per haul was around half of the number of sampled ages per haul, less for rockfish and gadids.</w:t>
+        <w:t xml:space="preserve">Across species types the age composition ISS per haul was around half of the number of sampled ages per haul, though it was less for rockfish and gadids.</w:t>
       </w:r>
       <w:r>
         <w:t xml:space="preserve"> </w:t>
@@ -4348,11 +4462,37 @@
         <w:pStyle w:val="FirstParagraph"/>
       </w:pPr>
       <w:r>
-        <w:rPr>
-          <w:iCs/>
-          <w:i/>
-        </w:rPr>
-        <w:t xml:space="preserve">add a consequences of data weighting para somewhere</w:t>
+        <w:t xml:space="preserve">In this study we find that accounting for ageing error and growth variability using bootstrap procedures decreased age composition ISS for all stocks examined.</w:t>
+      </w:r>
+      <w:r>
+        <w:t xml:space="preserve"> </w:t>
+      </w:r>
+      <w:r>
+        <w:t xml:space="preserve">The impact of the sources of uncertainty on resulting ISS was species type specific, with ageing error being more influential for rockfish than growth variability, and growth variability more influential than ageing error for flatfish and gadids.</w:t>
+      </w:r>
+      <w:r>
+        <w:t xml:space="preserve"> </w:t>
+      </w:r>
+      <w:r>
+        <w:t xml:space="preserve">We propose that these results are due to larger growth variability observed in gadids and flatfish compared to rockfish.</w:t>
+      </w:r>
+      <w:r>
+        <w:t xml:space="preserve"> </w:t>
+      </w:r>
+      <w:r>
+        <w:t xml:space="preserve">Further, the effects of ageing error are not unexpected for rockfish, as they are so long-lived.</w:t>
+      </w:r>
+      <w:r>
+        <w:t xml:space="preserve"> </w:t>
+      </w:r>
+      <w:r>
+        <w:t xml:space="preserve">However, the average CV for reader-tester agreement was much larger for some flatfish stocks relative to the rockfish stocks evaluated, thus, there was some interaction between the number of age bins and ISS in this analysis.</w:t>
+      </w:r>
+      <w:r>
+        <w:t xml:space="preserve"> </w:t>
+      </w:r>
+      <w:r>
+        <w:t xml:space="preserve">When considering both ageing error and growth uncertainty the largest reduction in ISS magnitude was for gadids, followed by flatfish, with the least effect observed for rockfish, though results varies by stock and region.</w:t>
       </w:r>
     </w:p>
     <w:p>
@@ -4360,37 +4500,52 @@
         <w:pStyle w:val="BodyText"/>
       </w:pPr>
       <w:r>
-        <w:t xml:space="preserve">In this study we find that accounting for ageing error and growth variability using bootstrap procedures decreased age composition ISS for all stocks examined.</w:t>
-      </w:r>
-      <w:r>
-        <w:t xml:space="preserve"> </w:t>
-      </w:r>
-      <w:r>
-        <w:t xml:space="preserve">The impact of the sources of uncertainty on resulting ISS was species type specific, with ageing error being more influential for rockfish than growth variability, and growth variability more influential than ageing error for flatfish and gadids.</w:t>
-      </w:r>
-      <w:r>
-        <w:t xml:space="preserve"> </w:t>
-      </w:r>
-      <w:r>
-        <w:t xml:space="preserve">We propose that these results are due to larger growth variability observed in gadids and flatfish compared to rockfish.</w:t>
-      </w:r>
-      <w:r>
-        <w:t xml:space="preserve"> </w:t>
-      </w:r>
-      <w:r>
-        <w:t xml:space="preserve">Further, the effects of ageing error are not unexpected for rockfish, as they are so long-lived.</w:t>
-      </w:r>
-      <w:r>
-        <w:t xml:space="preserve"> </w:t>
-      </w:r>
-      <w:r>
-        <w:t xml:space="preserve">However, the average CV for reader-tester agreement was much larger for some flatfish stocks relative to the rockfish stocks evaluated, thus, there was some interaction between the number of age bins and ISS in this analysis.</w:t>
-      </w:r>
-      <w:r>
-        <w:t xml:space="preserve"> </w:t>
-      </w:r>
-      <w:r>
-        <w:t xml:space="preserve">When considering both ageing error and growth uncertainty the largest reduction in ISS magnitude was for gadids, followed by flatfish, with the least effect observed for rockfish, though results varies by stock and region.</w:t>
+        <w:t xml:space="preserve">It is well known that misspecification of ISS when fitting compositional data can lead to bias results in assessment model predictions</w:t>
+      </w:r>
+      <w:r>
+        <w:t xml:space="preserve"> </w:t>
+      </w:r>
+      <w:r>
+        <w:t xml:space="preserve">(e.g., Stewart and Monnahan 2017, Xu et al. 2020)</w:t>
+      </w:r>
+      <w:r>
+        <w:t xml:space="preserve">.</w:t>
+      </w:r>
+      <w:r>
+        <w:t xml:space="preserve"> </w:t>
+      </w:r>
+      <w:r>
+        <w:t xml:space="preserve">Here, we show for gadids that the ISS for some stocks when adding additional uncertainty as compared to the base case was 40% of the base case ISS, 50% of the base case for flatfish, and 80% of the base case for rockfish.</w:t>
+      </w:r>
+      <w:r>
+        <w:t xml:space="preserve"> </w:t>
+      </w:r>
+      <w:r>
+        <w:t xml:space="preserve">Without these additional sources of uncertainty taken into account, using the bootstrap procedure would result in ISS that are larger than what they should be.</w:t>
+      </w:r>
+      <w:r>
+        <w:t xml:space="preserve"> </w:t>
+      </w:r>
+      <w:r>
+        <w:t xml:space="preserve">While we did not investigate implications to specific assessment model outcomes, it can be inferred that reductions of ISS on this scale would have downstream effects on model predictions and the associated uncertainty.</w:t>
+      </w:r>
+      <w:r>
+        <w:t xml:space="preserve"> </w:t>
+      </w:r>
+      <w:r>
+        <w:t xml:space="preserve">We note that these sources of uncertainty would not be contained only to fishery-independent sources, like evaluated here, but would also be inherent to age collections for fishery-dependent sources as well.</w:t>
+      </w:r>
+      <w:r>
+        <w:t xml:space="preserve"> </w:t>
+      </w:r>
+      <w:r>
+        <w:t xml:space="preserve">The functions to bootstrap age composition data to determine ISS for fishery-dependent sources at AFSC have not yet been developed.</w:t>
+      </w:r>
+      <w:r>
+        <w:t xml:space="preserve"> </w:t>
+      </w:r>
+      <w:r>
+        <w:t xml:space="preserve">Future investigations into the impacts of adding ageing error and growth variability into ISS estimation on assessment model results should also include fishery-dependent ISS implications as well.</w:t>
       </w:r>
     </w:p>
     <w:p>
@@ -4398,7 +4553,277 @@
         <w:pStyle w:val="BodyText"/>
       </w:pPr>
       <w:r>
-        <w:t xml:space="preserve">Understanding effects of survey reduction effort has recently been the focus of a number of studies</w:t>
+        <w:t xml:space="preserve">A number of operational assessment models use hauls as a proxy in some form when setting ISS for age and length composition data</w:t>
+      </w:r>
+      <w:r>
+        <w:t xml:space="preserve"> </w:t>
+      </w:r>
+      <w:r>
+        <w:t xml:space="preserve">(e.g., Hulson et al. 2021, Barbeaux et al. 2022)</w:t>
+      </w:r>
+      <w:r>
+        <w:t xml:space="preserve">.</w:t>
+      </w:r>
+      <w:r>
+        <w:t xml:space="preserve"> </w:t>
+      </w:r>
+      <w:r>
+        <w:t xml:space="preserve">This is derived from a result found in</w:t>
+      </w:r>
+      <w:r>
+        <w:t xml:space="preserve"> </w:t>
+      </w:r>
+      <w:r>
+        <w:t xml:space="preserve">Pennington et al. (2000)</w:t>
+      </w:r>
+      <w:r>
+        <w:t xml:space="preserve"> </w:t>
+      </w:r>
+      <w:r>
+        <w:t xml:space="preserve">who investigated length frequency sampling and, based on the level of intra-haul correlation, determined that for the species that were investigated, on average, the ISS was one fish per haul.</w:t>
+      </w:r>
+      <w:r>
+        <w:t xml:space="preserve"> </w:t>
+      </w:r>
+      <w:r>
+        <w:t xml:space="preserve">However, we note that the conclusion made in</w:t>
+      </w:r>
+      <w:r>
+        <w:t xml:space="preserve"> </w:t>
+      </w:r>
+      <w:r>
+        <w:t xml:space="preserve">Pennington et al. (2000)</w:t>
+      </w:r>
+      <w:r>
+        <w:t xml:space="preserve"> </w:t>
+      </w:r>
+      <w:r>
+        <w:t xml:space="preserve">was not that the number of hauls should be used as a proxy for ISS in the assessment model data fitting procedure, but, rather, that in order to potentially increase the ISS and have a better estimate of the level of intra-haul correlation that samples should be taken from an increased number of hauls.</w:t>
+      </w:r>
+      <w:r>
+        <w:t xml:space="preserve"> </w:t>
+      </w:r>
+      <w:r>
+        <w:t xml:space="preserve">This result was further substantiated in</w:t>
+      </w:r>
+      <w:r>
+        <w:t xml:space="preserve"> </w:t>
+      </w:r>
+      <w:r>
+        <w:t xml:space="preserve">Siskey et al. (2023)</w:t>
+      </w:r>
+      <w:r>
+        <w:t xml:space="preserve">, who also suggested that increasing the number of hauls sampled for age, while decreasing the sampling effort on any given haul, was preferable to increasing the sampling effort within any given haul at the expense of sampling from a greater number of hauls.</w:t>
+      </w:r>
+      <w:r>
+        <w:t xml:space="preserve"> </w:t>
+      </w:r>
+      <w:r>
+        <w:t xml:space="preserve">Here we find that the age composition ISS per haul was dependent on the species type, had a large range depending on the type of error included in determining ISS, and was generally larger than one fish per haul.</w:t>
+      </w:r>
+    </w:p>
+    <w:p>
+      <w:pPr>
+        <w:pStyle w:val="BodyText"/>
+      </w:pPr>
+      <w:r>
+        <w:t xml:space="preserve">Previous work has investigated both the inclusion of ageing error</w:t>
+      </w:r>
+      <w:r>
+        <w:t xml:space="preserve"> </w:t>
+      </w:r>
+      <w:r>
+        <w:t xml:space="preserve">(Punt et al. 2008, Liao et al. 2013)</w:t>
+      </w:r>
+      <w:r>
+        <w:t xml:space="preserve"> </w:t>
+      </w:r>
+      <w:r>
+        <w:t xml:space="preserve">and growth</w:t>
+      </w:r>
+      <w:r>
+        <w:t xml:space="preserve"> </w:t>
+      </w:r>
+      <w:r>
+        <w:t xml:space="preserve">(Taylor and Methot 2013)</w:t>
+      </w:r>
+      <w:r>
+        <w:t xml:space="preserve"> </w:t>
+      </w:r>
+      <w:r>
+        <w:t xml:space="preserve">within stock assessment models, however, none have applied these additional sources of uncertainty in the context of estimating ISS.</w:t>
+      </w:r>
+      <w:r>
+        <w:t xml:space="preserve"> </w:t>
+      </w:r>
+      <w:r>
+        <w:t xml:space="preserve">As it pertains to ageing error, in many current assessments an ageing error matrix is implemented</w:t>
+      </w:r>
+      <w:r>
+        <w:t xml:space="preserve"> </w:t>
+      </w:r>
+      <w:r>
+        <w:t xml:space="preserve">(e.g., Williams et al. 2022)</w:t>
+      </w:r>
+      <w:r>
+        <w:t xml:space="preserve"> </w:t>
+      </w:r>
+      <w:r>
+        <w:t xml:space="preserve">in order to account for ageing error that is inherent to the age composition data.</w:t>
+      </w:r>
+      <w:r>
+        <w:t xml:space="preserve"> </w:t>
+      </w:r>
+      <w:r>
+        <w:t xml:space="preserve">Use of an ageing error matrix effectively</w:t>
+      </w:r>
+      <w:r>
+        <w:t xml:space="preserve"> </w:t>
+      </w:r>
+      <w:r>
+        <w:t xml:space="preserve">‘</w:t>
+      </w:r>
+      <w:r>
+        <w:t xml:space="preserve">smudges</w:t>
+      </w:r>
+      <w:r>
+        <w:t xml:space="preserve">’</w:t>
+      </w:r>
+      <w:r>
+        <w:t xml:space="preserve"> </w:t>
+      </w:r>
+      <w:r>
+        <w:t xml:space="preserve">assessment model estimates of population-at-age into adjacent age classes prior to fitting the observed proportions in the age composition input data from either fishery-independent or fishery-dependent sources.</w:t>
+      </w:r>
+      <w:r>
+        <w:t xml:space="preserve"> </w:t>
+      </w:r>
+      <w:r>
+        <w:t xml:space="preserve">Then, in the model fitting step, an ISS is used to fit the models</w:t>
+      </w:r>
+      <w:r>
+        <w:t xml:space="preserve"> </w:t>
+      </w:r>
+      <w:r>
+        <w:t xml:space="preserve">‘</w:t>
+      </w:r>
+      <w:r>
+        <w:t xml:space="preserve">smudged</w:t>
+      </w:r>
+      <w:r>
+        <w:t xml:space="preserve">’</w:t>
+      </w:r>
+      <w:r>
+        <w:t xml:space="preserve"> </w:t>
+      </w:r>
+      <w:r>
+        <w:t xml:space="preserve">estimates of age composition to the observed age composition.</w:t>
+      </w:r>
+      <w:r>
+        <w:t xml:space="preserve"> </w:t>
+      </w:r>
+      <w:r>
+        <w:t xml:space="preserve">Here, we suggest that unless ageing error is accounted for in the age composition ISS used to fit these data then we are likely</w:t>
+      </w:r>
+      <w:r>
+        <w:t xml:space="preserve"> </w:t>
+      </w:r>
+      <w:r>
+        <w:t xml:space="preserve">‘</w:t>
+      </w:r>
+      <w:r>
+        <w:t xml:space="preserve">over-fitting</w:t>
+      </w:r>
+      <w:r>
+        <w:t xml:space="preserve">’</w:t>
+      </w:r>
+      <w:r>
+        <w:t xml:space="preserve"> </w:t>
+      </w:r>
+      <w:r>
+        <w:t xml:space="preserve">the model estimates to the</w:t>
+      </w:r>
+      <w:r>
+        <w:t xml:space="preserve"> </w:t>
+      </w:r>
+      <w:r>
+        <w:t xml:space="preserve">‘</w:t>
+      </w:r>
+      <w:r>
+        <w:t xml:space="preserve">observed</w:t>
+      </w:r>
+      <w:r>
+        <w:t xml:space="preserve">’</w:t>
+      </w:r>
+      <w:r>
+        <w:t xml:space="preserve"> </w:t>
+      </w:r>
+      <w:r>
+        <w:t xml:space="preserve">age composition and that the use of only an ageing error matrix half-way accounts for this source of uncertainty in the assessment modeling process.</w:t>
+      </w:r>
+      <w:r>
+        <w:t xml:space="preserve"> </w:t>
+      </w:r>
+      <w:r>
+        <w:t xml:space="preserve">The results from this study suggest that in some cases the addition of ageing error to the bootstrap method decreases the age composition ISS to such an extent that an ISS that does not take into account this source of uncertainty can be 125-165% too large.</w:t>
+      </w:r>
+    </w:p>
+    <w:p>
+      <w:pPr>
+        <w:pStyle w:val="BodyText"/>
+      </w:pPr>
+      <w:r>
+        <w:t xml:space="preserve">It is commonly the case that age composition is produced through a two-stage expansion process</w:t>
+      </w:r>
+      <w:r>
+        <w:t xml:space="preserve"> </w:t>
+      </w:r>
+      <w:r>
+        <w:t xml:space="preserve">(Quinn and Deriso 1999)</w:t>
+      </w:r>
+      <w:r>
+        <w:t xml:space="preserve">, in which length frequency data is expanded to population-at-length in the first stage, and an ALK is used to expand population-at-length to population-at-age in the second stage</w:t>
+      </w:r>
+      <w:r>
+        <w:t xml:space="preserve"> </w:t>
+      </w:r>
+      <w:r>
+        <w:t xml:space="preserve">(Ailloud and Hoenig 2019)</w:t>
+      </w:r>
+      <w:r>
+        <w:t xml:space="preserve">.</w:t>
+      </w:r>
+      <w:r>
+        <w:t xml:space="preserve"> </w:t>
+      </w:r>
+      <w:r>
+        <w:t xml:space="preserve">In the second-stage of this expansion process, the ALK is produced through the use of age-length paired data that are obtained in the age sampling collection, and within the ALK the variability in length-at-age is implicitly accounted for.</w:t>
+      </w:r>
+      <w:r>
+        <w:t xml:space="preserve"> </w:t>
+      </w:r>
+      <w:r>
+        <w:t xml:space="preserve">However, there have been no previous attempts to include this source of variability when considering the ISS that is used to fit the expanded age composition data.</w:t>
+      </w:r>
+      <w:r>
+        <w:t xml:space="preserve"> </w:t>
+      </w:r>
+      <w:r>
+        <w:t xml:space="preserve">We find that the magnitude of effect on age composition ISS is species type dependent, in which a larger effect results for species that exhibit larger variability in growth, for example, gadids and flatfish compared to rockfish.</w:t>
+      </w:r>
+      <w:r>
+        <w:t xml:space="preserve"> </w:t>
+      </w:r>
+      <w:r>
+        <w:t xml:space="preserve">When implementing growth variability there was a 10-50% decrease in the magnitude of bootstrapped age composition ISS, thus, if not taking this source of uncertainty into account the ISS can be up to 200% too large.</w:t>
+      </w:r>
+    </w:p>
+    <w:p>
+      <w:pPr>
+        <w:pStyle w:val="BodyText"/>
+      </w:pPr>
+      <w:r>
+        <w:t xml:space="preserve">An additional consideration is understanding effects of survey reduction effort, which has recently been the focus of a number of studies</w:t>
       </w:r>
       <w:r>
         <w:t xml:space="preserve"> </w:t>
@@ -4407,7 +4832,7 @@
         <w:t xml:space="preserve">(ICES 2020, 2023)</w:t>
       </w:r>
       <w:r>
-        <w:t xml:space="preserve">, as survey reductions may be inevitable in many regions.</w:t>
+        <w:t xml:space="preserve">, as survey reductions may be inevitable in many regions due to declining budgets.</w:t>
       </w:r>
       <w:r>
         <w:t xml:space="preserve"> </w:t>
@@ -4425,13 +4850,19 @@
         <w:t xml:space="preserve"> </w:t>
       </w:r>
       <w:r>
-        <w:t xml:space="preserve">and found that reduction in age collections had larger effect on flatfish and rockfish as compared to gadids.</w:t>
-      </w:r>
-      <w:r>
-        <w:t xml:space="preserve"> </w:t>
-      </w:r>
-      <w:r>
-        <w:t xml:space="preserve">Here we find that including additional sources of uncertainty has largest effect on gadids, and smallest on rockfish, and it is potentially the case that the effect of decreases in sampling effort for gadids and flatfish would be smaller given the magnitude of effect by these sources of uncertainty as compared to rockfish.</w:t>
+        <w:t xml:space="preserve">and found that reduction in age collections had larger effect on age composition uncertainty for flatfish and rockfish as compared to gadids.</w:t>
+      </w:r>
+      <w:r>
+        <w:t xml:space="preserve"> </w:t>
+      </w:r>
+      <w:r>
+        <w:t xml:space="preserve">Here we find that including additional sources of uncertainty has largest effect on gadids, and smallest on rockfish.</w:t>
+      </w:r>
+      <w:r>
+        <w:t xml:space="preserve"> </w:t>
+      </w:r>
+      <w:r>
+        <w:t xml:space="preserve">It is potentially the case that the effect of decreases in sampling effort for gadids and flatfish would be smaller given the magnitude of effect by these sources of uncertainty as compared to rockfish.</w:t>
       </w:r>
       <w:r>
         <w:t xml:space="preserve"> </w:t>
@@ -4445,359 +4876,6 @@
         <w:pStyle w:val="BodyText"/>
       </w:pPr>
       <w:r>
-        <w:t xml:space="preserve">It is well known that misspecification of ISS when fitting compositional data can lead to bias results in assessment model predictions</w:t>
-      </w:r>
-      <w:r>
-        <w:t xml:space="preserve"> </w:t>
-      </w:r>
-      <w:r>
-        <w:t xml:space="preserve">(e.g., Stewart and Monnahan 2017, Xu et al. 2020)</w:t>
-      </w:r>
-      <w:r>
-        <w:t xml:space="preserve">.</w:t>
-      </w:r>
-      <w:r>
-        <w:t xml:space="preserve"> </w:t>
-      </w:r>
-      <w:r>
-        <w:t xml:space="preserve">Here we show for gadids that there is upwards of a 50% decrease in ISS for some stocks when adding additional uncertainty as compared to the base case, an upwards of 40% decrease for flatfish, and an upwards of 20% decrease for rockfish.</w:t>
-      </w:r>
-      <w:r>
-        <w:t xml:space="preserve"> </w:t>
-      </w:r>
-      <w:r>
-        <w:t xml:space="preserve">Without these additional sources of uncertainty taken into account, using the bootstrap procedure would result in ISS that are larger than what they should be.</w:t>
-      </w:r>
-      <w:r>
-        <w:t xml:space="preserve"> </w:t>
-      </w:r>
-      <w:r>
-        <w:t xml:space="preserve">While we did not investigate implications to specific assessment model outcomes, it can be inferred that reductions of ISS on this scale would have downstream effects on model predictions and the associated uncertainty.</w:t>
-      </w:r>
-      <w:r>
-        <w:t xml:space="preserve"> </w:t>
-      </w:r>
-      <w:r>
-        <w:t xml:space="preserve">We note that these sources of uncertainty would not be contained only to fishery-independent sources, like evaluated here, but would also be inherent to age collections for fishery-dependent sources as well.</w:t>
-      </w:r>
-      <w:r>
-        <w:t xml:space="preserve"> </w:t>
-      </w:r>
-      <w:r>
-        <w:t xml:space="preserve">Thus, future investigations into the impacts of adding ageing error and growth variability into ISS estimation on assessment model results should also include fishery-dependent ISS implications as well.</w:t>
-      </w:r>
-    </w:p>
-    <w:p>
-      <w:pPr>
-        <w:pStyle w:val="BodyText"/>
-      </w:pPr>
-      <w:r>
-        <w:t xml:space="preserve">A number of operational assessment models use hauls as a proxy in some form when setting ISS for age and length composition data</w:t>
-      </w:r>
-      <w:r>
-        <w:t xml:space="preserve"> </w:t>
-      </w:r>
-      <w:r>
-        <w:t xml:space="preserve">Hulson et al. (2021)</w:t>
-      </w:r>
-      <w:r>
-        <w:t xml:space="preserve">.</w:t>
-      </w:r>
-      <w:r>
-        <w:t xml:space="preserve"> </w:t>
-      </w:r>
-      <w:r>
-        <w:t xml:space="preserve">This is derived from a result found in</w:t>
-      </w:r>
-      <w:r>
-        <w:t xml:space="preserve"> </w:t>
-      </w:r>
-      <w:r>
-        <w:t xml:space="preserve">Pennington et al. (2002)</w:t>
-      </w:r>
-      <w:r>
-        <w:t xml:space="preserve"> </w:t>
-      </w:r>
-      <w:r>
-        <w:t xml:space="preserve">who investigated length frequency sampling and, based on the level of intra-haul correlation, determined that for the species that were investigated, on average, the ISS was one fish per haul</w:t>
-      </w:r>
-      <w:r>
-        <w:t xml:space="preserve"> </w:t>
-      </w:r>
-      <w:r>
-        <w:t xml:space="preserve">However, we note that the conclusion made in</w:t>
-      </w:r>
-      <w:r>
-        <w:t xml:space="preserve"> </w:t>
-      </w:r>
-      <w:r>
-        <w:t xml:space="preserve">Pennington et al. (2002)</w:t>
-      </w:r>
-      <w:r>
-        <w:t xml:space="preserve"> </w:t>
-      </w:r>
-      <w:r>
-        <w:t xml:space="preserve">was not that the number of hauls should be used as a proxy for ISS in the assessment model data fitting procedure, but rather, that in order to potentially increase the ISS and have a better estimate of the level of intra-haul correlation that samples should be taken from an increased number of hauls.</w:t>
-      </w:r>
-      <w:r>
-        <w:t xml:space="preserve"> </w:t>
-      </w:r>
-      <w:r>
-        <w:t xml:space="preserve">This result was further substantiated in</w:t>
-      </w:r>
-      <w:r>
-        <w:t xml:space="preserve"> </w:t>
-      </w:r>
-      <w:r>
-        <w:t xml:space="preserve">Siskey et al. (2023)</w:t>
-      </w:r>
-      <w:r>
-        <w:t xml:space="preserve">, who also suggested that increasing the number of hauls while decreasing the sampling effort on any given haul was preferable to increasing the sampling effort within any given haul at the expense of sampling from a greater number of hauls.</w:t>
-      </w:r>
-      <w:r>
-        <w:t xml:space="preserve"> </w:t>
-      </w:r>
-      <w:r>
-        <w:t xml:space="preserve">Here we find that the age composition ISS per haul was dependent on the species type, had a large range depending on the type of error included in determining ISS, and was generally larger than one fish per haul.</w:t>
-      </w:r>
-    </w:p>
-    <w:p>
-      <w:pPr>
-        <w:pStyle w:val="BodyText"/>
-      </w:pPr>
-      <w:r>
-        <w:t xml:space="preserve">Previous work has investigated both the inclusion of ageing error</w:t>
-      </w:r>
-      <w:r>
-        <w:t xml:space="preserve"> </w:t>
-      </w:r>
-      <w:r>
-        <w:t xml:space="preserve">(Punt et al. 2008, Liao et al. 2013)</w:t>
-      </w:r>
-      <w:r>
-        <w:t xml:space="preserve"> </w:t>
-      </w:r>
-      <w:r>
-        <w:t xml:space="preserve">and growth</w:t>
-      </w:r>
-      <w:r>
-        <w:t xml:space="preserve"> </w:t>
-      </w:r>
-      <w:r>
-        <w:t xml:space="preserve">(Taylor and Methot 2013)</w:t>
-      </w:r>
-      <w:r>
-        <w:t xml:space="preserve"> </w:t>
-      </w:r>
-      <w:r>
-        <w:t xml:space="preserve">within stock assessment models, however, none have applied these additional sources of uncertainty in the context of estimating ISS.</w:t>
-      </w:r>
-      <w:r>
-        <w:t xml:space="preserve"> </w:t>
-      </w:r>
-      <w:r>
-        <w:t xml:space="preserve">As it pertains to ageing error, in many current assessments an ageing error matrix is implemented</w:t>
-      </w:r>
-      <w:r>
-        <w:t xml:space="preserve"> </w:t>
-      </w:r>
-      <w:r>
-        <w:t xml:space="preserve">(e.g., Williams et al. 2022)</w:t>
-      </w:r>
-      <w:r>
-        <w:t xml:space="preserve"> </w:t>
-      </w:r>
-      <w:r>
-        <w:t xml:space="preserve">in order to account for ageing error that is inherent to the age composition data.</w:t>
-      </w:r>
-      <w:r>
-        <w:t xml:space="preserve"> </w:t>
-      </w:r>
-      <w:r>
-        <w:t xml:space="preserve">Use of an ageing error matrix effectively</w:t>
-      </w:r>
-      <w:r>
-        <w:t xml:space="preserve"> </w:t>
-      </w:r>
-      <w:r>
-        <w:t xml:space="preserve">‘</w:t>
-      </w:r>
-      <w:r>
-        <w:t xml:space="preserve">smudges</w:t>
-      </w:r>
-      <w:r>
-        <w:t xml:space="preserve">’</w:t>
-      </w:r>
-      <w:r>
-        <w:t xml:space="preserve"> </w:t>
-      </w:r>
-      <w:r>
-        <w:t xml:space="preserve">assessment model estimates of population-at-age into adjacent age classes prior to fitting the</w:t>
-      </w:r>
-      <w:r>
-        <w:t xml:space="preserve"> </w:t>
-      </w:r>
-      <w:r>
-        <w:t xml:space="preserve">‘</w:t>
-      </w:r>
-      <w:r>
-        <w:t xml:space="preserve">observed</w:t>
-      </w:r>
-      <w:r>
-        <w:t xml:space="preserve">’</w:t>
-      </w:r>
-      <w:r>
-        <w:t xml:space="preserve"> </w:t>
-      </w:r>
-      <w:r>
-        <w:t xml:space="preserve">age composition input data from either fishery-independent or fishery-dependent sources.</w:t>
-      </w:r>
-      <w:r>
-        <w:t xml:space="preserve"> </w:t>
-      </w:r>
-      <w:r>
-        <w:t xml:space="preserve">Then, in the model fitting step, an ISS is used to fit the models</w:t>
-      </w:r>
-      <w:r>
-        <w:t xml:space="preserve"> </w:t>
-      </w:r>
-      <w:r>
-        <w:t xml:space="preserve">‘</w:t>
-      </w:r>
-      <w:r>
-        <w:t xml:space="preserve">smudged</w:t>
-      </w:r>
-      <w:r>
-        <w:t xml:space="preserve">’</w:t>
-      </w:r>
-      <w:r>
-        <w:t xml:space="preserve"> </w:t>
-      </w:r>
-      <w:r>
-        <w:t xml:space="preserve">estimates of age composition to the</w:t>
-      </w:r>
-      <w:r>
-        <w:t xml:space="preserve"> </w:t>
-      </w:r>
-      <w:r>
-        <w:t xml:space="preserve">‘</w:t>
-      </w:r>
-      <w:r>
-        <w:t xml:space="preserve">observed</w:t>
-      </w:r>
-      <w:r>
-        <w:t xml:space="preserve">’</w:t>
-      </w:r>
-      <w:r>
-        <w:t xml:space="preserve"> </w:t>
-      </w:r>
-      <w:r>
-        <w:t xml:space="preserve">age composition.</w:t>
-      </w:r>
-      <w:r>
-        <w:t xml:space="preserve"> </w:t>
-      </w:r>
-      <w:r>
-        <w:t xml:space="preserve">Here we argue that unless ageing error is accounted for in the age composition ISS used to fit these data then we are likely</w:t>
-      </w:r>
-      <w:r>
-        <w:t xml:space="preserve"> </w:t>
-      </w:r>
-      <w:r>
-        <w:t xml:space="preserve">‘</w:t>
-      </w:r>
-      <w:r>
-        <w:t xml:space="preserve">over-fitting</w:t>
-      </w:r>
-      <w:r>
-        <w:t xml:space="preserve">’</w:t>
-      </w:r>
-      <w:r>
-        <w:t xml:space="preserve"> </w:t>
-      </w:r>
-      <w:r>
-        <w:t xml:space="preserve">the model estimates to the</w:t>
-      </w:r>
-      <w:r>
-        <w:t xml:space="preserve"> </w:t>
-      </w:r>
-      <w:r>
-        <w:t xml:space="preserve">‘</w:t>
-      </w:r>
-      <w:r>
-        <w:t xml:space="preserve">observed</w:t>
-      </w:r>
-      <w:r>
-        <w:t xml:space="preserve">’</w:t>
-      </w:r>
-      <w:r>
-        <w:t xml:space="preserve"> </w:t>
-      </w:r>
-      <w:r>
-        <w:t xml:space="preserve">age composition and that the use of only an ageing error matrix half-way accounts for this source of uncertainty in the assessment modeling process.</w:t>
-      </w:r>
-      <w:r>
-        <w:t xml:space="preserve"> </w:t>
-      </w:r>
-      <w:r>
-        <w:t xml:space="preserve">The results from this study suggest that in some cases the addition of ageing error to the bootstrap method decreases the age composition ISS by 20-40%, thus, an ISS that does not take into account this source of uncertainty can be 125-165% too large.</w:t>
-      </w:r>
-    </w:p>
-    <w:p>
-      <w:pPr>
-        <w:pStyle w:val="BodyText"/>
-      </w:pPr>
-      <w:r>
-        <w:t xml:space="preserve">It is commonly the case that age composition is produced through a two-stage expansion process</w:t>
-      </w:r>
-      <w:r>
-        <w:t xml:space="preserve"> </w:t>
-      </w:r>
-      <w:r>
-        <w:t xml:space="preserve">(Quinn and Deriso 1999)</w:t>
-      </w:r>
-      <w:r>
-        <w:t xml:space="preserve">, in which length frequency data is expanded to population-at-length in the first stage, and an ALK is used to expand population-at-length to population-at-age in the second stage</w:t>
-      </w:r>
-      <w:r>
-        <w:t xml:space="preserve"> </w:t>
-      </w:r>
-      <w:r>
-        <w:t xml:space="preserve">(Ailloud and Hoenig 2019)</w:t>
-      </w:r>
-      <w:r>
-        <w:t xml:space="preserve">.</w:t>
-      </w:r>
-      <w:r>
-        <w:t xml:space="preserve"> </w:t>
-      </w:r>
-      <w:r>
-        <w:t xml:space="preserve">In the second-stage of this expansion process, the ALK is produced through the use of age-length paired data that are obtained in the age sampling collection, and within the ALK the variability in length-at-age is implicitly accounted for.</w:t>
-      </w:r>
-      <w:r>
-        <w:t xml:space="preserve"> </w:t>
-      </w:r>
-      <w:r>
-        <w:t xml:space="preserve">However, there have been no previous attempts to include this source of variability when considering the ISS that is used to fit the expanded age composition data.</w:t>
-      </w:r>
-      <w:r>
-        <w:t xml:space="preserve"> </w:t>
-      </w:r>
-      <w:r>
-        <w:t xml:space="preserve">We find that the magnitude of effect on age composition ISS is species type dependent, in which a larger effect results for species that exhibit larger variability in growth, for example, gadids and flatfish compared to rockfish.</w:t>
-      </w:r>
-      <w:r>
-        <w:t xml:space="preserve"> </w:t>
-      </w:r>
-      <w:r>
-        <w:t xml:space="preserve">When implementing growth variability there was a 10-50% decrease in the magnitude of bootstrapped age composition ISS, thus, if not taking this source of uncertainty into account the ISS can be up to 200% too large.</w:t>
-      </w:r>
-    </w:p>
-    <w:p>
-      <w:pPr>
-        <w:pStyle w:val="BodyText"/>
-      </w:pPr>
-      <w:r>
         <w:t xml:space="preserve">Overall, we find that expanding upon the method introduced by</w:t>
       </w:r>
       <w:r>
@@ -4834,7 +4912,7 @@
         <w:t xml:space="preserve"> </w:t>
       </w:r>
       <w:r>
-        <w:t xml:space="preserve">to set and and length composition ISS.</w:t>
+        <w:t xml:space="preserve">to set age and length composition ISS.</w:t>
       </w:r>
       <w:r>
         <w:t xml:space="preserve"> </w:t>
@@ -4851,7 +4929,7 @@
         </w:r>
       </w:hyperlink>
       <w:r>
-        <w:t xml:space="preserve">) it takes on the matter of a couple of hours to obtain both age and length composition bootstrap ISS for a historical survey time series (longer than 40 years in some cases); for a single year it takes a matter of minutes.</w:t>
+        <w:t xml:space="preserve">), it takes less than an hour to obtain both age and length composition bootstrap ISS for a historical survey time series (longer than 40 years in some cases); for a single year it takes a matter of minutes.</w:t>
       </w:r>
       <w:r>
         <w:t xml:space="preserve"> </w:t>
@@ -4863,7 +4941,7 @@
         <w:t xml:space="preserve"> </w:t>
       </w:r>
       <w:r>
-        <w:t xml:space="preserve">We note that while we used fishery-independent data here as an example, that these sources of uncertainty would also be inherent to fishery-dependent data.</w:t>
+        <w:t xml:space="preserve">We note that while we used fishery-independent data here as an example, these sources of uncertainty would also be inherent to fishery-dependent data.</w:t>
       </w:r>
     </w:p>
     <w:bookmarkEnd w:id="31"/>
@@ -4881,39 +4959,7 @@
         <w:pStyle w:val="FirstParagraph"/>
       </w:pPr>
       <w:r>
-        <w:t xml:space="preserve">We thank</w:t>
-      </w:r>
-      <w:r>
-        <w:t xml:space="preserve"> </w:t>
-      </w:r>
-      <w:r>
-        <w:rPr>
-          <w:iCs/>
-          <w:i/>
-        </w:rPr>
-        <w:t xml:space="preserve">reviewer1</w:t>
-      </w:r>
-      <w:r>
-        <w:t xml:space="preserve"> </w:t>
-      </w:r>
-      <w:r>
-        <w:t xml:space="preserve">and</w:t>
-      </w:r>
-      <w:r>
-        <w:t xml:space="preserve"> </w:t>
-      </w:r>
-      <w:r>
-        <w:rPr>
-          <w:iCs/>
-          <w:i/>
-        </w:rPr>
-        <w:t xml:space="preserve">reviewer2</w:t>
-      </w:r>
-      <w:r>
-        <w:t xml:space="preserve"> </w:t>
-      </w:r>
-      <w:r>
-        <w:t xml:space="preserve">for their helpful reviews of this manuscript. We also thank all the AFSC survey staff who collected the data over the last 40 years used in this analysis.</w:t>
+        <w:t xml:space="preserve">We thank Dan Goethel and Cole Monnahan for their helpful reviews of this manuscript. We also thank all the AFSC survey staff who collected the data over the last 40 years used in this analysis.</w:t>
       </w:r>
     </w:p>
     <w:p>
@@ -4922,7 +4968,7 @@
       </w:r>
     </w:p>
     <w:bookmarkEnd w:id="32"/>
-    <w:bookmarkStart w:id="70" w:name="citations"/>
+    <w:bookmarkStart w:id="90" w:name="citations"/>
     <w:p>
       <w:pPr>
         <w:pStyle w:val="Heading1"/>
@@ -4931,18 +4977,32 @@
         <w:t xml:space="preserve">Citations</w:t>
       </w:r>
     </w:p>
-    <w:bookmarkStart w:id="69" w:name="refs"/>
-    <w:bookmarkStart w:id="33" w:name="ref-Ailloud2019"/>
+    <w:bookmarkStart w:id="89" w:name="refs"/>
+    <w:bookmarkStart w:id="34" w:name="ref-Ailloud2019"/>
     <w:p>
       <w:pPr>
         <w:pStyle w:val="Bibliography"/>
       </w:pPr>
       <w:r>
-        <w:t xml:space="preserve">Ailloud, L.E., and Hoenig, J.M. 2019. A general theory of age-length keys: Combining the forward and inverse keys to estimate age composition from incomplete data. ICES Journal of Marine Science 76(6): 1515–1523.</w:t>
-      </w:r>
-    </w:p>
-    <w:bookmarkEnd w:id="33"/>
-    <w:bookmarkStart w:id="34" w:name="ref-Barbeaux2022"/>
+        <w:t xml:space="preserve">Ailloud, L.E., and Hoenig, J.M. 2019. A general theory of age-length keys: Combining the forward and inverse keys to estimate age composition from incomplete data. ICES Journal of Marine Science 76(6): 1515–1523. doi:</w:t>
+      </w:r>
+      <w:r>
+        <w:t xml:space="preserve"> </w:t>
+      </w:r>
+      <w:hyperlink r:id="rId33">
+        <w:r>
+          <w:rPr>
+            <w:rStyle w:val="Hyperlink"/>
+          </w:rPr>
+          <w:t xml:space="preserve">10.1093/icesjms/fsz072</w:t>
+        </w:r>
+      </w:hyperlink>
+      <w:r>
+        <w:t xml:space="preserve">.</w:t>
+      </w:r>
+    </w:p>
+    <w:bookmarkEnd w:id="34"/>
+    <w:bookmarkStart w:id="35" w:name="ref-Barbeaux2022"/>
     <w:p>
       <w:pPr>
         <w:pStyle w:val="Bibliography"/>
@@ -4979,14 +5039,26 @@
         <w:t xml:space="preserve">. North Pacific Fishery Management Council, 1007 West 3rd Ave., Suite 400, L92 Building, 4th floor, Anchorage, AK 99501.</w:t>
       </w:r>
     </w:p>
-    <w:bookmarkEnd w:id="34"/>
-    <w:bookmarkStart w:id="35" w:name="ref-Candy2012"/>
+    <w:bookmarkEnd w:id="35"/>
+    <w:bookmarkStart w:id="37" w:name="ref-Candy2012"/>
     <w:p>
       <w:pPr>
         <w:pStyle w:val="Bibliography"/>
       </w:pPr>
       <w:r>
-        <w:t xml:space="preserve">Candy, S.G., Nowara, G.B., Welsford, D., and McKinlay, J.P. 2012. Estimating an ageing error matrix for patagonian toothfish (</w:t>
+        <w:t xml:space="preserve">Candy, S.G., Nowara, G.B., Welsford, D., and McKinlay, J.P. 2012. Estimating an ageing error matrix for</w:t>
+      </w:r>
+      <w:r>
+        <w:t xml:space="preserve"> </w:t>
+      </w:r>
+      <w:r>
+        <w:t xml:space="preserve">Patagonian</w:t>
+      </w:r>
+      <w:r>
+        <w:t xml:space="preserve"> </w:t>
+      </w:r>
+      <w:r>
+        <w:t xml:space="preserve">toothfish (</w:t>
       </w:r>
       <w:r>
         <w:rPr>
@@ -4996,31 +5068,85 @@
         <w:t xml:space="preserve">dissostichus eleginoides</w:t>
       </w:r>
       <w:r>
-        <w:t xml:space="preserve">) otoliths using between-reader integer errors, readability scores, and continuation ratio models. Fisheries Research 115: 14–23.</w:t>
-      </w:r>
-    </w:p>
-    <w:bookmarkEnd w:id="35"/>
-    <w:bookmarkStart w:id="36" w:name="ref-Henriquez2016"/>
+        <w:t xml:space="preserve">) otoliths using between-reader integer errors, readability scores, and continuation ratio models. Fisheries Research 115: 14–23. doi:</w:t>
+      </w:r>
+      <w:r>
+        <w:t xml:space="preserve"> </w:t>
+      </w:r>
+      <w:hyperlink r:id="rId36">
+        <w:r>
+          <w:rPr>
+            <w:rStyle w:val="Hyperlink"/>
+          </w:rPr>
+          <w:t xml:space="preserve">10.1016/j.fishres.2011.11.005</w:t>
+        </w:r>
+      </w:hyperlink>
+      <w:r>
+        <w:t xml:space="preserve">.</w:t>
+      </w:r>
+    </w:p>
+    <w:bookmarkEnd w:id="37"/>
+    <w:bookmarkStart w:id="39" w:name="ref-Henriquez2016"/>
     <w:p>
       <w:pPr>
         <w:pStyle w:val="Bibliography"/>
       </w:pPr>
       <w:r>
-        <w:t xml:space="preserve">Henriquez, V., Licandeo, R., Cubillos, L.A., and Cox, S.P. 2016. Interactions between ageing error and selectivity in statistical catch-at-age models: Simulations and implications for assessment of the chilean patagonian toothfish fishery. ICES Journal of Marine Science 73(4): 1074–1090.</w:t>
-      </w:r>
-    </w:p>
-    <w:bookmarkEnd w:id="36"/>
-    <w:bookmarkStart w:id="37" w:name="ref-Hulson2012"/>
+        <w:t xml:space="preserve">Henriquez, V., Licandeo, R., Cubillos, L.A., and Cox, S.P. 2016. Interactions between ageing error and selectivity in statistical catch-at-age models: Simulations and implications for assessment of the</w:t>
+      </w:r>
+      <w:r>
+        <w:t xml:space="preserve"> </w:t>
+      </w:r>
+      <w:r>
+        <w:t xml:space="preserve">Chilean Patagonian</w:t>
+      </w:r>
+      <w:r>
+        <w:t xml:space="preserve"> </w:t>
+      </w:r>
+      <w:r>
+        <w:t xml:space="preserve">toothfish fishery. ICES Journal of Marine Science 73(4): 1074–1090. doi:</w:t>
+      </w:r>
+      <w:r>
+        <w:t xml:space="preserve"> </w:t>
+      </w:r>
+      <w:hyperlink r:id="rId38">
+        <w:r>
+          <w:rPr>
+            <w:rStyle w:val="Hyperlink"/>
+          </w:rPr>
+          <w:t xml:space="preserve">10.1093/icesjms/fsv270</w:t>
+        </w:r>
+      </w:hyperlink>
+      <w:r>
+        <w:t xml:space="preserve">.</w:t>
+      </w:r>
+    </w:p>
+    <w:bookmarkEnd w:id="39"/>
+    <w:bookmarkStart w:id="41" w:name="ref-Hulson2012"/>
     <w:p>
       <w:pPr>
         <w:pStyle w:val="Bibliography"/>
       </w:pPr>
       <w:r>
-        <w:t xml:space="preserve">Hulson, P.-J.F., Hanselman, D.H., and Quinn II, T.J. 2012. Determining effective sample size in integrated age-structured assessment models. ICES Journal of Marine Science 69: 281–292.</w:t>
-      </w:r>
-    </w:p>
-    <w:bookmarkEnd w:id="37"/>
-    <w:bookmarkStart w:id="38" w:name="ref-Hulson2023c"/>
+        <w:t xml:space="preserve">Hulson, P.-J.F., Hanselman, D.H., and Quinn II, T.J. 2012. Determining effective sample size in integrated age-structured assessment models. ICES Journal of Marine Science 69: 281–292. doi:</w:t>
+      </w:r>
+      <w:r>
+        <w:t xml:space="preserve"> </w:t>
+      </w:r>
+      <w:hyperlink r:id="rId40">
+        <w:r>
+          <w:rPr>
+            <w:rStyle w:val="Hyperlink"/>
+          </w:rPr>
+          <w:t xml:space="preserve">10.1093/icesjms/fsr189</w:t>
+        </w:r>
+      </w:hyperlink>
+      <w:r>
+        <w:t xml:space="preserve">.</w:t>
+      </w:r>
+    </w:p>
+    <w:bookmarkEnd w:id="41"/>
+    <w:bookmarkStart w:id="42" w:name="ref-Hulson2023c"/>
     <w:p>
       <w:pPr>
         <w:pStyle w:val="Bibliography"/>
@@ -5038,8 +5164,8 @@
         <w:t xml:space="preserve">.</w:t>
       </w:r>
     </w:p>
-    <w:bookmarkEnd w:id="38"/>
-    <w:bookmarkStart w:id="39" w:name="ref-Hulson2021"/>
+    <w:bookmarkEnd w:id="42"/>
+    <w:bookmarkStart w:id="43" w:name="ref-Hulson2021"/>
     <w:p>
       <w:pPr>
         <w:pStyle w:val="Bibliography"/>
@@ -5076,66 +5202,97 @@
         <w:t xml:space="preserve">. North Pacific Fishery Management Council, 1007 West 3rd Ave., Suite 400, L92 Building, 4th floor, Anchorage, AK 99501.</w:t>
       </w:r>
     </w:p>
-    <w:bookmarkEnd w:id="39"/>
-    <w:bookmarkStart w:id="40" w:name="ref-Hulson2023b"/>
+    <w:bookmarkEnd w:id="43"/>
+    <w:bookmarkStart w:id="44" w:name="ref-Hulson2023b"/>
     <w:p>
       <w:pPr>
         <w:pStyle w:val="Bibliography"/>
       </w:pPr>
       <w:r>
-        <w:t xml:space="preserve">Hulson, P.-J.F., Williams, B., Siskey, M., Bryan, M., and Conner, J. in review.</w:t>
-      </w:r>
-      <w:r>
-        <w:t xml:space="preserve"> </w:t>
-      </w:r>
-      <w:r>
-        <w:t xml:space="preserve">Bottom trawl survey age and length composition input sample sizes for stocks assessed with statistical catch-at-age assessment models at the Alaska Fisheries Science Center</w:t>
-      </w:r>
-      <w:r>
-        <w:t xml:space="preserve">. U.S. Department of Commerce. NOAA Technical Memorandum.</w:t>
-      </w:r>
-    </w:p>
-    <w:bookmarkEnd w:id="40"/>
-    <w:bookmarkStart w:id="41" w:name="ref-ICES2020"/>
+        <w:t xml:space="preserve">Hulson, P.-J.F., Williams, B., Siskey, M., Bryan, M., and Conner, J. 2023. Bottom trawl survey age and length composition input sample sizes for stocks assessed with statistical catch-at-age assessment models at the</w:t>
+      </w:r>
+      <w:r>
+        <w:t xml:space="preserve"> </w:t>
+      </w:r>
+      <w:r>
+        <w:t xml:space="preserve">Alaska Fisheries Science Center</w:t>
+      </w:r>
+      <w:r>
+        <w:t xml:space="preserve">. U.S. Department of Commerce. NOAA Technical Memorandum NMFS-AFSC-470: 38 p.</w:t>
+      </w:r>
+    </w:p>
+    <w:bookmarkEnd w:id="44"/>
+    <w:bookmarkStart w:id="46" w:name="ref-ICES2020"/>
     <w:p>
       <w:pPr>
         <w:pStyle w:val="Bibliography"/>
       </w:pPr>
       <w:r>
-        <w:t xml:space="preserve">ICES. 2020. Workshop on unavoidable survey effort reduction (WKUSER). ICES Scientific Reports.</w:t>
-      </w:r>
-    </w:p>
-    <w:bookmarkEnd w:id="41"/>
-    <w:bookmarkStart w:id="42" w:name="ref-ICES2023"/>
+        <w:t xml:space="preserve">ICES. 2020. Workshop on unavoidable survey effort reduction (</w:t>
+      </w:r>
+      <w:r>
+        <w:t xml:space="preserve">WKUSER</w:t>
+      </w:r>
+      <w:r>
+        <w:t xml:space="preserve">). ICES Scientific Reports. doi:</w:t>
+      </w:r>
+      <w:r>
+        <w:t xml:space="preserve"> </w:t>
+      </w:r>
+      <w:hyperlink r:id="rId45">
+        <w:r>
+          <w:rPr>
+            <w:rStyle w:val="Hyperlink"/>
+          </w:rPr>
+          <w:t xml:space="preserve">10.17895/ices.pub.7453</w:t>
+        </w:r>
+      </w:hyperlink>
+      <w:r>
+        <w:t xml:space="preserve">.</w:t>
+      </w:r>
+    </w:p>
+    <w:bookmarkEnd w:id="46"/>
+    <w:bookmarkStart w:id="48" w:name="ref-ICES2023"/>
     <w:p>
       <w:pPr>
         <w:pStyle w:val="Bibliography"/>
       </w:pPr>
       <w:r>
-        <w:t xml:space="preserve">ICES. 2023. Workshop on unavoidable survey effort reduction 2 (WKUSER). ICES Scientific Reports.</w:t>
-      </w:r>
-    </w:p>
-    <w:bookmarkEnd w:id="42"/>
-    <w:bookmarkStart w:id="43" w:name="ref-Kimura1991"/>
+        <w:t xml:space="preserve">ICES. 2023. Workshop on unavoidable survey effort reduction 2 (</w:t>
+      </w:r>
+      <w:r>
+        <w:t xml:space="preserve">WKUSER</w:t>
+      </w:r>
+      <w:r>
+        <w:t xml:space="preserve">). ICES Scientific Reports. doi:</w:t>
+      </w:r>
+      <w:r>
+        <w:t xml:space="preserve"> </w:t>
+      </w:r>
+      <w:hyperlink r:id="rId47">
+        <w:r>
+          <w:rPr>
+            <w:rStyle w:val="Hyperlink"/>
+          </w:rPr>
+          <w:t xml:space="preserve">10.17895/ices.pub.22086845.v1</w:t>
+        </w:r>
+      </w:hyperlink>
+      <w:r>
+        <w:t xml:space="preserve">.</w:t>
+      </w:r>
+    </w:p>
+    <w:bookmarkEnd w:id="48"/>
+    <w:bookmarkStart w:id="49" w:name="ref-Kimura1991"/>
     <w:p>
       <w:pPr>
         <w:pStyle w:val="Bibliography"/>
       </w:pPr>
       <w:r>
-        <w:t xml:space="preserve">Kimura, D.K., and Lyons, J.J. 1991.</w:t>
-      </w:r>
-      <w:r>
-        <w:t xml:space="preserve"> </w:t>
-      </w:r>
-      <w:r>
-        <w:t xml:space="preserve">Between-reader bias and variability in the age-determination process</w:t>
-      </w:r>
-      <w:r>
-        <w:t xml:space="preserve">. Fishery Bulletin 89: 53–60.</w:t>
-      </w:r>
-    </w:p>
-    <w:bookmarkEnd w:id="43"/>
-    <w:bookmarkStart w:id="44" w:name="ref-Lauth2019"/>
+        <w:t xml:space="preserve">Kimura, D.K., and Lyons, J.J. 1991. Between-reader bias and variability in the age-determination process. Fishery Bulletin, U. S. 89: 53–60.</w:t>
+      </w:r>
+    </w:p>
+    <w:bookmarkEnd w:id="49"/>
+    <w:bookmarkStart w:id="50" w:name="ref-Lauth2019"/>
     <w:p>
       <w:pPr>
         <w:pStyle w:val="Bibliography"/>
@@ -5153,50 +5310,116 @@
         <w:t xml:space="preserve">. U.S. Department of Commerce. NOAA Technical Memorandum NMFS-AFSC-396: 260 p.</w:t>
       </w:r>
     </w:p>
-    <w:bookmarkEnd w:id="44"/>
-    <w:bookmarkStart w:id="45" w:name="ref-Liao2013"/>
+    <w:bookmarkEnd w:id="50"/>
+    <w:bookmarkStart w:id="52" w:name="ref-Liao2013"/>
     <w:p>
       <w:pPr>
         <w:pStyle w:val="Bibliography"/>
       </w:pPr>
       <w:r>
-        <w:t xml:space="preserve">Liao, H., Sharov, A.F., Jones, C.M., and Nelson, G.A. 2013. Quantifying the effects of aging bias in atlantic striped bass stock assessment. Transactions of the American Fisheries Society 142(1): 193–207.</w:t>
-      </w:r>
-    </w:p>
-    <w:bookmarkEnd w:id="45"/>
-    <w:bookmarkStart w:id="46" w:name="ref-Mcallister1997"/>
+        <w:t xml:space="preserve">Liao, H., Sharov, A.F., Jones, C.M., and Nelson, G.A. 2013. Quantifying the effects of aging bias in</w:t>
+      </w:r>
+      <w:r>
+        <w:t xml:space="preserve"> </w:t>
+      </w:r>
+      <w:r>
+        <w:t xml:space="preserve">Atlantic</w:t>
+      </w:r>
+      <w:r>
+        <w:t xml:space="preserve"> </w:t>
+      </w:r>
+      <w:r>
+        <w:t xml:space="preserve">striped bass stock assessment. Transactions of the American Fisheries Society 142(1): 193–207. doi:</w:t>
+      </w:r>
+      <w:r>
+        <w:t xml:space="preserve"> </w:t>
+      </w:r>
+      <w:hyperlink r:id="rId51">
+        <w:r>
+          <w:rPr>
+            <w:rStyle w:val="Hyperlink"/>
+          </w:rPr>
+          <w:t xml:space="preserve">10.1080/00028487.2012.705255</w:t>
+        </w:r>
+      </w:hyperlink>
+      <w:r>
+        <w:t xml:space="preserve">.</w:t>
+      </w:r>
+    </w:p>
+    <w:bookmarkEnd w:id="52"/>
+    <w:bookmarkStart w:id="54" w:name="ref-Mcallister1997"/>
     <w:p>
       <w:pPr>
         <w:pStyle w:val="Bibliography"/>
       </w:pPr>
       <w:r>
-        <w:t xml:space="preserve">McAllister, M.K., and Ianelli, J.N. 1997. Bayesian stock assessment using catch-age data and the sampling-importance resampling algorithm. Canadian Journal of Fisheries and Aquatic Sciences 54(2): 284–300.</w:t>
-      </w:r>
-    </w:p>
-    <w:bookmarkEnd w:id="46"/>
-    <w:bookmarkStart w:id="47" w:name="ref-Miller2006"/>
+        <w:t xml:space="preserve">McAllister, M.K., and Ianelli, J.N. 1997. Bayesian stock assessment using catch-age data and the sampling-importance resampling algorithm. Canadian Journal of Fisheries and Aquatic Sciences 54(2): 284–300. doi:</w:t>
+      </w:r>
+      <w:r>
+        <w:t xml:space="preserve"> </w:t>
+      </w:r>
+      <w:hyperlink r:id="rId53">
+        <w:r>
+          <w:rPr>
+            <w:rStyle w:val="Hyperlink"/>
+          </w:rPr>
+          <w:t xml:space="preserve">10.1139/f96-285</w:t>
+        </w:r>
+      </w:hyperlink>
+      <w:r>
+        <w:t xml:space="preserve">.</w:t>
+      </w:r>
+    </w:p>
+    <w:bookmarkEnd w:id="54"/>
+    <w:bookmarkStart w:id="56" w:name="ref-Miller2006"/>
     <w:p>
       <w:pPr>
         <w:pStyle w:val="Bibliography"/>
       </w:pPr>
       <w:r>
-        <w:t xml:space="preserve">Miller, T.J., and Skalski, J.R. 2006. Integrating design- and model-based inference to estimate length and age composition in north pacific longline catches. Canadian Journal of Fisheries and Aquatic Sciences 63(5): 1092–1114.</w:t>
-      </w:r>
-    </w:p>
-    <w:bookmarkEnd w:id="47"/>
-    <w:bookmarkStart w:id="48" w:name="ref-Monnahan2021"/>
+        <w:t xml:space="preserve">Miller, T.J., and Skalski, J.R. 2006. Integrating design- and model-based inference to estimate length and age composition in</w:t>
+      </w:r>
+      <w:r>
+        <w:t xml:space="preserve"> </w:t>
+      </w:r>
+      <w:r>
+        <w:t xml:space="preserve">North Pacific</w:t>
+      </w:r>
+      <w:r>
+        <w:t xml:space="preserve"> </w:t>
+      </w:r>
+      <w:r>
+        <w:t xml:space="preserve">longline catches. Canadian Journal of Fisheries and Aquatic Sciences 63(5): 1092–1114. doi:</w:t>
+      </w:r>
+      <w:r>
+        <w:t xml:space="preserve"> </w:t>
+      </w:r>
+      <w:hyperlink r:id="rId55">
+        <w:r>
+          <w:rPr>
+            <w:rStyle w:val="Hyperlink"/>
+          </w:rPr>
+          <w:t xml:space="preserve">10.1139/f06-022</w:t>
+        </w:r>
+      </w:hyperlink>
+      <w:r>
+        <w:t xml:space="preserve">.</w:t>
+      </w:r>
+    </w:p>
+    <w:bookmarkEnd w:id="56"/>
+    <w:bookmarkStart w:id="57" w:name="ref-Monnahan2021"/>
     <w:p>
       <w:pPr>
         <w:pStyle w:val="Bibliography"/>
       </w:pPr>
       <w:r>
-        <w:t xml:space="preserve">Monnahan, C.C., Dorn, M.W., Deary, A.L., Ferriss, B.E., Fissel, B.E., Honkalehto, T., Jones, D.T., Levine, M., Rogers, L., Shotwell, S.K., Tyrell, A., and Zador, S. 2021.</w:t>
-      </w:r>
-      <w:r>
-        <w:t xml:space="preserve"> </w:t>
-      </w:r>
-      <w:r>
-        <w:t xml:space="preserve">Assessment of the walleye pollock stock in the Gulf of Alaska</w:t>
+        <w:t xml:space="preserve">Monnahan, C.C., Dorn, M.W., Deary, A.L., Ferriss, B.E., Fissel, B.E., Honkalehto, T., Jones, D.T., Levine, M., Rogers, L., Shotwell, S.K., Tyrell, A., and Zador, S. 2021. Assessment of the walleye pollock stock in the</w:t>
+      </w:r>
+      <w:r>
+        <w:t xml:space="preserve"> </w:t>
+      </w:r>
+      <w:r>
+        <w:t xml:space="preserve">Gulf of Alaska</w:t>
       </w:r>
       <w:r>
         <w:t xml:space="preserve">.</w:t>
@@ -5221,89 +5444,189 @@
         <w:t xml:space="preserve">. North Pacific Fishery Management Council, 1007 West 3rd Ave., Suite 400, L92 Building, 4th floor, Anchorage, AK 99501.</w:t>
       </w:r>
     </w:p>
-    <w:bookmarkEnd w:id="48"/>
-    <w:bookmarkStart w:id="49" w:name="ref-Morison2005"/>
+    <w:bookmarkEnd w:id="57"/>
+    <w:bookmarkStart w:id="59" w:name="ref-Morison2005"/>
     <w:p>
       <w:pPr>
         <w:pStyle w:val="Bibliography"/>
       </w:pPr>
       <w:r>
-        <w:t xml:space="preserve">Morison, A., Burnett, J., McCurdy, W., and Moksness, E. 2005. Quality issues in the use of otoliths for fish age estimation. Marine and Freshwater Research 56.</w:t>
-      </w:r>
-    </w:p>
-    <w:bookmarkEnd w:id="49"/>
-    <w:bookmarkStart w:id="50" w:name="ref-Nesslage2022"/>
+        <w:t xml:space="preserve">Morison, A., Burnett, J., McCurdy, W., and Moksness, E. 2005. Quality issues in the use of otoliths for fish age estimation. Marine and Freshwater Research 56. doi:</w:t>
+      </w:r>
+      <w:r>
+        <w:t xml:space="preserve"> </w:t>
+      </w:r>
+      <w:hyperlink r:id="rId58">
+        <w:r>
+          <w:rPr>
+            <w:rStyle w:val="Hyperlink"/>
+          </w:rPr>
+          <w:t xml:space="preserve">10.1071/MF04217</w:t>
+        </w:r>
+      </w:hyperlink>
+      <w:r>
+        <w:t xml:space="preserve">.</w:t>
+      </w:r>
+    </w:p>
+    <w:bookmarkEnd w:id="59"/>
+    <w:bookmarkStart w:id="61" w:name="ref-Nesslage2022"/>
     <w:p>
       <w:pPr>
         <w:pStyle w:val="Bibliography"/>
       </w:pPr>
       <w:r>
-        <w:t xml:space="preserve">Nesslage, G., Schueller, A.M., Rezek, A.R., and Mroch III, R.M. 2022. Influence of sample size and number of age classes on characterization of ageing error in paired-age comparisons. Fisheries Research 249: 106255.</w:t>
-      </w:r>
-    </w:p>
-    <w:bookmarkEnd w:id="50"/>
-    <w:bookmarkStart w:id="51" w:name="ref-Pennington2002"/>
+        <w:t xml:space="preserve">Nesslage, G., Schueller, A.M., Rezek, A.R., and Mroch III, R.M. 2022. Influence of sample size and number of age classes on characterization of ageing error in paired-age comparisons. Fisheries Research 249: 106255. doi:</w:t>
+      </w:r>
+      <w:r>
+        <w:t xml:space="preserve"> </w:t>
+      </w:r>
+      <w:hyperlink r:id="rId60">
+        <w:r>
+          <w:rPr>
+            <w:rStyle w:val="Hyperlink"/>
+          </w:rPr>
+          <w:t xml:space="preserve">10.1016/j.fishres.2022.106255</w:t>
+        </w:r>
+      </w:hyperlink>
+      <w:r>
+        <w:t xml:space="preserve">.</w:t>
+      </w:r>
+    </w:p>
+    <w:bookmarkEnd w:id="61"/>
+    <w:bookmarkStart w:id="62" w:name="ref-Pennington2000"/>
     <w:p>
       <w:pPr>
         <w:pStyle w:val="Bibliography"/>
       </w:pPr>
       <w:r>
-        <w:t xml:space="preserve">Pennington, M., Burmeister, L.M., and Hjellvik, V. 2002. Assessing the precision of frequency distributions estimated from trawl-survey samples. Fishery Bulletin 100(1): 74–80.</w:t>
-      </w:r>
-    </w:p>
-    <w:bookmarkEnd w:id="51"/>
-    <w:bookmarkStart w:id="52" w:name="ref-Pennington1994"/>
+        <w:t xml:space="preserve">Pennington, M., Burmeister, L.M., and Hjellvik, V. 2000. Assessing the precision of frequency distributions estimated from trawl-survey samples. Fishery Bulletin, U.S. 100(1): 74–80.</w:t>
+      </w:r>
+    </w:p>
+    <w:bookmarkEnd w:id="62"/>
+    <w:bookmarkStart w:id="64" w:name="ref-Pennington1994"/>
     <w:p>
       <w:pPr>
         <w:pStyle w:val="Bibliography"/>
       </w:pPr>
       <w:r>
-        <w:t xml:space="preserve">Pennington, M., and Volstad, J.H. 1994. Assessing the effect of intra-haul correlation and variable density on estimates of population characteristics from marine surveys. Biometrics 50(3): 725–732.</w:t>
-      </w:r>
-    </w:p>
-    <w:bookmarkEnd w:id="52"/>
-    <w:bookmarkStart w:id="53" w:name="ref-Punt2008"/>
+        <w:t xml:space="preserve">Pennington, M., and Volstad, J.H. 1994. Assessing the effect of intra-haul correlation and variable density on estimates of population characteristics from marine surveys. Biometrics 50(3): 725–732. doi:</w:t>
+      </w:r>
+      <w:r>
+        <w:t xml:space="preserve"> </w:t>
+      </w:r>
+      <w:hyperlink r:id="rId63">
+        <w:r>
+          <w:rPr>
+            <w:rStyle w:val="Hyperlink"/>
+          </w:rPr>
+          <w:t xml:space="preserve">10.2307/2532786</w:t>
+        </w:r>
+      </w:hyperlink>
+      <w:r>
+        <w:t xml:space="preserve">.</w:t>
+      </w:r>
+    </w:p>
+    <w:bookmarkEnd w:id="64"/>
+    <w:bookmarkStart w:id="66" w:name="ref-Punt2008"/>
     <w:p>
       <w:pPr>
         <w:pStyle w:val="Bibliography"/>
       </w:pPr>
       <w:r>
-        <w:t xml:space="preserve">Punt, A.E., Smith, D.C., KrusicGolub, K., and Robertson, S. 2008. Quantifying age-reading error for use in fisheries stock assessments, with application to species in australia’s southern and eastern scalefish and shark fishery. Canadian Journal of Fisheries and Aquatic Sciences 65(9): 1991–2005.</w:t>
-      </w:r>
-    </w:p>
-    <w:bookmarkEnd w:id="53"/>
-    <w:bookmarkStart w:id="54" w:name="ref-Punt2021"/>
+        <w:t xml:space="preserve">Punt, A.E., Smith, D.C., KrusicGolub, K., and Robertson, S. 2008. Quantifying age-reading error for use in fisheries stock assessments, with application to species in</w:t>
+      </w:r>
+      <w:r>
+        <w:t xml:space="preserve"> </w:t>
+      </w:r>
+      <w:r>
+        <w:t xml:space="preserve">Australia’s</w:t>
+      </w:r>
+      <w:r>
+        <w:t xml:space="preserve"> </w:t>
+      </w:r>
+      <w:r>
+        <w:t xml:space="preserve">southern and eastern scalefish and shark fishery. Canadian Journal of Fisheries and Aquatic Sciences 65(9): 1991–2005. doi:</w:t>
+      </w:r>
+      <w:r>
+        <w:t xml:space="preserve"> </w:t>
+      </w:r>
+      <w:hyperlink r:id="rId65">
+        <w:r>
+          <w:rPr>
+            <w:rStyle w:val="Hyperlink"/>
+          </w:rPr>
+          <w:t xml:space="preserve">10.1139/F08-111</w:t>
+        </w:r>
+      </w:hyperlink>
+      <w:r>
+        <w:t xml:space="preserve">.</w:t>
+      </w:r>
+    </w:p>
+    <w:bookmarkEnd w:id="66"/>
+    <w:bookmarkStart w:id="68" w:name="ref-Punt2021"/>
     <w:p>
       <w:pPr>
         <w:pStyle w:val="Bibliography"/>
       </w:pPr>
       <w:r>
-        <w:t xml:space="preserve">Punt, A.E., Tuck, G.N., Day, J., Burch, P., Thomson, R.B., and Bessell-Browne, P. 2021. The impact of alternative age-length sampling schemes on the performance of stock assessment methods. Fisheries Research 238.</w:t>
-      </w:r>
-    </w:p>
-    <w:bookmarkEnd w:id="54"/>
-    <w:bookmarkStart w:id="55" w:name="ref-QuinnDeriso1999"/>
+        <w:t xml:space="preserve">Punt, A.E., Tuck, G.N., Day, J., Burch, P., Thomson, R.B., and Bessell-Browne, P. 2021. The impact of alternative age-length sampling schemes on the performance of stock assessment methods. Fisheries Research 238. doi:</w:t>
+      </w:r>
+      <w:r>
+        <w:t xml:space="preserve"> </w:t>
+      </w:r>
+      <w:hyperlink r:id="rId67">
+        <w:r>
+          <w:rPr>
+            <w:rStyle w:val="Hyperlink"/>
+          </w:rPr>
+          <w:t xml:space="preserve">10.1016/j.fishres.2021.105904</w:t>
+        </w:r>
+      </w:hyperlink>
+      <w:r>
+        <w:t xml:space="preserve">.</w:t>
+      </w:r>
+    </w:p>
+    <w:bookmarkEnd w:id="68"/>
+    <w:bookmarkStart w:id="69" w:name="ref-QuinnDeriso1999"/>
     <w:p>
       <w:pPr>
         <w:pStyle w:val="Bibliography"/>
       </w:pPr>
       <w:r>
-        <w:t xml:space="preserve">Quinn, T., and Deriso, R. 1999. QUantitative fish dynamics. Oxford University Press, New York, NY.</w:t>
-      </w:r>
-    </w:p>
-    <w:bookmarkEnd w:id="55"/>
-    <w:bookmarkStart w:id="57" w:name="ref-Rcore"/>
+        <w:t xml:space="preserve">Quinn, T., and Deriso, R. 1999.</w:t>
+      </w:r>
+      <w:r>
+        <w:t xml:space="preserve"> </w:t>
+      </w:r>
+      <w:r>
+        <w:t xml:space="preserve">Quantitative Fish Dynamics</w:t>
+      </w:r>
+      <w:r>
+        <w:t xml:space="preserve">. Oxford University Press, New York, NY.</w:t>
+      </w:r>
+    </w:p>
+    <w:bookmarkEnd w:id="69"/>
+    <w:bookmarkStart w:id="71" w:name="ref-Rcore"/>
     <w:p>
       <w:pPr>
         <w:pStyle w:val="Bibliography"/>
       </w:pPr>
       <w:r>
-        <w:t xml:space="preserve">R Core Team. 2022. R: A language and environment for statistical computing. R Foundation for Statistical Computing, Vienna, Austria. Available from</w:t>
-      </w:r>
-      <w:r>
-        <w:t xml:space="preserve"> </w:t>
-      </w:r>
-      <w:hyperlink r:id="rId56">
+        <w:t xml:space="preserve">R Core Team. 2022.</w:t>
+      </w:r>
+      <w:r>
+        <w:t xml:space="preserve"> </w:t>
+      </w:r>
+      <w:r>
+        <w:t xml:space="preserve">R: A Language and Environment for Statistical Computing</w:t>
+      </w:r>
+      <w:r>
+        <w:t xml:space="preserve">. R Foundation for Statistical Computing, Vienna, Austria. Available from</w:t>
+      </w:r>
+      <w:r>
+        <w:t xml:space="preserve"> </w:t>
+      </w:r>
+      <w:hyperlink r:id="rId70">
         <w:r>
           <w:rPr>
             <w:rStyle w:val="Hyperlink"/>
@@ -5315,18 +5638,32 @@
         <w:t xml:space="preserve">.</w:t>
       </w:r>
     </w:p>
-    <w:bookmarkEnd w:id="57"/>
-    <w:bookmarkStart w:id="58" w:name="ref-Siskey2022"/>
+    <w:bookmarkEnd w:id="71"/>
+    <w:bookmarkStart w:id="73" w:name="ref-Siskey2023"/>
     <w:p>
       <w:pPr>
         <w:pStyle w:val="Bibliography"/>
       </w:pPr>
       <w:r>
-        <w:t xml:space="preserve">Siskey, M.R., Punt, A.E., Hulson, P.-J.F., Bryan, M.D., Ianelli, J.N., and Thorson, J.T. 2023. The estimated impact of changes to otolith field-sampling and ageing effort on stock assessment inputs, outputs, and catch advice. Canadian Journal of Fisheries and Aquatic Sciences 80(1): 115–131.</w:t>
-      </w:r>
-    </w:p>
-    <w:bookmarkEnd w:id="58"/>
-    <w:bookmarkStart w:id="59" w:name="ref-Spencer2022"/>
+        <w:t xml:space="preserve">Siskey, M.R., Punt, A.E., Hulson, P.-J.F., Bryan, M.D., Ianelli, J.N., and Thorson, J.T. 2023. The estimated impact of changes to otolith field-sampling and ageing effort on stock assessment inputs, outputs, and catch advice. Canadian Journal of Fisheries and Aquatic Sciences 80(1): 115–131. doi:</w:t>
+      </w:r>
+      <w:r>
+        <w:t xml:space="preserve"> </w:t>
+      </w:r>
+      <w:hyperlink r:id="rId72">
+        <w:r>
+          <w:rPr>
+            <w:rStyle w:val="Hyperlink"/>
+          </w:rPr>
+          <w:t xml:space="preserve">10.1139/cjfas-2022-0050</w:t>
+        </w:r>
+      </w:hyperlink>
+      <w:r>
+        <w:t xml:space="preserve">.</w:t>
+      </w:r>
+    </w:p>
+    <w:bookmarkEnd w:id="73"/>
+    <w:bookmarkStart w:id="74" w:name="ref-Spencer2022"/>
     <w:p>
       <w:pPr>
         <w:pStyle w:val="Bibliography"/>
@@ -5363,48 +5700,104 @@
         <w:t xml:space="preserve">. North Pacific Fishery Management Council, 1007 West 3rd Ave., Suite 400, L92 Building, 4th floor, Anchorage, AK 99501.</w:t>
       </w:r>
     </w:p>
-    <w:bookmarkEnd w:id="59"/>
-    <w:bookmarkStart w:id="60" w:name="ref-Stewart2014"/>
+    <w:bookmarkEnd w:id="74"/>
+    <w:bookmarkStart w:id="76" w:name="ref-Stewart2014"/>
     <w:p>
       <w:pPr>
         <w:pStyle w:val="Bibliography"/>
       </w:pPr>
       <w:r>
-        <w:t xml:space="preserve">Stewart, I.J., and Hamel, O.S. 2014. Bootstrapping of sample sizes for length-or age-composition data used in stock assessments. Canadian Journal of Fisheries and Aquatic Sciences 71(4): 581–588.</w:t>
-      </w:r>
-    </w:p>
-    <w:bookmarkEnd w:id="60"/>
-    <w:bookmarkStart w:id="61" w:name="ref-Stewart2017"/>
+        <w:t xml:space="preserve">Stewart, I.J., and Hamel, O.S. 2014. Bootstrapping of sample sizes for length-or age-composition data used in stock assessments. Canadian Journal of Fisheries and Aquatic Sciences 71(4): 581–588. doi:</w:t>
+      </w:r>
+      <w:r>
+        <w:t xml:space="preserve"> </w:t>
+      </w:r>
+      <w:hyperlink r:id="rId75">
+        <w:r>
+          <w:rPr>
+            <w:rStyle w:val="Hyperlink"/>
+          </w:rPr>
+          <w:t xml:space="preserve">10.1139/cjfas-2013-0289</w:t>
+        </w:r>
+      </w:hyperlink>
+      <w:r>
+        <w:t xml:space="preserve">.</w:t>
+      </w:r>
+    </w:p>
+    <w:bookmarkEnd w:id="76"/>
+    <w:bookmarkStart w:id="78" w:name="ref-Stewart2017"/>
     <w:p>
       <w:pPr>
         <w:pStyle w:val="Bibliography"/>
       </w:pPr>
       <w:r>
-        <w:t xml:space="preserve">Stewart, I.J., and Monnahan, C.C. 2017. Implications of process error in selectivity for approaches to weighting compositional data in fisheries stock assessments. Fisheries Research 192: 126–134.</w:t>
-      </w:r>
-    </w:p>
-    <w:bookmarkEnd w:id="61"/>
-    <w:bookmarkStart w:id="62" w:name="ref-Taylor2013"/>
+        <w:t xml:space="preserve">Stewart, I.J., and Monnahan, C.C. 2017. Implications of process error in selectivity for approaches to weighting compositional data in fisheries stock assessments. Fisheries Research 192: 126–134. doi:</w:t>
+      </w:r>
+      <w:r>
+        <w:t xml:space="preserve"> </w:t>
+      </w:r>
+      <w:hyperlink r:id="rId77">
+        <w:r>
+          <w:rPr>
+            <w:rStyle w:val="Hyperlink"/>
+          </w:rPr>
+          <w:t xml:space="preserve">10.1016/j.fishres.2016.06.018</w:t>
+        </w:r>
+      </w:hyperlink>
+      <w:r>
+        <w:t xml:space="preserve">.</w:t>
+      </w:r>
+    </w:p>
+    <w:bookmarkEnd w:id="78"/>
+    <w:bookmarkStart w:id="80" w:name="ref-Taylor2013"/>
     <w:p>
       <w:pPr>
         <w:pStyle w:val="Bibliography"/>
       </w:pPr>
       <w:r>
-        <w:t xml:space="preserve">Taylor, I.G., and Methot, R.D. 2013. Hiding or dead? A computationally efficient model of selective fisheries mortality. Fisheries Research 142: 75–85.</w:t>
-      </w:r>
-    </w:p>
-    <w:bookmarkEnd w:id="62"/>
-    <w:bookmarkStart w:id="63" w:name="ref-Thorson2019"/>
+        <w:t xml:space="preserve">Taylor, I.G., and Methot, R.D. 2013. Hiding or dead? A computationally efficient model of selective fisheries mortality. Fisheries Research 142: 75–85. doi:</w:t>
+      </w:r>
+      <w:r>
+        <w:t xml:space="preserve"> </w:t>
+      </w:r>
+      <w:hyperlink r:id="rId79">
+        <w:r>
+          <w:rPr>
+            <w:rStyle w:val="Hyperlink"/>
+          </w:rPr>
+          <w:t xml:space="preserve">10.1016/j.fishres.2012.08.021</w:t>
+        </w:r>
+      </w:hyperlink>
+      <w:r>
+        <w:t xml:space="preserve">.</w:t>
+      </w:r>
+    </w:p>
+    <w:bookmarkEnd w:id="80"/>
+    <w:bookmarkStart w:id="82" w:name="ref-Thorson2019"/>
     <w:p>
       <w:pPr>
         <w:pStyle w:val="Bibliography"/>
       </w:pPr>
       <w:r>
-        <w:t xml:space="preserve">Thorson, J.T., and Haltuch, M.A. 2019. Spatiotemporal analysis of compositional data: Increased precision and improved workflow using model-based inputs to stock assessment. Canadian Journal of Fisheries and Aquatic Sciences 76(3): 401–414.</w:t>
-      </w:r>
-    </w:p>
-    <w:bookmarkEnd w:id="63"/>
-    <w:bookmarkStart w:id="64" w:name="ref-Thorson2023"/>
+        <w:t xml:space="preserve">Thorson, J.T., and Haltuch, M.A. 2019. Spatiotemporal analysis of compositional data: Increased precision and improved workflow using model-based inputs to stock assessment. Canadian Journal of Fisheries and Aquatic Sciences 76(3): 401–414. doi:</w:t>
+      </w:r>
+      <w:r>
+        <w:t xml:space="preserve"> </w:t>
+      </w:r>
+      <w:hyperlink r:id="rId81">
+        <w:r>
+          <w:rPr>
+            <w:rStyle w:val="Hyperlink"/>
+          </w:rPr>
+          <w:t xml:space="preserve">10.1139/cjfas-2018-0015</w:t>
+        </w:r>
+      </w:hyperlink>
+      <w:r>
+        <w:t xml:space="preserve">.</w:t>
+      </w:r>
+    </w:p>
+    <w:bookmarkEnd w:id="82"/>
+    <w:bookmarkStart w:id="83" w:name="ref-Thorson2023"/>
     <w:p>
       <w:pPr>
         <w:pStyle w:val="Bibliography"/>
@@ -5413,8 +5806,8 @@
         <w:t xml:space="preserve">Thorson, J.T., Monnahan, C.C., and Hulson, P.-J.F. 2023. Data weighting: An iterative process linking surveys, data synthesis, and population models to evaluate mis-specification. Fisheries Research.</w:t>
       </w:r>
     </w:p>
-    <w:bookmarkEnd w:id="64"/>
-    <w:bookmarkStart w:id="65" w:name="ref-vonSzalay2018"/>
+    <w:bookmarkEnd w:id="83"/>
+    <w:bookmarkStart w:id="84" w:name="ref-vonSzalay2018"/>
     <w:p>
       <w:pPr>
         <w:pStyle w:val="Bibliography"/>
@@ -5426,14 +5819,17 @@
         <w:t xml:space="preserve"> </w:t>
       </w:r>
       <w:r>
-        <w:t xml:space="preserve">Data Report: 2017 Gulf of Alaska bottom trawl survey</w:t>
-      </w:r>
-      <w:r>
-        <w:t xml:space="preserve">. U.S. Department of Commerce. NOAA Technical Memorandum NMFS-AFSC-374: 260 p.</w:t>
-      </w:r>
-    </w:p>
-    <w:bookmarkEnd w:id="65"/>
-    <w:bookmarkStart w:id="66" w:name="ref-vonSzalay2017"/>
+        <w:t xml:space="preserve">Data Report: 2017 Gulf of Alaska</w:t>
+      </w:r>
+      <w:r>
+        <w:t xml:space="preserve"> </w:t>
+      </w:r>
+      <w:r>
+        <w:t xml:space="preserve">bottom trawl survey. U.S. Department of Commerce, NOAA Technical Memorandum NMFS-AFSC-374: 260 p.</w:t>
+      </w:r>
+    </w:p>
+    <w:bookmarkEnd w:id="84"/>
+    <w:bookmarkStart w:id="85" w:name="ref-vonSzalay2017"/>
     <w:p>
       <w:pPr>
         <w:pStyle w:val="Bibliography"/>
@@ -5445,14 +5841,17 @@
         <w:t xml:space="preserve"> </w:t>
       </w:r>
       <w:r>
-        <w:t xml:space="preserve">Data Report: 2016 Aleutian Islands bottom trawl survey</w:t>
-      </w:r>
-      <w:r>
-        <w:t xml:space="preserve">. U.S. Department of Commerce. NOAA Technical Memorandum NMFS-AFSC-349: 161 p.</w:t>
-      </w:r>
-    </w:p>
-    <w:bookmarkEnd w:id="66"/>
-    <w:bookmarkStart w:id="67" w:name="ref-Williams2022"/>
+        <w:t xml:space="preserve">Data Report: 2016 Aleutian Islands</w:t>
+      </w:r>
+      <w:r>
+        <w:t xml:space="preserve"> </w:t>
+      </w:r>
+      <w:r>
+        <w:t xml:space="preserve">bottom trawl survey. U.S. Department of Commerce, NOAA Technical Memorandum NMFS-AFSC-349: 161 p.</w:t>
+      </w:r>
+    </w:p>
+    <w:bookmarkEnd w:id="85"/>
+    <w:bookmarkStart w:id="86" w:name="ref-Williams2022"/>
     <w:p>
       <w:pPr>
         <w:pStyle w:val="Bibliography"/>
@@ -5464,7 +5863,7 @@
         <w:t xml:space="preserve"> </w:t>
       </w:r>
       <w:r>
-        <w:t xml:space="preserve">Assessment of the Northern rockfish stock in the Gulf of Alaska</w:t>
+        <w:t xml:space="preserve">Assessment of the northern rockfish stock in the Gulf of Alaska</w:t>
       </w:r>
       <w:r>
         <w:t xml:space="preserve">.</w:t>
@@ -5489,25 +5888,39 @@
         <w:t xml:space="preserve">. North Pacific Fishery Management Council, 1007 West 3rd Ave., Suite 400, L92 Building, 4th floor, Anchorage, AK 99501.</w:t>
       </w:r>
     </w:p>
-    <w:bookmarkEnd w:id="67"/>
-    <w:bookmarkStart w:id="68" w:name="ref-Xu2020"/>
+    <w:bookmarkEnd w:id="86"/>
+    <w:bookmarkStart w:id="88" w:name="ref-Xu2020"/>
     <w:p>
       <w:pPr>
         <w:pStyle w:val="Bibliography"/>
       </w:pPr>
       <w:r>
-        <w:t xml:space="preserve">Xu, H., Thorson, J.T., and Methot, R.D. 2020. Comparing the performance of three data-weighting methods when allowing for time-varying selectivity. Canadian Journal of Fisheries and Aquatic Sciences 77(2): 247–263.</w:t>
-      </w:r>
-    </w:p>
-    <w:bookmarkEnd w:id="68"/>
-    <w:bookmarkEnd w:id="69"/>
+        <w:t xml:space="preserve">Xu, H., Thorson, J.T., and Methot, R.D. 2020. Comparing the performance of three data-weighting methods when allowing for time-varying selectivity. Canadian Journal of Fisheries and Aquatic Sciences 77(2): 247–263. doi:</w:t>
+      </w:r>
+      <w:r>
+        <w:t xml:space="preserve"> </w:t>
+      </w:r>
+      <w:hyperlink r:id="rId87">
+        <w:r>
+          <w:rPr>
+            <w:rStyle w:val="Hyperlink"/>
+          </w:rPr>
+          <w:t xml:space="preserve">10.1139/cjfas-2019-0107</w:t>
+        </w:r>
+      </w:hyperlink>
+      <w:r>
+        <w:t xml:space="preserve">.</w:t>
+      </w:r>
+    </w:p>
+    <w:bookmarkEnd w:id="88"/>
+    <w:bookmarkEnd w:id="89"/>
     <w:p>
       <w:r>
         <w:br w:type="page"/>
       </w:r>
     </w:p>
-    <w:bookmarkEnd w:id="70"/>
-    <w:bookmarkStart w:id="72" w:name="tables"/>
+    <w:bookmarkEnd w:id="90"/>
+    <w:bookmarkStart w:id="92" w:name="tables"/>
     <w:p>
       <w:pPr>
         <w:pStyle w:val="Heading1"/>
@@ -5520,10 +5933,10 @@
       <w:pPr>
         <w:pStyle w:val="TableCaption"/>
       </w:pPr>
-      <w:bookmarkStart w:id="71" w:name="tab:species-samples"/>
-      <w:bookmarkEnd w:id="71"/>
-      <w:r>
-        <w:t xml:space="preserve">Table 1: Average age samples from the AFSC bottom trawl surveys by region (rounded to the nearest 10), and total reader-tester age pairs (rounded to the nearest 100) for the species evaluated in the bootstrap-simulation.</w:t>
+      <w:bookmarkStart w:id="91" w:name="tab:species-samples"/>
+      <w:bookmarkEnd w:id="91"/>
+      <w:r>
+        <w:t xml:space="preserve">Table 1: Average annual age samples from the AFSC bottom trawl surveys by region (rounded to the nearest 10), and total reader-tester age pairs (rounded to the nearest 100) for the species evaluated in the bootstrap-simulation.</w:t>
       </w:r>
     </w:p>
     <w:tbl>
@@ -5531,7 +5944,7 @@
         <w:tblStyle w:val="Table"/>
         <w:tblW w:type="pct" w:w="5000"/>
         <w:tblLook w:firstRow="1" w:lastRow="0" w:firstColumn="0" w:lastColumn="0" w:noHBand="0" w:noVBand="0" w:val="0020"/>
-        <w:tblCaption w:val="Table 1: Average age samples from the AFSC bottom trawl surveys by region (rounded to the nearest 10), and total reader-tester age pairs (rounded to the nearest 100) for the species evaluated in the bootstrap-simulation."/>
+        <w:tblCaption w:val="Table 1: Average annual age samples from the AFSC bottom trawl surveys by region (rounded to the nearest 10), and total reader-tester age pairs (rounded to the nearest 100) for the species evaluated in the bootstrap-simulation."/>
       </w:tblPr>
       <w:tblGrid>
         <w:gridCol w:w="2169"/>
@@ -6290,8 +6703,8 @@
         <w:br w:type="page"/>
       </w:r>
     </w:p>
-    <w:bookmarkEnd w:id="72"/>
-    <w:bookmarkStart w:id="93" w:name="figures"/>
+    <w:bookmarkEnd w:id="92"/>
+    <w:bookmarkStart w:id="113" w:name="figures"/>
     <w:p>
       <w:pPr>
         <w:pStyle w:val="Heading1"/>
@@ -6309,18 +6722,18 @@
           <wp:inline>
             <wp:extent cx="5084064" cy="5216652"/>
             <wp:effectExtent b="0" l="0" r="0" t="0"/>
-            <wp:docPr descr="Figure 1: Bootstrap-simulation flow chart, the steps refer to the order of operations." title="" id="74" name="Picture"/>
+            <wp:docPr descr="Figure 1: Bootstrap-simulation flow chart, the steps refer to the order of operations." title="" id="94" name="Picture"/>
             <a:graphic>
               <a:graphicData uri="http://schemas.openxmlformats.org/drawingml/2006/picture">
                 <pic:pic>
                   <pic:nvPicPr>
-                    <pic:cNvPr descr="../figs/age_flowchart.png" id="75" name="Picture"/>
+                    <pic:cNvPr descr="../figs/age_flowchart.png" id="95" name="Picture"/>
                     <pic:cNvPicPr>
                       <a:picLocks noChangeArrowheads="1" noChangeAspect="1"/>
                     </pic:cNvPicPr>
                   </pic:nvPicPr>
                   <pic:blipFill>
-                    <a:blip r:embed="rId73"/>
+                    <a:blip r:embed="rId93"/>
                     <a:stretch>
                       <a:fillRect/>
                     </a:stretch>
@@ -6351,8 +6764,8 @@
       <w:pPr>
         <w:pStyle w:val="ImageCaption"/>
       </w:pPr>
-      <w:bookmarkStart w:id="76" w:name="fig:bs-flows"/>
-      <w:bookmarkEnd w:id="76"/>
+      <w:bookmarkStart w:id="96" w:name="fig:bs-flows"/>
+      <w:bookmarkEnd w:id="96"/>
       <w:r>
         <w:t xml:space="preserve">Figure 1: Bootstrap-simulation flow chart, the steps refer to the order of operations.</w:t>
       </w:r>
@@ -6366,18 +6779,18 @@
           <wp:inline>
             <wp:extent cx="5943600" cy="7315200"/>
             <wp:effectExtent b="0" l="0" r="0" t="0"/>
-            <wp:docPr descr="Figure 2: Age composition input sample size for the stocks and regions evaluated across uncertainty scenarios." title="" id="78" name="Picture"/>
+            <wp:docPr descr="Figure 2: Boxplot of annual age composition input sample size for the stocks and regions evaluated across uncertainty scenarios. ‘Base’ refers to the case that includes no additional sources of uncertainty, ‘AE’ is the case when ageing error is included, ‘GV’ is the case when growth variability is included, and ‘AE &amp; GV’ is the case when both ageing error and growth variability is included." title="" id="98" name="Picture"/>
             <a:graphic>
               <a:graphicData uri="http://schemas.openxmlformats.org/drawingml/2006/picture">
                 <pic:pic>
                   <pic:nvPicPr>
-                    <pic:cNvPr descr="../figs/alt_iss.png" id="79" name="Picture"/>
+                    <pic:cNvPr descr="../figs/alt_iss.png" id="99" name="Picture"/>
                     <pic:cNvPicPr>
                       <a:picLocks noChangeArrowheads="1" noChangeAspect="1"/>
                     </pic:cNvPicPr>
                   </pic:nvPicPr>
                   <pic:blipFill>
-                    <a:blip r:embed="rId77"/>
+                    <a:blip r:embed="rId97"/>
                     <a:stretch>
                       <a:fillRect/>
                     </a:stretch>
@@ -6408,10 +6821,82 @@
       <w:pPr>
         <w:pStyle w:val="ImageCaption"/>
       </w:pPr>
-      <w:bookmarkStart w:id="80" w:name="fig:iss-plot"/>
-      <w:bookmarkEnd w:id="80"/>
-      <w:r>
-        <w:t xml:space="preserve">Figure 2: Age composition input sample size for the stocks and regions evaluated across uncertainty scenarios.</w:t>
+      <w:bookmarkStart w:id="100" w:name="fig:iss-plot"/>
+      <w:bookmarkEnd w:id="100"/>
+      <w:r>
+        <w:t xml:space="preserve">Figure 2: Boxplot of annual age composition input sample size for the stocks and regions evaluated across uncertainty scenarios.</w:t>
+      </w:r>
+      <w:r>
+        <w:t xml:space="preserve"> </w:t>
+      </w:r>
+      <w:r>
+        <w:t xml:space="preserve">‘</w:t>
+      </w:r>
+      <w:r>
+        <w:t xml:space="preserve">Base</w:t>
+      </w:r>
+      <w:r>
+        <w:t xml:space="preserve">’</w:t>
+      </w:r>
+      <w:r>
+        <w:t xml:space="preserve"> </w:t>
+      </w:r>
+      <w:r>
+        <w:t xml:space="preserve">refers to the case that includes no additional sources of uncertainty,</w:t>
+      </w:r>
+      <w:r>
+        <w:t xml:space="preserve"> </w:t>
+      </w:r>
+      <w:r>
+        <w:t xml:space="preserve">‘</w:t>
+      </w:r>
+      <w:r>
+        <w:t xml:space="preserve">AE</w:t>
+      </w:r>
+      <w:r>
+        <w:t xml:space="preserve">’</w:t>
+      </w:r>
+      <w:r>
+        <w:t xml:space="preserve"> </w:t>
+      </w:r>
+      <w:r>
+        <w:t xml:space="preserve">is the case when ageing error is included,</w:t>
+      </w:r>
+      <w:r>
+        <w:t xml:space="preserve"> </w:t>
+      </w:r>
+      <w:r>
+        <w:t xml:space="preserve">‘</w:t>
+      </w:r>
+      <w:r>
+        <w:t xml:space="preserve">GV</w:t>
+      </w:r>
+      <w:r>
+        <w:t xml:space="preserve">’</w:t>
+      </w:r>
+      <w:r>
+        <w:t xml:space="preserve"> </w:t>
+      </w:r>
+      <w:r>
+        <w:t xml:space="preserve">is the case when growth variability is included, and</w:t>
+      </w:r>
+      <w:r>
+        <w:t xml:space="preserve"> </w:t>
+      </w:r>
+      <w:r>
+        <w:t xml:space="preserve">‘</w:t>
+      </w:r>
+      <w:r>
+        <w:t xml:space="preserve">AE &amp; GV</w:t>
+      </w:r>
+      <w:r>
+        <w:t xml:space="preserve">’</w:t>
+      </w:r>
+      <w:r>
+        <w:t xml:space="preserve"> </w:t>
+      </w:r>
+      <w:r>
+        <w:t xml:space="preserve">is the case when both ageing error and growth variability is included.</w:t>
       </w:r>
     </w:p>
     <w:p>
@@ -6423,18 +6908,18 @@
           <wp:inline>
             <wp:extent cx="5943600" cy="4572000"/>
             <wp:effectExtent b="0" l="0" r="0" t="0"/>
-            <wp:docPr descr="Figure 3: Age composition relative input sample size by species type across sex categories and uncertainty scenarios." title="" id="82" name="Picture"/>
+            <wp:docPr descr="Figure 3: Boxplot of annual age composition relative input sample size by species type across sex categories and uncertainty scenarios. ‘Base’ refers to the case that includes no additional sources of uncertainty, ‘AE’ is the case when ageing error is included, ‘GV’ is the case when growth variability is included, and ‘AE &amp; GV’ is the case when both ageing error and growth variability is included. Note that there are no rockfish found on the Eastern Bering Sea Shelf." title="" id="102" name="Picture"/>
             <a:graphic>
               <a:graphicData uri="http://schemas.openxmlformats.org/drawingml/2006/picture">
                 <pic:pic>
                   <pic:nvPicPr>
-                    <pic:cNvPr descr="../figs/alt_prop-iss.png" id="83" name="Picture"/>
+                    <pic:cNvPr descr="../figs/alt_prop-iss.png" id="103" name="Picture"/>
                     <pic:cNvPicPr>
                       <a:picLocks noChangeArrowheads="1" noChangeAspect="1"/>
                     </pic:cNvPicPr>
                   </pic:nvPicPr>
                   <pic:blipFill>
-                    <a:blip r:embed="rId81"/>
+                    <a:blip r:embed="rId101"/>
                     <a:stretch>
                       <a:fillRect/>
                     </a:stretch>
@@ -6465,10 +6950,82 @@
       <w:pPr>
         <w:pStyle w:val="ImageCaption"/>
       </w:pPr>
-      <w:bookmarkStart w:id="84" w:name="fig:prop-iss"/>
-      <w:bookmarkEnd w:id="84"/>
-      <w:r>
-        <w:t xml:space="preserve">Figure 3: Age composition relative input sample size by species type across sex categories and uncertainty scenarios.</w:t>
+      <w:bookmarkStart w:id="104" w:name="fig:prop-iss"/>
+      <w:bookmarkEnd w:id="104"/>
+      <w:r>
+        <w:t xml:space="preserve">Figure 3: Boxplot of annual age composition relative input sample size by species type across sex categories and uncertainty scenarios.</w:t>
+      </w:r>
+      <w:r>
+        <w:t xml:space="preserve"> </w:t>
+      </w:r>
+      <w:r>
+        <w:t xml:space="preserve">‘</w:t>
+      </w:r>
+      <w:r>
+        <w:t xml:space="preserve">Base</w:t>
+      </w:r>
+      <w:r>
+        <w:t xml:space="preserve">’</w:t>
+      </w:r>
+      <w:r>
+        <w:t xml:space="preserve"> </w:t>
+      </w:r>
+      <w:r>
+        <w:t xml:space="preserve">refers to the case that includes no additional sources of uncertainty,</w:t>
+      </w:r>
+      <w:r>
+        <w:t xml:space="preserve"> </w:t>
+      </w:r>
+      <w:r>
+        <w:t xml:space="preserve">‘</w:t>
+      </w:r>
+      <w:r>
+        <w:t xml:space="preserve">AE</w:t>
+      </w:r>
+      <w:r>
+        <w:t xml:space="preserve">’</w:t>
+      </w:r>
+      <w:r>
+        <w:t xml:space="preserve"> </w:t>
+      </w:r>
+      <w:r>
+        <w:t xml:space="preserve">is the case when ageing error is included,</w:t>
+      </w:r>
+      <w:r>
+        <w:t xml:space="preserve"> </w:t>
+      </w:r>
+      <w:r>
+        <w:t xml:space="preserve">‘</w:t>
+      </w:r>
+      <w:r>
+        <w:t xml:space="preserve">GV</w:t>
+      </w:r>
+      <w:r>
+        <w:t xml:space="preserve">’</w:t>
+      </w:r>
+      <w:r>
+        <w:t xml:space="preserve"> </w:t>
+      </w:r>
+      <w:r>
+        <w:t xml:space="preserve">is the case when growth variability is included, and</w:t>
+      </w:r>
+      <w:r>
+        <w:t xml:space="preserve"> </w:t>
+      </w:r>
+      <w:r>
+        <w:t xml:space="preserve">‘</w:t>
+      </w:r>
+      <w:r>
+        <w:t xml:space="preserve">AE &amp; GV</w:t>
+      </w:r>
+      <w:r>
+        <w:t xml:space="preserve">’</w:t>
+      </w:r>
+      <w:r>
+        <w:t xml:space="preserve"> </w:t>
+      </w:r>
+      <w:r>
+        <w:t xml:space="preserve">is the case when both ageing error and growth variability is included. Note that there are no rockfish found on the Eastern Bering Sea Shelf.</w:t>
       </w:r>
     </w:p>
     <w:p>
@@ -6480,18 +7037,18 @@
           <wp:inline>
             <wp:extent cx="5943600" cy="5943600"/>
             <wp:effectExtent b="0" l="0" r="0" t="0"/>
-            <wp:docPr descr="Figure 4: Age composition input sample size per sampled haul compared to number ages sampled within a haul (top panel) across uncertainty scenarios and species types (bottom panel)." title="" id="86" name="Picture"/>
+            <wp:docPr descr="Figure 4: Age composition input sample size per sampled haul compared to number ages sampled within a haul (top panel) across uncertainty scenarios and species types (bottom panel). ‘Base’ refers to the case that includes no additional sources of uncertainty, ‘AE’ is the case when ageing error is included, ‘GV’ is the case when growth variability is included, and ‘AE &amp; GV’ is the case when both ageing error and growth variability is included. The dashed line in the top panel plts shows a 1:1 relationship and elipses are plotted for reference." title="" id="106" name="Picture"/>
             <a:graphic>
               <a:graphicData uri="http://schemas.openxmlformats.org/drawingml/2006/picture">
                 <pic:pic>
                   <pic:nvPicPr>
-                    <pic:cNvPr descr="../figs/alt_hls-iss-nss.png" id="87" name="Picture"/>
+                    <pic:cNvPr descr="../figs/alt_hls-iss-nss.png" id="107" name="Picture"/>
                     <pic:cNvPicPr>
                       <a:picLocks noChangeArrowheads="1" noChangeAspect="1"/>
                     </pic:cNvPicPr>
                   </pic:nvPicPr>
                   <pic:blipFill>
-                    <a:blip r:embed="rId85"/>
+                    <a:blip r:embed="rId105"/>
                     <a:stretch>
                       <a:fillRect/>
                     </a:stretch>
@@ -6522,10 +7079,82 @@
       <w:pPr>
         <w:pStyle w:val="ImageCaption"/>
       </w:pPr>
-      <w:bookmarkStart w:id="88" w:name="fig:iss-nss-hls"/>
-      <w:bookmarkEnd w:id="88"/>
+      <w:bookmarkStart w:id="108" w:name="fig:iss-nss-hls"/>
+      <w:bookmarkEnd w:id="108"/>
       <w:r>
         <w:t xml:space="preserve">Figure 4: Age composition input sample size per sampled haul compared to number ages sampled within a haul (top panel) across uncertainty scenarios and species types (bottom panel).</w:t>
+      </w:r>
+      <w:r>
+        <w:t xml:space="preserve"> </w:t>
+      </w:r>
+      <w:r>
+        <w:t xml:space="preserve">‘</w:t>
+      </w:r>
+      <w:r>
+        <w:t xml:space="preserve">Base</w:t>
+      </w:r>
+      <w:r>
+        <w:t xml:space="preserve">’</w:t>
+      </w:r>
+      <w:r>
+        <w:t xml:space="preserve"> </w:t>
+      </w:r>
+      <w:r>
+        <w:t xml:space="preserve">refers to the case that includes no additional sources of uncertainty,</w:t>
+      </w:r>
+      <w:r>
+        <w:t xml:space="preserve"> </w:t>
+      </w:r>
+      <w:r>
+        <w:t xml:space="preserve">‘</w:t>
+      </w:r>
+      <w:r>
+        <w:t xml:space="preserve">AE</w:t>
+      </w:r>
+      <w:r>
+        <w:t xml:space="preserve">’</w:t>
+      </w:r>
+      <w:r>
+        <w:t xml:space="preserve"> </w:t>
+      </w:r>
+      <w:r>
+        <w:t xml:space="preserve">is the case when ageing error is included,</w:t>
+      </w:r>
+      <w:r>
+        <w:t xml:space="preserve"> </w:t>
+      </w:r>
+      <w:r>
+        <w:t xml:space="preserve">‘</w:t>
+      </w:r>
+      <w:r>
+        <w:t xml:space="preserve">GV</w:t>
+      </w:r>
+      <w:r>
+        <w:t xml:space="preserve">’</w:t>
+      </w:r>
+      <w:r>
+        <w:t xml:space="preserve"> </w:t>
+      </w:r>
+      <w:r>
+        <w:t xml:space="preserve">is the case when growth variability is included, and</w:t>
+      </w:r>
+      <w:r>
+        <w:t xml:space="preserve"> </w:t>
+      </w:r>
+      <w:r>
+        <w:t xml:space="preserve">‘</w:t>
+      </w:r>
+      <w:r>
+        <w:t xml:space="preserve">AE &amp; GV</w:t>
+      </w:r>
+      <w:r>
+        <w:t xml:space="preserve">’</w:t>
+      </w:r>
+      <w:r>
+        <w:t xml:space="preserve"> </w:t>
+      </w:r>
+      <w:r>
+        <w:t xml:space="preserve">is the case when both ageing error and growth variability is included. The dashed line in the top panel plts shows a 1:1 relationship and elipses are plotted for reference.</w:t>
       </w:r>
     </w:p>
     <w:p>
@@ -6537,18 +7166,18 @@
           <wp:inline>
             <wp:extent cx="5943600" cy="5943600"/>
             <wp:effectExtent b="0" l="0" r="0" t="0"/>
-            <wp:docPr descr="Figure 5: Age composition relative input sample size compared to age and growth statistics (top panel) and across stocks evaluated (bottom panel)." title="" id="90" name="Picture"/>
+            <wp:docPr descr="Figure 5: Relative age composition input sample size when including ageing error (‘AE’) or growth variability (‘GV’) compared to age and growth statistics (top panel) and when including both ageing error and growth variability (‘AE &amp; GV’) across the stocks evaluated (bottom panel)." title="" id="110" name="Picture"/>
             <a:graphic>
               <a:graphicData uri="http://schemas.openxmlformats.org/drawingml/2006/picture">
                 <pic:pic>
                   <pic:nvPicPr>
-                    <pic:cNvPr descr="../figs/alt_ae-gv-stats.png" id="91" name="Picture"/>
+                    <pic:cNvPr descr="../figs/alt_ae-gv-stats.png" id="111" name="Picture"/>
                     <pic:cNvPicPr>
                       <a:picLocks noChangeArrowheads="1" noChangeAspect="1"/>
                     </pic:cNvPicPr>
                   </pic:nvPicPr>
                   <pic:blipFill>
-                    <a:blip r:embed="rId89"/>
+                    <a:blip r:embed="rId109"/>
                     <a:stretch>
                       <a:fillRect/>
                     </a:stretch>
@@ -6579,13 +7208,49 @@
       <w:pPr>
         <w:pStyle w:val="ImageCaption"/>
       </w:pPr>
-      <w:bookmarkStart w:id="92" w:name="fig:ae-gv-stats"/>
-      <w:bookmarkEnd w:id="92"/>
-      <w:r>
-        <w:t xml:space="preserve">Figure 5: Age composition relative input sample size compared to age and growth statistics (top panel) and across stocks evaluated (bottom panel).</w:t>
-      </w:r>
-    </w:p>
-    <w:bookmarkEnd w:id="93"/>
+      <w:bookmarkStart w:id="112" w:name="fig:ae-gv-stats"/>
+      <w:bookmarkEnd w:id="112"/>
+      <w:r>
+        <w:t xml:space="preserve">Figure 5: Relative age composition input sample size when including ageing error (</w:t>
+      </w:r>
+      <w:r>
+        <w:t xml:space="preserve">‘</w:t>
+      </w:r>
+      <w:r>
+        <w:t xml:space="preserve">AE</w:t>
+      </w:r>
+      <w:r>
+        <w:t xml:space="preserve">’</w:t>
+      </w:r>
+      <w:r>
+        <w:t xml:space="preserve">) or growth variability (</w:t>
+      </w:r>
+      <w:r>
+        <w:t xml:space="preserve">‘</w:t>
+      </w:r>
+      <w:r>
+        <w:t xml:space="preserve">GV</w:t>
+      </w:r>
+      <w:r>
+        <w:t xml:space="preserve">’</w:t>
+      </w:r>
+      <w:r>
+        <w:t xml:space="preserve">) compared to age and growth statistics (top panel) and when including both ageing error and growth variability (</w:t>
+      </w:r>
+      <w:r>
+        <w:t xml:space="preserve">‘</w:t>
+      </w:r>
+      <w:r>
+        <w:t xml:space="preserve">AE &amp; GV</w:t>
+      </w:r>
+      <w:r>
+        <w:t xml:space="preserve">’</w:t>
+      </w:r>
+      <w:r>
+        <w:t xml:space="preserve">) across the stocks evaluated (bottom panel).</w:t>
+      </w:r>
+    </w:p>
+    <w:bookmarkEnd w:id="113"/>
     <w:sectPr>
       <w:footerReference r:id="rId9" w:type="default"/>
       <w:pgSz w:h="15840" w:w="12240"/>
@@ -7765,6 +8430,82 @@
     <w:lvl w:ilvl="8">
       <w:numFmt w:val="bullet"/>
       <w:lvlText w:val=" "/>
+      <w:lvlJc w:val="left"/>
+      <w:pPr>
+        <w:ind w:left="6480" w:hanging="480"/>
+      </w:pPr>
+    </w:lvl>
+  </w:abstractNum>
+  <w:abstractNum w:abstractNumId="991">
+    <w:nsid w:val="A991"/>
+    <w:multiLevelType w:val="multilevel"/>
+    <w:lvl w:ilvl="0">
+      <w:numFmt w:val="bullet"/>
+      <w:lvlText w:val="•"/>
+      <w:lvlJc w:val="left"/>
+      <w:pPr>
+        <w:ind w:left="720" w:hanging="480"/>
+      </w:pPr>
+    </w:lvl>
+    <w:lvl w:ilvl="1">
+      <w:numFmt w:val="bullet"/>
+      <w:lvlText w:val="–"/>
+      <w:lvlJc w:val="left"/>
+      <w:pPr>
+        <w:ind w:left="1440" w:hanging="480"/>
+      </w:pPr>
+    </w:lvl>
+    <w:lvl w:ilvl="2">
+      <w:numFmt w:val="bullet"/>
+      <w:lvlText w:val="•"/>
+      <w:lvlJc w:val="left"/>
+      <w:pPr>
+        <w:ind w:left="2160" w:hanging="480"/>
+      </w:pPr>
+    </w:lvl>
+    <w:lvl w:ilvl="3">
+      <w:numFmt w:val="bullet"/>
+      <w:lvlText w:val="–"/>
+      <w:lvlJc w:val="left"/>
+      <w:pPr>
+        <w:ind w:left="2880" w:hanging="480"/>
+      </w:pPr>
+    </w:lvl>
+    <w:lvl w:ilvl="4">
+      <w:numFmt w:val="bullet"/>
+      <w:lvlText w:val="•"/>
+      <w:lvlJc w:val="left"/>
+      <w:pPr>
+        <w:ind w:left="3600" w:hanging="480"/>
+      </w:pPr>
+    </w:lvl>
+    <w:lvl w:ilvl="5">
+      <w:numFmt w:val="bullet"/>
+      <w:lvlText w:val="–"/>
+      <w:lvlJc w:val="left"/>
+      <w:pPr>
+        <w:ind w:left="4320" w:hanging="480"/>
+      </w:pPr>
+    </w:lvl>
+    <w:lvl w:ilvl="6">
+      <w:numFmt w:val="bullet"/>
+      <w:lvlText w:val="•"/>
+      <w:lvlJc w:val="left"/>
+      <w:pPr>
+        <w:ind w:left="5040" w:hanging="480"/>
+      </w:pPr>
+    </w:lvl>
+    <w:lvl w:ilvl="7">
+      <w:numFmt w:val="bullet"/>
+      <w:lvlText w:val="–"/>
+      <w:lvlJc w:val="left"/>
+      <w:pPr>
+        <w:ind w:left="5760" w:hanging="480"/>
+      </w:pPr>
+    </w:lvl>
+    <w:lvl w:ilvl="8">
+      <w:numFmt w:val="bullet"/>
+      <w:lvlText w:val="•"/>
       <w:lvlJc w:val="left"/>
       <w:pPr>
         <w:ind w:left="6480" w:hanging="480"/>
@@ -7947,6 +8688,9 @@
     <w:abstractNumId w:val="990"/>
   </w:num>
   <w:num w:numId="1001">
+    <w:abstractNumId w:val="991"/>
+  </w:num>
+  <w:num w:numId="1002">
     <w:abstractNumId w:val="99411"/>
     <w:lvlOverride w:ilvl="0">
       <w:startOverride w:val="1"/>

</xml_diff>